<commit_message>
CU Toma de Decisiones
</commit_message>
<xml_diff>
--- a/02. Modelado de Requerimientos/Modelo de Casos De Uso/Objetivos CU Sistema.docx
+++ b/02. Modelado de Requerimientos/Modelo de Casos De Uso/Objetivos CU Sistema.docx
@@ -2782,8 +2782,10 @@
               <w:cnfStyle w:val="000000100000" w:firstRow="0" w:lastRow="0" w:firstColumn="0" w:lastColumn="0" w:oddVBand="0" w:evenVBand="0" w:oddHBand="1" w:evenHBand="0" w:firstRowFirstColumn="0" w:firstRowLastColumn="0" w:lastRowFirstColumn="0" w:lastRowLastColumn="0"/>
             </w:pPr>
             <w:r>
-              <w:t>Generar un informe sobre el estado financiero de la empresa, detallando flujo de fondos, balance de saldos y un estado de cuenta de la empresa.</w:t>
-            </w:r>
+              <w:t>Generar un informe sobre el estado financiero de la empresa dando a conocer el estado actual de la cuenta de la empresa.</w:t>
+            </w:r>
+            <w:bookmarkStart w:id="0" w:name="_GoBack"/>
+            <w:bookmarkEnd w:id="0"/>
           </w:p>
         </w:tc>
       </w:tr>
@@ -2831,7 +2833,10 @@
               <w:cnfStyle w:val="000000000000" w:firstRow="0" w:lastRow="0" w:firstColumn="0" w:lastColumn="0" w:oddVBand="0" w:evenVBand="0" w:oddHBand="0" w:evenHBand="0" w:firstRowFirstColumn="0" w:firstRowLastColumn="0" w:lastRowFirstColumn="0" w:lastRowLastColumn="0"/>
             </w:pPr>
             <w:r>
-              <w:t xml:space="preserve">Generar un informe sobre proyecciones de los balances de pérdidas y ganancias según el criterio utilizado y periodo especificado. </w:t>
+              <w:t>Generar un informe sobre proyecciones de los b</w:t>
+            </w:r>
+            <w:r>
+              <w:t>alances de pérdidas y ganancias.</w:t>
             </w:r>
           </w:p>
         </w:tc>
@@ -3122,11 +3127,7 @@
               <w:cnfStyle w:val="000000000000" w:firstRow="0" w:lastRow="0" w:firstColumn="0" w:lastColumn="0" w:oddVBand="0" w:evenVBand="0" w:oddHBand="0" w:evenHBand="0" w:firstRowFirstColumn="0" w:firstRowLastColumn="0" w:lastRowFirstColumn="0" w:lastRowLastColumn="0"/>
             </w:pPr>
             <w:r>
-              <w:t xml:space="preserve">Registrar los cambios referidos a los </w:t>
-            </w:r>
-            <w:r>
-              <w:lastRenderedPageBreak/>
-              <w:t>datos de un empleado.</w:t>
+              <w:t>Registrar los cambios referidos a los datos de un empleado.</w:t>
             </w:r>
           </w:p>
         </w:tc>
@@ -3145,50 +3146,54 @@
               <w:jc w:val="center"/>
             </w:pPr>
             <w:r>
+              <w:t xml:space="preserve">Toma de </w:t>
+            </w:r>
+            <w:r>
               <w:lastRenderedPageBreak/>
-              <w:t>Toma de Decisiones</w:t>
-            </w:r>
-          </w:p>
-        </w:tc>
-        <w:tc>
-          <w:tcPr>
-            <w:tcW w:w="3597" w:type="dxa"/>
-          </w:tcPr>
-          <w:p>
-            <w:pPr>
-              <w:cnfStyle w:val="000000100000" w:firstRow="0" w:lastRow="0" w:firstColumn="0" w:lastColumn="0" w:oddVBand="0" w:evenVBand="0" w:oddHBand="1" w:evenHBand="0" w:firstRowFirstColumn="0" w:firstRowLastColumn="0" w:lastRowFirstColumn="0" w:lastRowLastColumn="0"/>
-            </w:pPr>
-          </w:p>
-        </w:tc>
-        <w:tc>
-          <w:tcPr>
-            <w:tcW w:w="3934" w:type="dxa"/>
-          </w:tcPr>
-          <w:p>
-            <w:pPr>
-              <w:jc w:val="both"/>
-              <w:cnfStyle w:val="000000100000" w:firstRow="0" w:lastRow="0" w:firstColumn="0" w:lastColumn="0" w:oddVBand="0" w:evenVBand="0" w:oddHBand="1" w:evenHBand="0" w:firstRowFirstColumn="0" w:firstRowLastColumn="0" w:lastRowFirstColumn="0" w:lastRowLastColumn="0"/>
-            </w:pPr>
-          </w:p>
-        </w:tc>
-      </w:tr>
-      <w:tr>
-        <w:tc>
-          <w:tcPr>
-            <w:cnfStyle w:val="001000000000" w:firstRow="0" w:lastRow="0" w:firstColumn="1" w:lastColumn="0" w:oddVBand="0" w:evenVBand="0" w:oddHBand="0" w:evenHBand="0" w:firstRowFirstColumn="0" w:firstRowLastColumn="0" w:lastRowFirstColumn="0" w:lastRowLastColumn="0"/>
-            <w:tcW w:w="1189" w:type="dxa"/>
-          </w:tcPr>
-          <w:p>
-            <w:pPr>
-              <w:jc w:val="center"/>
-              <w:rPr>
-                <w:b w:val="0"/>
-              </w:rPr>
-            </w:pPr>
-            <w:r>
-              <w:rPr>
-                <w:b w:val="0"/>
-              </w:rPr>
+              <w:t>Decisiones</w:t>
+            </w:r>
+          </w:p>
+        </w:tc>
+        <w:tc>
+          <w:tcPr>
+            <w:tcW w:w="3597" w:type="dxa"/>
+          </w:tcPr>
+          <w:p>
+            <w:pPr>
+              <w:cnfStyle w:val="000000100000" w:firstRow="0" w:lastRow="0" w:firstColumn="0" w:lastColumn="0" w:oddVBand="0" w:evenVBand="0" w:oddHBand="1" w:evenHBand="0" w:firstRowFirstColumn="0" w:firstRowLastColumn="0" w:lastRowFirstColumn="0" w:lastRowLastColumn="0"/>
+            </w:pPr>
+          </w:p>
+        </w:tc>
+        <w:tc>
+          <w:tcPr>
+            <w:tcW w:w="3934" w:type="dxa"/>
+          </w:tcPr>
+          <w:p>
+            <w:pPr>
+              <w:jc w:val="both"/>
+              <w:cnfStyle w:val="000000100000" w:firstRow="0" w:lastRow="0" w:firstColumn="0" w:lastColumn="0" w:oddVBand="0" w:evenVBand="0" w:oddHBand="1" w:evenHBand="0" w:firstRowFirstColumn="0" w:firstRowLastColumn="0" w:lastRowFirstColumn="0" w:lastRowLastColumn="0"/>
+            </w:pPr>
+          </w:p>
+        </w:tc>
+      </w:tr>
+      <w:tr>
+        <w:tc>
+          <w:tcPr>
+            <w:cnfStyle w:val="001000000000" w:firstRow="0" w:lastRow="0" w:firstColumn="1" w:lastColumn="0" w:oddVBand="0" w:evenVBand="0" w:oddHBand="0" w:evenHBand="0" w:firstRowFirstColumn="0" w:firstRowLastColumn="0" w:lastRowFirstColumn="0" w:lastRowLastColumn="0"/>
+            <w:tcW w:w="1189" w:type="dxa"/>
+          </w:tcPr>
+          <w:p>
+            <w:pPr>
+              <w:jc w:val="center"/>
+              <w:rPr>
+                <w:b w:val="0"/>
+              </w:rPr>
+            </w:pPr>
+            <w:r>
+              <w:rPr>
+                <w:b w:val="0"/>
+              </w:rPr>
+              <w:lastRenderedPageBreak/>
               <w:t>501</w:t>
             </w:r>
           </w:p>
@@ -3466,19 +3471,11 @@
               <w:cnfStyle w:val="000000000000" w:firstRow="0" w:lastRow="0" w:firstColumn="0" w:lastColumn="0" w:oddVBand="0" w:evenVBand="0" w:oddHBand="0" w:evenHBand="0" w:firstRowFirstColumn="0" w:firstRowLastColumn="0" w:lastRowFirstColumn="0" w:lastRowLastColumn="0"/>
             </w:pPr>
             <w:r>
-              <w:t xml:space="preserve">Realizar los cálculos necesarios para generar las proyecciones </w:t>
-            </w:r>
-            <w:r>
-              <w:t>de ventas</w:t>
-            </w:r>
-            <w:r>
-              <w:t xml:space="preserve"> futuras de los productos</w:t>
+              <w:t>Realizar los cálculos necesarios para generar las proyecciones de ventas futuras de los productos</w:t>
             </w:r>
             <w:r>
               <w:t xml:space="preserve"> terminados</w:t>
             </w:r>
-            <w:bookmarkStart w:id="0" w:name="_GoBack"/>
-            <w:bookmarkEnd w:id="0"/>
             <w:r>
               <w:t>.</w:t>
             </w:r>
@@ -3499,6 +3496,52 @@
               <w:jc w:val="center"/>
             </w:pPr>
             <w:r>
+              <w:rPr>
+                <w:b w:val="0"/>
+              </w:rPr>
+              <w:t>506</w:t>
+            </w:r>
+          </w:p>
+        </w:tc>
+        <w:tc>
+          <w:tcPr>
+            <w:tcW w:w="3597" w:type="dxa"/>
+          </w:tcPr>
+          <w:p>
+            <w:pPr>
+              <w:cnfStyle w:val="000000100000" w:firstRow="0" w:lastRow="0" w:firstColumn="0" w:lastColumn="0" w:oddVBand="0" w:evenVBand="0" w:oddHBand="1" w:evenHBand="0" w:firstRowFirstColumn="0" w:firstRowLastColumn="0" w:lastRowFirstColumn="0" w:lastRowLastColumn="0"/>
+            </w:pPr>
+            <w:r>
+              <w:t>Calcular la Proyección de Costos</w:t>
+            </w:r>
+          </w:p>
+        </w:tc>
+        <w:tc>
+          <w:tcPr>
+            <w:tcW w:w="3934" w:type="dxa"/>
+          </w:tcPr>
+          <w:p>
+            <w:pPr>
+              <w:jc w:val="both"/>
+              <w:cnfStyle w:val="000000100000" w:firstRow="0" w:lastRow="0" w:firstColumn="0" w:lastColumn="0" w:oddVBand="0" w:evenVBand="0" w:oddHBand="1" w:evenHBand="0" w:firstRowFirstColumn="0" w:firstRowLastColumn="0" w:lastRowFirstColumn="0" w:lastRowLastColumn="0"/>
+            </w:pPr>
+            <w:r>
+              <w:t>Realizar los cálculos necesarios para generar los costos de fabricación e importación futura.</w:t>
+            </w:r>
+          </w:p>
+        </w:tc>
+      </w:tr>
+      <w:tr>
+        <w:tc>
+          <w:tcPr>
+            <w:cnfStyle w:val="001000000000" w:firstRow="0" w:lastRow="0" w:firstColumn="1" w:lastColumn="0" w:oddVBand="0" w:evenVBand="0" w:oddHBand="0" w:evenHBand="0" w:firstRowFirstColumn="0" w:firstRowLastColumn="0" w:lastRowFirstColumn="0" w:lastRowLastColumn="0"/>
+            <w:tcW w:w="1189" w:type="dxa"/>
+          </w:tcPr>
+          <w:p>
+            <w:pPr>
+              <w:jc w:val="center"/>
+            </w:pPr>
+            <w:r>
               <w:t>Usuario</w:t>
             </w:r>
           </w:p>
@@ -3509,71 +3552,19 @@
           </w:tcPr>
           <w:p>
             <w:pPr>
-              <w:cnfStyle w:val="000000100000" w:firstRow="0" w:lastRow="0" w:firstColumn="0" w:lastColumn="0" w:oddVBand="0" w:evenVBand="0" w:oddHBand="1" w:evenHBand="0" w:firstRowFirstColumn="0" w:firstRowLastColumn="0" w:lastRowFirstColumn="0" w:lastRowLastColumn="0"/>
-            </w:pPr>
-          </w:p>
-        </w:tc>
-        <w:tc>
-          <w:tcPr>
-            <w:tcW w:w="3934" w:type="dxa"/>
-          </w:tcPr>
-          <w:p>
-            <w:pPr>
-              <w:jc w:val="both"/>
-              <w:cnfStyle w:val="000000100000" w:firstRow="0" w:lastRow="0" w:firstColumn="0" w:lastColumn="0" w:oddVBand="0" w:evenVBand="0" w:oddHBand="1" w:evenHBand="0" w:firstRowFirstColumn="0" w:firstRowLastColumn="0" w:lastRowFirstColumn="0" w:lastRowLastColumn="0"/>
-            </w:pPr>
-          </w:p>
-        </w:tc>
-      </w:tr>
-      <w:tr>
-        <w:tc>
-          <w:tcPr>
-            <w:cnfStyle w:val="001000000000" w:firstRow="0" w:lastRow="0" w:firstColumn="1" w:lastColumn="0" w:oddVBand="0" w:evenVBand="0" w:oddHBand="0" w:evenHBand="0" w:firstRowFirstColumn="0" w:firstRowLastColumn="0" w:lastRowFirstColumn="0" w:lastRowLastColumn="0"/>
-            <w:tcW w:w="1189" w:type="dxa"/>
-          </w:tcPr>
-          <w:p>
-            <w:pPr>
-              <w:jc w:val="center"/>
-              <w:rPr>
-                <w:b w:val="0"/>
-              </w:rPr>
-            </w:pPr>
-            <w:r>
-              <w:rPr>
-                <w:b w:val="0"/>
-              </w:rPr>
-              <w:t>601</w:t>
-            </w:r>
-          </w:p>
-        </w:tc>
-        <w:tc>
-          <w:tcPr>
-            <w:tcW w:w="3597" w:type="dxa"/>
-          </w:tcPr>
-          <w:p>
-            <w:pPr>
-              <w:cnfStyle w:val="000000000000" w:firstRow="0" w:lastRow="0" w:firstColumn="0" w:lastColumn="0" w:oddVBand="0" w:evenVBand="0" w:oddHBand="0" w:evenHBand="0" w:firstRowFirstColumn="0" w:firstRowLastColumn="0" w:lastRowFirstColumn="0" w:lastRowLastColumn="0"/>
-            </w:pPr>
-            <w:r>
-              <w:t>Iniciar Sesión</w:t>
-            </w:r>
-          </w:p>
-        </w:tc>
-        <w:tc>
-          <w:tcPr>
-            <w:tcW w:w="3934" w:type="dxa"/>
-          </w:tcPr>
-          <w:p>
-            <w:pPr>
-              <w:jc w:val="both"/>
-              <w:cnfStyle w:val="000000000000" w:firstRow="0" w:lastRow="0" w:firstColumn="0" w:lastColumn="0" w:oddVBand="0" w:evenVBand="0" w:oddHBand="0" w:evenHBand="0" w:firstRowFirstColumn="0" w:firstRowLastColumn="0" w:lastRowFirstColumn="0" w:lastRowLastColumn="0"/>
-            </w:pPr>
-            <w:r>
-              <w:rPr>
-                <w:rFonts w:ascii="Calibri" w:eastAsia="Times New Roman" w:hAnsi="Calibri" w:cs="Times New Roman"/>
-              </w:rPr>
-              <w:t>Validar el usuario que desea ingresar al sistema e iniciar la sesión correspondiente habilitando las opciones del sistema que tiene autorizado dicho usuario.</w:t>
-            </w:r>
+              <w:cnfStyle w:val="000000000000" w:firstRow="0" w:lastRow="0" w:firstColumn="0" w:lastColumn="0" w:oddVBand="0" w:evenVBand="0" w:oddHBand="0" w:evenHBand="0" w:firstRowFirstColumn="0" w:firstRowLastColumn="0" w:lastRowFirstColumn="0" w:lastRowLastColumn="0"/>
+            </w:pPr>
+          </w:p>
+        </w:tc>
+        <w:tc>
+          <w:tcPr>
+            <w:tcW w:w="3934" w:type="dxa"/>
+          </w:tcPr>
+          <w:p>
+            <w:pPr>
+              <w:jc w:val="both"/>
+              <w:cnfStyle w:val="000000000000" w:firstRow="0" w:lastRow="0" w:firstColumn="0" w:lastColumn="0" w:oddVBand="0" w:evenVBand="0" w:oddHBand="0" w:evenHBand="0" w:firstRowFirstColumn="0" w:firstRowLastColumn="0" w:lastRowFirstColumn="0" w:lastRowLastColumn="0"/>
+            </w:pPr>
           </w:p>
         </w:tc>
       </w:tr>
@@ -3597,6 +3588,58 @@
               <w:rPr>
                 <w:b w:val="0"/>
               </w:rPr>
+              <w:t>601</w:t>
+            </w:r>
+          </w:p>
+        </w:tc>
+        <w:tc>
+          <w:tcPr>
+            <w:tcW w:w="3597" w:type="dxa"/>
+          </w:tcPr>
+          <w:p>
+            <w:pPr>
+              <w:cnfStyle w:val="000000100000" w:firstRow="0" w:lastRow="0" w:firstColumn="0" w:lastColumn="0" w:oddVBand="0" w:evenVBand="0" w:oddHBand="1" w:evenHBand="0" w:firstRowFirstColumn="0" w:firstRowLastColumn="0" w:lastRowFirstColumn="0" w:lastRowLastColumn="0"/>
+            </w:pPr>
+            <w:r>
+              <w:t>Iniciar Sesión</w:t>
+            </w:r>
+          </w:p>
+        </w:tc>
+        <w:tc>
+          <w:tcPr>
+            <w:tcW w:w="3934" w:type="dxa"/>
+          </w:tcPr>
+          <w:p>
+            <w:pPr>
+              <w:jc w:val="both"/>
+              <w:cnfStyle w:val="000000100000" w:firstRow="0" w:lastRow="0" w:firstColumn="0" w:lastColumn="0" w:oddVBand="0" w:evenVBand="0" w:oddHBand="1" w:evenHBand="0" w:firstRowFirstColumn="0" w:firstRowLastColumn="0" w:lastRowFirstColumn="0" w:lastRowLastColumn="0"/>
+            </w:pPr>
+            <w:r>
+              <w:rPr>
+                <w:rFonts w:ascii="Calibri" w:eastAsia="Times New Roman" w:hAnsi="Calibri" w:cs="Times New Roman"/>
+              </w:rPr>
+              <w:t>Validar el usuario que desea ingresar al sistema e iniciar la sesión correspondiente habilitando las opciones del sistema que tiene autorizado dicho usuario.</w:t>
+            </w:r>
+          </w:p>
+        </w:tc>
+      </w:tr>
+      <w:tr>
+        <w:tc>
+          <w:tcPr>
+            <w:cnfStyle w:val="001000000000" w:firstRow="0" w:lastRow="0" w:firstColumn="1" w:lastColumn="0" w:oddVBand="0" w:evenVBand="0" w:oddHBand="0" w:evenHBand="0" w:firstRowFirstColumn="0" w:firstRowLastColumn="0" w:lastRowFirstColumn="0" w:lastRowLastColumn="0"/>
+            <w:tcW w:w="1189" w:type="dxa"/>
+          </w:tcPr>
+          <w:p>
+            <w:pPr>
+              <w:jc w:val="center"/>
+              <w:rPr>
+                <w:b w:val="0"/>
+              </w:rPr>
+            </w:pPr>
+            <w:r>
+              <w:rPr>
+                <w:b w:val="0"/>
+              </w:rPr>
               <w:t>602</w:t>
             </w:r>
           </w:p>
@@ -3607,7 +3650,7 @@
           </w:tcPr>
           <w:p>
             <w:pPr>
-              <w:cnfStyle w:val="000000100000" w:firstRow="0" w:lastRow="0" w:firstColumn="0" w:lastColumn="0" w:oddVBand="0" w:evenVBand="0" w:oddHBand="1" w:evenHBand="0" w:firstRowFirstColumn="0" w:firstRowLastColumn="0" w:lastRowFirstColumn="0" w:lastRowLastColumn="0"/>
+              <w:cnfStyle w:val="000000000000" w:firstRow="0" w:lastRow="0" w:firstColumn="0" w:lastColumn="0" w:oddVBand="0" w:evenVBand="0" w:oddHBand="0" w:evenHBand="0" w:firstRowFirstColumn="0" w:firstRowLastColumn="0" w:lastRowFirstColumn="0" w:lastRowLastColumn="0"/>
             </w:pPr>
             <w:r>
               <w:t>Cerrar Sesión</w:t>
@@ -3621,7 +3664,7 @@
           <w:p>
             <w:pPr>
               <w:jc w:val="both"/>
-              <w:cnfStyle w:val="000000100000" w:firstRow="0" w:lastRow="0" w:firstColumn="0" w:lastColumn="0" w:oddVBand="0" w:evenVBand="0" w:oddHBand="1" w:evenHBand="0" w:firstRowFirstColumn="0" w:firstRowLastColumn="0" w:lastRowFirstColumn="0" w:lastRowLastColumn="0"/>
+              <w:cnfStyle w:val="000000000000" w:firstRow="0" w:lastRow="0" w:firstColumn="0" w:lastColumn="0" w:oddVBand="0" w:evenVBand="0" w:oddHBand="0" w:evenHBand="0" w:firstRowFirstColumn="0" w:firstRowLastColumn="0" w:lastRowFirstColumn="0" w:lastRowLastColumn="0"/>
               <w:rPr>
                 <w:rFonts w:ascii="Calibri" w:hAnsi="Calibri"/>
               </w:rPr>
@@ -3637,73 +3680,6 @@
                 <w:rFonts w:ascii="Calibri" w:eastAsia="Times New Roman" w:hAnsi="Calibri" w:cs="Times New Roman"/>
               </w:rPr>
               <w:t>.</w:t>
-            </w:r>
-          </w:p>
-        </w:tc>
-      </w:tr>
-      <w:tr>
-        <w:tc>
-          <w:tcPr>
-            <w:cnfStyle w:val="001000000000" w:firstRow="0" w:lastRow="0" w:firstColumn="1" w:lastColumn="0" w:oddVBand="0" w:evenVBand="0" w:oddHBand="0" w:evenHBand="0" w:firstRowFirstColumn="0" w:firstRowLastColumn="0" w:lastRowFirstColumn="0" w:lastRowLastColumn="0"/>
-            <w:tcW w:w="1189" w:type="dxa"/>
-          </w:tcPr>
-          <w:p>
-            <w:pPr>
-              <w:jc w:val="center"/>
-              <w:rPr>
-                <w:b w:val="0"/>
-              </w:rPr>
-            </w:pPr>
-            <w:r>
-              <w:rPr>
-                <w:b w:val="0"/>
-              </w:rPr>
-              <w:t>603</w:t>
-            </w:r>
-          </w:p>
-        </w:tc>
-        <w:tc>
-          <w:tcPr>
-            <w:tcW w:w="3597" w:type="dxa"/>
-          </w:tcPr>
-          <w:p>
-            <w:pPr>
-              <w:cnfStyle w:val="000000000000" w:firstRow="0" w:lastRow="0" w:firstColumn="0" w:lastColumn="0" w:oddVBand="0" w:evenVBand="0" w:oddHBand="0" w:evenHBand="0" w:firstRowFirstColumn="0" w:firstRowLastColumn="0" w:lastRowFirstColumn="0" w:lastRowLastColumn="0"/>
-            </w:pPr>
-            <w:r>
-              <w:t>Modificar Contraseña</w:t>
-            </w:r>
-          </w:p>
-        </w:tc>
-        <w:tc>
-          <w:tcPr>
-            <w:tcW w:w="3934" w:type="dxa"/>
-          </w:tcPr>
-          <w:p>
-            <w:pPr>
-              <w:jc w:val="both"/>
-              <w:cnfStyle w:val="000000000000" w:firstRow="0" w:lastRow="0" w:firstColumn="0" w:lastColumn="0" w:oddVBand="0" w:evenVBand="0" w:oddHBand="0" w:evenHBand="0" w:firstRowFirstColumn="0" w:firstRowLastColumn="0" w:lastRowFirstColumn="0" w:lastRowLastColumn="0"/>
-              <w:rPr>
-                <w:rFonts w:ascii="Calibri" w:hAnsi="Calibri"/>
-              </w:rPr>
-            </w:pPr>
-            <w:r>
-              <w:rPr>
-                <w:rFonts w:ascii="Calibri" w:eastAsia="Times New Roman" w:hAnsi="Calibri" w:cs="Times New Roman"/>
-              </w:rPr>
-              <w:t>R</w:t>
-            </w:r>
-            <w:r>
-              <w:rPr>
-                <w:rFonts w:ascii="Calibri" w:hAnsi="Calibri"/>
-              </w:rPr>
-              <w:t>egistrar el cambio de contraseña</w:t>
-            </w:r>
-            <w:r>
-              <w:rPr>
-                <w:rFonts w:ascii="Calibri" w:eastAsia="Times New Roman" w:hAnsi="Calibri" w:cs="Times New Roman"/>
-              </w:rPr>
-              <w:t xml:space="preserve"> clave realizado por el usuario del sistema.</w:t>
             </w:r>
           </w:p>
         </w:tc>
@@ -3728,6 +3704,73 @@
               <w:rPr>
                 <w:b w:val="0"/>
               </w:rPr>
+              <w:t>603</w:t>
+            </w:r>
+          </w:p>
+        </w:tc>
+        <w:tc>
+          <w:tcPr>
+            <w:tcW w:w="3597" w:type="dxa"/>
+          </w:tcPr>
+          <w:p>
+            <w:pPr>
+              <w:cnfStyle w:val="000000100000" w:firstRow="0" w:lastRow="0" w:firstColumn="0" w:lastColumn="0" w:oddVBand="0" w:evenVBand="0" w:oddHBand="1" w:evenHBand="0" w:firstRowFirstColumn="0" w:firstRowLastColumn="0" w:lastRowFirstColumn="0" w:lastRowLastColumn="0"/>
+            </w:pPr>
+            <w:r>
+              <w:t>Modificar Contraseña</w:t>
+            </w:r>
+          </w:p>
+        </w:tc>
+        <w:tc>
+          <w:tcPr>
+            <w:tcW w:w="3934" w:type="dxa"/>
+          </w:tcPr>
+          <w:p>
+            <w:pPr>
+              <w:jc w:val="both"/>
+              <w:cnfStyle w:val="000000100000" w:firstRow="0" w:lastRow="0" w:firstColumn="0" w:lastColumn="0" w:oddVBand="0" w:evenVBand="0" w:oddHBand="1" w:evenHBand="0" w:firstRowFirstColumn="0" w:firstRowLastColumn="0" w:lastRowFirstColumn="0" w:lastRowLastColumn="0"/>
+              <w:rPr>
+                <w:rFonts w:ascii="Calibri" w:hAnsi="Calibri"/>
+              </w:rPr>
+            </w:pPr>
+            <w:r>
+              <w:rPr>
+                <w:rFonts w:ascii="Calibri" w:eastAsia="Times New Roman" w:hAnsi="Calibri" w:cs="Times New Roman"/>
+              </w:rPr>
+              <w:t>R</w:t>
+            </w:r>
+            <w:r>
+              <w:rPr>
+                <w:rFonts w:ascii="Calibri" w:hAnsi="Calibri"/>
+              </w:rPr>
+              <w:t>egistrar el cambio de contraseña</w:t>
+            </w:r>
+            <w:r>
+              <w:rPr>
+                <w:rFonts w:ascii="Calibri" w:eastAsia="Times New Roman" w:hAnsi="Calibri" w:cs="Times New Roman"/>
+              </w:rPr>
+              <w:t xml:space="preserve"> clave realizado por el usuario del sistema.</w:t>
+            </w:r>
+          </w:p>
+        </w:tc>
+      </w:tr>
+      <w:tr>
+        <w:tc>
+          <w:tcPr>
+            <w:cnfStyle w:val="001000000000" w:firstRow="0" w:lastRow="0" w:firstColumn="1" w:lastColumn="0" w:oddVBand="0" w:evenVBand="0" w:oddHBand="0" w:evenHBand="0" w:firstRowFirstColumn="0" w:firstRowLastColumn="0" w:lastRowFirstColumn="0" w:lastRowLastColumn="0"/>
+            <w:tcW w:w="1189" w:type="dxa"/>
+          </w:tcPr>
+          <w:p>
+            <w:pPr>
+              <w:jc w:val="center"/>
+              <w:rPr>
+                <w:b w:val="0"/>
+              </w:rPr>
+            </w:pPr>
+            <w:r>
+              <w:rPr>
+                <w:b w:val="0"/>
+              </w:rPr>
               <w:t>604</w:t>
             </w:r>
           </w:p>
@@ -3738,7 +3781,7 @@
           </w:tcPr>
           <w:p>
             <w:pPr>
-              <w:cnfStyle w:val="000000100000" w:firstRow="0" w:lastRow="0" w:firstColumn="0" w:lastColumn="0" w:oddVBand="0" w:evenVBand="0" w:oddHBand="1" w:evenHBand="0" w:firstRowFirstColumn="0" w:firstRowLastColumn="0" w:lastRowFirstColumn="0" w:lastRowLastColumn="0"/>
+              <w:cnfStyle w:val="000000000000" w:firstRow="0" w:lastRow="0" w:firstColumn="0" w:lastColumn="0" w:oddVBand="0" w:evenVBand="0" w:oddHBand="0" w:evenHBand="0" w:firstRowFirstColumn="0" w:firstRowLastColumn="0" w:lastRowFirstColumn="0" w:lastRowLastColumn="0"/>
             </w:pPr>
             <w:r>
               <w:t>Crear Usuario</w:t>
@@ -3752,7 +3795,7 @@
           <w:p>
             <w:pPr>
               <w:jc w:val="both"/>
-              <w:cnfStyle w:val="000000100000" w:firstRow="0" w:lastRow="0" w:firstColumn="0" w:lastColumn="0" w:oddVBand="0" w:evenVBand="0" w:oddHBand="1" w:evenHBand="0" w:firstRowFirstColumn="0" w:firstRowLastColumn="0" w:lastRowFirstColumn="0" w:lastRowLastColumn="0"/>
+              <w:cnfStyle w:val="000000000000" w:firstRow="0" w:lastRow="0" w:firstColumn="0" w:lastColumn="0" w:oddVBand="0" w:evenVBand="0" w:oddHBand="0" w:evenHBand="0" w:firstRowFirstColumn="0" w:firstRowLastColumn="0" w:lastRowFirstColumn="0" w:lastRowLastColumn="0"/>
               <w:rPr>
                 <w:rFonts w:ascii="Calibri" w:hAnsi="Calibri"/>
               </w:rPr>
@@ -3762,61 +3805,6 @@
                 <w:rFonts w:ascii="Calibri" w:hAnsi="Calibri"/>
               </w:rPr>
               <w:t>Registrar la creación de un nuevo usuario con su nombre y contraseña correspondiente.</w:t>
-            </w:r>
-          </w:p>
-        </w:tc>
-      </w:tr>
-      <w:tr>
-        <w:tc>
-          <w:tcPr>
-            <w:cnfStyle w:val="001000000000" w:firstRow="0" w:lastRow="0" w:firstColumn="1" w:lastColumn="0" w:oddVBand="0" w:evenVBand="0" w:oddHBand="0" w:evenHBand="0" w:firstRowFirstColumn="0" w:firstRowLastColumn="0" w:lastRowFirstColumn="0" w:lastRowLastColumn="0"/>
-            <w:tcW w:w="1189" w:type="dxa"/>
-          </w:tcPr>
-          <w:p>
-            <w:pPr>
-              <w:jc w:val="center"/>
-              <w:rPr>
-                <w:b w:val="0"/>
-              </w:rPr>
-            </w:pPr>
-            <w:r>
-              <w:rPr>
-                <w:b w:val="0"/>
-              </w:rPr>
-              <w:t>605</w:t>
-            </w:r>
-          </w:p>
-        </w:tc>
-        <w:tc>
-          <w:tcPr>
-            <w:tcW w:w="3597" w:type="dxa"/>
-          </w:tcPr>
-          <w:p>
-            <w:pPr>
-              <w:cnfStyle w:val="000000000000" w:firstRow="0" w:lastRow="0" w:firstColumn="0" w:lastColumn="0" w:oddVBand="0" w:evenVBand="0" w:oddHBand="0" w:evenHBand="0" w:firstRowFirstColumn="0" w:firstRowLastColumn="0" w:lastRowFirstColumn="0" w:lastRowLastColumn="0"/>
-            </w:pPr>
-            <w:r>
-              <w:t>Modificar Usuario</w:t>
-            </w:r>
-          </w:p>
-        </w:tc>
-        <w:tc>
-          <w:tcPr>
-            <w:tcW w:w="3934" w:type="dxa"/>
-          </w:tcPr>
-          <w:p>
-            <w:pPr>
-              <w:jc w:val="both"/>
-              <w:cnfStyle w:val="000000000000" w:firstRow="0" w:lastRow="0" w:firstColumn="0" w:lastColumn="0" w:oddVBand="0" w:evenVBand="0" w:oddHBand="0" w:evenHBand="0" w:firstRowFirstColumn="0" w:firstRowLastColumn="0" w:lastRowFirstColumn="0" w:lastRowLastColumn="0"/>
-              <w:rPr>
-                <w:rFonts w:ascii="Calibri" w:hAnsi="Calibri"/>
-              </w:rPr>
-            </w:pPr>
-            <w:r>
-              <w:rPr>
-                <w:rFonts w:ascii="Calibri" w:hAnsi="Calibri"/>
-              </w:rPr>
-              <w:t>Registrar los cambios referidos a un usuario.</w:t>
             </w:r>
           </w:p>
         </w:tc>
@@ -3841,6 +3829,61 @@
               <w:rPr>
                 <w:b w:val="0"/>
               </w:rPr>
+              <w:t>605</w:t>
+            </w:r>
+          </w:p>
+        </w:tc>
+        <w:tc>
+          <w:tcPr>
+            <w:tcW w:w="3597" w:type="dxa"/>
+          </w:tcPr>
+          <w:p>
+            <w:pPr>
+              <w:cnfStyle w:val="000000100000" w:firstRow="0" w:lastRow="0" w:firstColumn="0" w:lastColumn="0" w:oddVBand="0" w:evenVBand="0" w:oddHBand="1" w:evenHBand="0" w:firstRowFirstColumn="0" w:firstRowLastColumn="0" w:lastRowFirstColumn="0" w:lastRowLastColumn="0"/>
+            </w:pPr>
+            <w:r>
+              <w:t>Modificar Usuario</w:t>
+            </w:r>
+          </w:p>
+        </w:tc>
+        <w:tc>
+          <w:tcPr>
+            <w:tcW w:w="3934" w:type="dxa"/>
+          </w:tcPr>
+          <w:p>
+            <w:pPr>
+              <w:jc w:val="both"/>
+              <w:cnfStyle w:val="000000100000" w:firstRow="0" w:lastRow="0" w:firstColumn="0" w:lastColumn="0" w:oddVBand="0" w:evenVBand="0" w:oddHBand="1" w:evenHBand="0" w:firstRowFirstColumn="0" w:firstRowLastColumn="0" w:lastRowFirstColumn="0" w:lastRowLastColumn="0"/>
+              <w:rPr>
+                <w:rFonts w:ascii="Calibri" w:hAnsi="Calibri"/>
+              </w:rPr>
+            </w:pPr>
+            <w:r>
+              <w:rPr>
+                <w:rFonts w:ascii="Calibri" w:hAnsi="Calibri"/>
+              </w:rPr>
+              <w:t>Registrar los cambios referidos a un usuario.</w:t>
+            </w:r>
+          </w:p>
+        </w:tc>
+      </w:tr>
+      <w:tr>
+        <w:tc>
+          <w:tcPr>
+            <w:cnfStyle w:val="001000000000" w:firstRow="0" w:lastRow="0" w:firstColumn="1" w:lastColumn="0" w:oddVBand="0" w:evenVBand="0" w:oddHBand="0" w:evenHBand="0" w:firstRowFirstColumn="0" w:firstRowLastColumn="0" w:lastRowFirstColumn="0" w:lastRowLastColumn="0"/>
+            <w:tcW w:w="1189" w:type="dxa"/>
+          </w:tcPr>
+          <w:p>
+            <w:pPr>
+              <w:jc w:val="center"/>
+              <w:rPr>
+                <w:b w:val="0"/>
+              </w:rPr>
+            </w:pPr>
+            <w:r>
+              <w:rPr>
+                <w:b w:val="0"/>
+              </w:rPr>
               <w:t>606</w:t>
             </w:r>
           </w:p>
@@ -3851,7 +3894,7 @@
           </w:tcPr>
           <w:p>
             <w:pPr>
-              <w:cnfStyle w:val="000000100000" w:firstRow="0" w:lastRow="0" w:firstColumn="0" w:lastColumn="0" w:oddVBand="0" w:evenVBand="0" w:oddHBand="1" w:evenHBand="0" w:firstRowFirstColumn="0" w:firstRowLastColumn="0" w:lastRowFirstColumn="0" w:lastRowLastColumn="0"/>
+              <w:cnfStyle w:val="000000000000" w:firstRow="0" w:lastRow="0" w:firstColumn="0" w:lastColumn="0" w:oddVBand="0" w:evenVBand="0" w:oddHBand="0" w:evenHBand="0" w:firstRowFirstColumn="0" w:firstRowLastColumn="0" w:lastRowFirstColumn="0" w:lastRowLastColumn="0"/>
             </w:pPr>
             <w:r>
               <w:t>Consultar Usuario</w:t>
@@ -3865,7 +3908,7 @@
           <w:p>
             <w:pPr>
               <w:jc w:val="both"/>
-              <w:cnfStyle w:val="000000100000" w:firstRow="0" w:lastRow="0" w:firstColumn="0" w:lastColumn="0" w:oddVBand="0" w:evenVBand="0" w:oddHBand="1" w:evenHBand="0" w:firstRowFirstColumn="0" w:firstRowLastColumn="0" w:lastRowFirstColumn="0" w:lastRowLastColumn="0"/>
+              <w:cnfStyle w:val="000000000000" w:firstRow="0" w:lastRow="0" w:firstColumn="0" w:lastColumn="0" w:oddVBand="0" w:evenVBand="0" w:oddHBand="0" w:evenHBand="0" w:firstRowFirstColumn="0" w:firstRowLastColumn="0" w:lastRowFirstColumn="0" w:lastRowLastColumn="0"/>
               <w:rPr>
                 <w:rFonts w:ascii="Calibri" w:hAnsi="Calibri"/>
               </w:rPr>
@@ -3875,61 +3918,6 @@
                 <w:rFonts w:ascii="Calibri" w:hAnsi="Calibri"/>
               </w:rPr>
               <w:t>Informar sobre los datos de un usuario.</w:t>
-            </w:r>
-          </w:p>
-        </w:tc>
-      </w:tr>
-      <w:tr>
-        <w:tc>
-          <w:tcPr>
-            <w:cnfStyle w:val="001000000000" w:firstRow="0" w:lastRow="0" w:firstColumn="1" w:lastColumn="0" w:oddVBand="0" w:evenVBand="0" w:oddHBand="0" w:evenHBand="0" w:firstRowFirstColumn="0" w:firstRowLastColumn="0" w:lastRowFirstColumn="0" w:lastRowLastColumn="0"/>
-            <w:tcW w:w="1189" w:type="dxa"/>
-          </w:tcPr>
-          <w:p>
-            <w:pPr>
-              <w:jc w:val="center"/>
-              <w:rPr>
-                <w:b w:val="0"/>
-              </w:rPr>
-            </w:pPr>
-            <w:r>
-              <w:rPr>
-                <w:b w:val="0"/>
-              </w:rPr>
-              <w:t>607</w:t>
-            </w:r>
-          </w:p>
-        </w:tc>
-        <w:tc>
-          <w:tcPr>
-            <w:tcW w:w="3597" w:type="dxa"/>
-          </w:tcPr>
-          <w:p>
-            <w:pPr>
-              <w:cnfStyle w:val="000000000000" w:firstRow="0" w:lastRow="0" w:firstColumn="0" w:lastColumn="0" w:oddVBand="0" w:evenVBand="0" w:oddHBand="0" w:evenHBand="0" w:firstRowFirstColumn="0" w:firstRowLastColumn="0" w:lastRowFirstColumn="0" w:lastRowLastColumn="0"/>
-            </w:pPr>
-            <w:r>
-              <w:t>Crear Rol</w:t>
-            </w:r>
-          </w:p>
-        </w:tc>
-        <w:tc>
-          <w:tcPr>
-            <w:tcW w:w="3934" w:type="dxa"/>
-          </w:tcPr>
-          <w:p>
-            <w:pPr>
-              <w:jc w:val="both"/>
-              <w:cnfStyle w:val="000000000000" w:firstRow="0" w:lastRow="0" w:firstColumn="0" w:lastColumn="0" w:oddVBand="0" w:evenVBand="0" w:oddHBand="0" w:evenHBand="0" w:firstRowFirstColumn="0" w:firstRowLastColumn="0" w:lastRowFirstColumn="0" w:lastRowLastColumn="0"/>
-              <w:rPr>
-                <w:rFonts w:ascii="Calibri" w:hAnsi="Calibri"/>
-              </w:rPr>
-            </w:pPr>
-            <w:r>
-              <w:rPr>
-                <w:rFonts w:ascii="Calibri" w:hAnsi="Calibri"/>
-              </w:rPr>
-              <w:t>Registrar un nuevo rol, especificando sus datos.</w:t>
             </w:r>
           </w:p>
         </w:tc>
@@ -3954,6 +3942,61 @@
               <w:rPr>
                 <w:b w:val="0"/>
               </w:rPr>
+              <w:t>607</w:t>
+            </w:r>
+          </w:p>
+        </w:tc>
+        <w:tc>
+          <w:tcPr>
+            <w:tcW w:w="3597" w:type="dxa"/>
+          </w:tcPr>
+          <w:p>
+            <w:pPr>
+              <w:cnfStyle w:val="000000100000" w:firstRow="0" w:lastRow="0" w:firstColumn="0" w:lastColumn="0" w:oddVBand="0" w:evenVBand="0" w:oddHBand="1" w:evenHBand="0" w:firstRowFirstColumn="0" w:firstRowLastColumn="0" w:lastRowFirstColumn="0" w:lastRowLastColumn="0"/>
+            </w:pPr>
+            <w:r>
+              <w:t>Crear Rol</w:t>
+            </w:r>
+          </w:p>
+        </w:tc>
+        <w:tc>
+          <w:tcPr>
+            <w:tcW w:w="3934" w:type="dxa"/>
+          </w:tcPr>
+          <w:p>
+            <w:pPr>
+              <w:jc w:val="both"/>
+              <w:cnfStyle w:val="000000100000" w:firstRow="0" w:lastRow="0" w:firstColumn="0" w:lastColumn="0" w:oddVBand="0" w:evenVBand="0" w:oddHBand="1" w:evenHBand="0" w:firstRowFirstColumn="0" w:firstRowLastColumn="0" w:lastRowFirstColumn="0" w:lastRowLastColumn="0"/>
+              <w:rPr>
+                <w:rFonts w:ascii="Calibri" w:hAnsi="Calibri"/>
+              </w:rPr>
+            </w:pPr>
+            <w:r>
+              <w:rPr>
+                <w:rFonts w:ascii="Calibri" w:hAnsi="Calibri"/>
+              </w:rPr>
+              <w:t>Registrar un nuevo rol, especificando sus datos.</w:t>
+            </w:r>
+          </w:p>
+        </w:tc>
+      </w:tr>
+      <w:tr>
+        <w:tc>
+          <w:tcPr>
+            <w:cnfStyle w:val="001000000000" w:firstRow="0" w:lastRow="0" w:firstColumn="1" w:lastColumn="0" w:oddVBand="0" w:evenVBand="0" w:oddHBand="0" w:evenHBand="0" w:firstRowFirstColumn="0" w:firstRowLastColumn="0" w:lastRowFirstColumn="0" w:lastRowLastColumn="0"/>
+            <w:tcW w:w="1189" w:type="dxa"/>
+          </w:tcPr>
+          <w:p>
+            <w:pPr>
+              <w:jc w:val="center"/>
+              <w:rPr>
+                <w:b w:val="0"/>
+              </w:rPr>
+            </w:pPr>
+            <w:r>
+              <w:rPr>
+                <w:b w:val="0"/>
+              </w:rPr>
               <w:t>608</w:t>
             </w:r>
           </w:p>
@@ -3964,7 +4007,7 @@
           </w:tcPr>
           <w:p>
             <w:pPr>
-              <w:cnfStyle w:val="000000100000" w:firstRow="0" w:lastRow="0" w:firstColumn="0" w:lastColumn="0" w:oddVBand="0" w:evenVBand="0" w:oddHBand="1" w:evenHBand="0" w:firstRowFirstColumn="0" w:firstRowLastColumn="0" w:lastRowFirstColumn="0" w:lastRowLastColumn="0"/>
+              <w:cnfStyle w:val="000000000000" w:firstRow="0" w:lastRow="0" w:firstColumn="0" w:lastColumn="0" w:oddVBand="0" w:evenVBand="0" w:oddHBand="0" w:evenHBand="0" w:firstRowFirstColumn="0" w:firstRowLastColumn="0" w:lastRowFirstColumn="0" w:lastRowLastColumn="0"/>
             </w:pPr>
             <w:r>
               <w:t>Modificar Rol</w:t>
@@ -3978,7 +4021,7 @@
           <w:p>
             <w:pPr>
               <w:jc w:val="both"/>
-              <w:cnfStyle w:val="000000100000" w:firstRow="0" w:lastRow="0" w:firstColumn="0" w:lastColumn="0" w:oddVBand="0" w:evenVBand="0" w:oddHBand="1" w:evenHBand="0" w:firstRowFirstColumn="0" w:firstRowLastColumn="0" w:lastRowFirstColumn="0" w:lastRowLastColumn="0"/>
+              <w:cnfStyle w:val="000000000000" w:firstRow="0" w:lastRow="0" w:firstColumn="0" w:lastColumn="0" w:oddVBand="0" w:evenVBand="0" w:oddHBand="0" w:evenHBand="0" w:firstRowFirstColumn="0" w:firstRowLastColumn="0" w:lastRowFirstColumn="0" w:lastRowLastColumn="0"/>
               <w:rPr>
                 <w:rFonts w:ascii="Calibri" w:hAnsi="Calibri"/>
               </w:rPr>
@@ -3988,61 +4031,6 @@
                 <w:rFonts w:ascii="Calibri" w:hAnsi="Calibri"/>
               </w:rPr>
               <w:t>Registrar los cambios referidos a los datos de un rol determinado.</w:t>
-            </w:r>
-          </w:p>
-        </w:tc>
-      </w:tr>
-      <w:tr>
-        <w:tc>
-          <w:tcPr>
-            <w:cnfStyle w:val="001000000000" w:firstRow="0" w:lastRow="0" w:firstColumn="1" w:lastColumn="0" w:oddVBand="0" w:evenVBand="0" w:oddHBand="0" w:evenHBand="0" w:firstRowFirstColumn="0" w:firstRowLastColumn="0" w:lastRowFirstColumn="0" w:lastRowLastColumn="0"/>
-            <w:tcW w:w="1189" w:type="dxa"/>
-          </w:tcPr>
-          <w:p>
-            <w:pPr>
-              <w:jc w:val="center"/>
-              <w:rPr>
-                <w:b w:val="0"/>
-              </w:rPr>
-            </w:pPr>
-            <w:r>
-              <w:rPr>
-                <w:b w:val="0"/>
-              </w:rPr>
-              <w:t>609</w:t>
-            </w:r>
-          </w:p>
-        </w:tc>
-        <w:tc>
-          <w:tcPr>
-            <w:tcW w:w="3597" w:type="dxa"/>
-          </w:tcPr>
-          <w:p>
-            <w:pPr>
-              <w:cnfStyle w:val="000000000000" w:firstRow="0" w:lastRow="0" w:firstColumn="0" w:lastColumn="0" w:oddVBand="0" w:evenVBand="0" w:oddHBand="0" w:evenHBand="0" w:firstRowFirstColumn="0" w:firstRowLastColumn="0" w:lastRowFirstColumn="0" w:lastRowLastColumn="0"/>
-            </w:pPr>
-            <w:r>
-              <w:t>Eliminar Rol</w:t>
-            </w:r>
-          </w:p>
-        </w:tc>
-        <w:tc>
-          <w:tcPr>
-            <w:tcW w:w="3934" w:type="dxa"/>
-          </w:tcPr>
-          <w:p>
-            <w:pPr>
-              <w:jc w:val="both"/>
-              <w:cnfStyle w:val="000000000000" w:firstRow="0" w:lastRow="0" w:firstColumn="0" w:lastColumn="0" w:oddVBand="0" w:evenVBand="0" w:oddHBand="0" w:evenHBand="0" w:firstRowFirstColumn="0" w:firstRowLastColumn="0" w:lastRowFirstColumn="0" w:lastRowLastColumn="0"/>
-              <w:rPr>
-                <w:rFonts w:ascii="Calibri" w:hAnsi="Calibri"/>
-              </w:rPr>
-            </w:pPr>
-            <w:r>
-              <w:rPr>
-                <w:rFonts w:ascii="Calibri" w:hAnsi="Calibri"/>
-              </w:rPr>
-              <w:t>Dar de baja a un rol determinado.</w:t>
             </w:r>
           </w:p>
         </w:tc>
@@ -4067,6 +4055,61 @@
               <w:rPr>
                 <w:b w:val="0"/>
               </w:rPr>
+              <w:t>609</w:t>
+            </w:r>
+          </w:p>
+        </w:tc>
+        <w:tc>
+          <w:tcPr>
+            <w:tcW w:w="3597" w:type="dxa"/>
+          </w:tcPr>
+          <w:p>
+            <w:pPr>
+              <w:cnfStyle w:val="000000100000" w:firstRow="0" w:lastRow="0" w:firstColumn="0" w:lastColumn="0" w:oddVBand="0" w:evenVBand="0" w:oddHBand="1" w:evenHBand="0" w:firstRowFirstColumn="0" w:firstRowLastColumn="0" w:lastRowFirstColumn="0" w:lastRowLastColumn="0"/>
+            </w:pPr>
+            <w:r>
+              <w:t>Eliminar Rol</w:t>
+            </w:r>
+          </w:p>
+        </w:tc>
+        <w:tc>
+          <w:tcPr>
+            <w:tcW w:w="3934" w:type="dxa"/>
+          </w:tcPr>
+          <w:p>
+            <w:pPr>
+              <w:jc w:val="both"/>
+              <w:cnfStyle w:val="000000100000" w:firstRow="0" w:lastRow="0" w:firstColumn="0" w:lastColumn="0" w:oddVBand="0" w:evenVBand="0" w:oddHBand="1" w:evenHBand="0" w:firstRowFirstColumn="0" w:firstRowLastColumn="0" w:lastRowFirstColumn="0" w:lastRowLastColumn="0"/>
+              <w:rPr>
+                <w:rFonts w:ascii="Calibri" w:hAnsi="Calibri"/>
+              </w:rPr>
+            </w:pPr>
+            <w:r>
+              <w:rPr>
+                <w:rFonts w:ascii="Calibri" w:hAnsi="Calibri"/>
+              </w:rPr>
+              <w:t>Dar de baja a un rol determinado.</w:t>
+            </w:r>
+          </w:p>
+        </w:tc>
+      </w:tr>
+      <w:tr>
+        <w:tc>
+          <w:tcPr>
+            <w:cnfStyle w:val="001000000000" w:firstRow="0" w:lastRow="0" w:firstColumn="1" w:lastColumn="0" w:oddVBand="0" w:evenVBand="0" w:oddHBand="0" w:evenHBand="0" w:firstRowFirstColumn="0" w:firstRowLastColumn="0" w:lastRowFirstColumn="0" w:lastRowLastColumn="0"/>
+            <w:tcW w:w="1189" w:type="dxa"/>
+          </w:tcPr>
+          <w:p>
+            <w:pPr>
+              <w:jc w:val="center"/>
+              <w:rPr>
+                <w:b w:val="0"/>
+              </w:rPr>
+            </w:pPr>
+            <w:r>
+              <w:rPr>
+                <w:b w:val="0"/>
+              </w:rPr>
               <w:t xml:space="preserve">610 </w:t>
             </w:r>
           </w:p>
@@ -4077,7 +4120,7 @@
           </w:tcPr>
           <w:p>
             <w:pPr>
-              <w:cnfStyle w:val="000000100000" w:firstRow="0" w:lastRow="0" w:firstColumn="0" w:lastColumn="0" w:oddVBand="0" w:evenVBand="0" w:oddHBand="1" w:evenHBand="0" w:firstRowFirstColumn="0" w:firstRowLastColumn="0" w:lastRowFirstColumn="0" w:lastRowLastColumn="0"/>
+              <w:cnfStyle w:val="000000000000" w:firstRow="0" w:lastRow="0" w:firstColumn="0" w:lastColumn="0" w:oddVBand="0" w:evenVBand="0" w:oddHBand="0" w:evenHBand="0" w:firstRowFirstColumn="0" w:firstRowLastColumn="0" w:lastRowFirstColumn="0" w:lastRowLastColumn="0"/>
             </w:pPr>
             <w:r>
               <w:t>Consultar Rol</w:t>
@@ -4091,7 +4134,7 @@
           <w:p>
             <w:pPr>
               <w:jc w:val="both"/>
-              <w:cnfStyle w:val="000000100000" w:firstRow="0" w:lastRow="0" w:firstColumn="0" w:lastColumn="0" w:oddVBand="0" w:evenVBand="0" w:oddHBand="1" w:evenHBand="0" w:firstRowFirstColumn="0" w:firstRowLastColumn="0" w:lastRowFirstColumn="0" w:lastRowLastColumn="0"/>
+              <w:cnfStyle w:val="000000000000" w:firstRow="0" w:lastRow="0" w:firstColumn="0" w:lastColumn="0" w:oddVBand="0" w:evenVBand="0" w:oddHBand="0" w:evenHBand="0" w:firstRowFirstColumn="0" w:firstRowLastColumn="0" w:lastRowFirstColumn="0" w:lastRowLastColumn="0"/>
               <w:rPr>
                 <w:rFonts w:ascii="Calibri" w:hAnsi="Calibri"/>
               </w:rPr>
@@ -4101,61 +4144,6 @@
                 <w:rFonts w:ascii="Calibri" w:hAnsi="Calibri"/>
               </w:rPr>
               <w:t>Informar sobre los datos de un rol determinado.</w:t>
-            </w:r>
-          </w:p>
-        </w:tc>
-      </w:tr>
-      <w:tr>
-        <w:tc>
-          <w:tcPr>
-            <w:cnfStyle w:val="001000000000" w:firstRow="0" w:lastRow="0" w:firstColumn="1" w:lastColumn="0" w:oddVBand="0" w:evenVBand="0" w:oddHBand="0" w:evenHBand="0" w:firstRowFirstColumn="0" w:firstRowLastColumn="0" w:lastRowFirstColumn="0" w:lastRowLastColumn="0"/>
-            <w:tcW w:w="1189" w:type="dxa"/>
-          </w:tcPr>
-          <w:p>
-            <w:pPr>
-              <w:jc w:val="center"/>
-              <w:rPr>
-                <w:b w:val="0"/>
-              </w:rPr>
-            </w:pPr>
-            <w:r>
-              <w:rPr>
-                <w:b w:val="0"/>
-              </w:rPr>
-              <w:t>611</w:t>
-            </w:r>
-          </w:p>
-        </w:tc>
-        <w:tc>
-          <w:tcPr>
-            <w:tcW w:w="3597" w:type="dxa"/>
-          </w:tcPr>
-          <w:p>
-            <w:pPr>
-              <w:cnfStyle w:val="000000000000" w:firstRow="0" w:lastRow="0" w:firstColumn="0" w:lastColumn="0" w:oddVBand="0" w:evenVBand="0" w:oddHBand="0" w:evenHBand="0" w:firstRowFirstColumn="0" w:firstRowLastColumn="0" w:lastRowFirstColumn="0" w:lastRowLastColumn="0"/>
-            </w:pPr>
-            <w:r>
-              <w:t>Crear Privilegio</w:t>
-            </w:r>
-          </w:p>
-        </w:tc>
-        <w:tc>
-          <w:tcPr>
-            <w:tcW w:w="3934" w:type="dxa"/>
-          </w:tcPr>
-          <w:p>
-            <w:pPr>
-              <w:jc w:val="both"/>
-              <w:cnfStyle w:val="000000000000" w:firstRow="0" w:lastRow="0" w:firstColumn="0" w:lastColumn="0" w:oddVBand="0" w:evenVBand="0" w:oddHBand="0" w:evenHBand="0" w:firstRowFirstColumn="0" w:firstRowLastColumn="0" w:lastRowFirstColumn="0" w:lastRowLastColumn="0"/>
-              <w:rPr>
-                <w:rFonts w:ascii="Calibri" w:hAnsi="Calibri"/>
-              </w:rPr>
-            </w:pPr>
-            <w:r>
-              <w:rPr>
-                <w:rFonts w:ascii="Calibri" w:hAnsi="Calibri"/>
-              </w:rPr>
-              <w:t>Registrar los datos de un privilegio.</w:t>
             </w:r>
           </w:p>
         </w:tc>
@@ -4180,6 +4168,61 @@
               <w:rPr>
                 <w:b w:val="0"/>
               </w:rPr>
+              <w:t>611</w:t>
+            </w:r>
+          </w:p>
+        </w:tc>
+        <w:tc>
+          <w:tcPr>
+            <w:tcW w:w="3597" w:type="dxa"/>
+          </w:tcPr>
+          <w:p>
+            <w:pPr>
+              <w:cnfStyle w:val="000000100000" w:firstRow="0" w:lastRow="0" w:firstColumn="0" w:lastColumn="0" w:oddVBand="0" w:evenVBand="0" w:oddHBand="1" w:evenHBand="0" w:firstRowFirstColumn="0" w:firstRowLastColumn="0" w:lastRowFirstColumn="0" w:lastRowLastColumn="0"/>
+            </w:pPr>
+            <w:r>
+              <w:t>Crear Privilegio</w:t>
+            </w:r>
+          </w:p>
+        </w:tc>
+        <w:tc>
+          <w:tcPr>
+            <w:tcW w:w="3934" w:type="dxa"/>
+          </w:tcPr>
+          <w:p>
+            <w:pPr>
+              <w:jc w:val="both"/>
+              <w:cnfStyle w:val="000000100000" w:firstRow="0" w:lastRow="0" w:firstColumn="0" w:lastColumn="0" w:oddVBand="0" w:evenVBand="0" w:oddHBand="1" w:evenHBand="0" w:firstRowFirstColumn="0" w:firstRowLastColumn="0" w:lastRowFirstColumn="0" w:lastRowLastColumn="0"/>
+              <w:rPr>
+                <w:rFonts w:ascii="Calibri" w:hAnsi="Calibri"/>
+              </w:rPr>
+            </w:pPr>
+            <w:r>
+              <w:rPr>
+                <w:rFonts w:ascii="Calibri" w:hAnsi="Calibri"/>
+              </w:rPr>
+              <w:t>Registrar los datos de un privilegio.</w:t>
+            </w:r>
+          </w:p>
+        </w:tc>
+      </w:tr>
+      <w:tr>
+        <w:tc>
+          <w:tcPr>
+            <w:cnfStyle w:val="001000000000" w:firstRow="0" w:lastRow="0" w:firstColumn="1" w:lastColumn="0" w:oddVBand="0" w:evenVBand="0" w:oddHBand="0" w:evenHBand="0" w:firstRowFirstColumn="0" w:firstRowLastColumn="0" w:lastRowFirstColumn="0" w:lastRowLastColumn="0"/>
+            <w:tcW w:w="1189" w:type="dxa"/>
+          </w:tcPr>
+          <w:p>
+            <w:pPr>
+              <w:jc w:val="center"/>
+              <w:rPr>
+                <w:b w:val="0"/>
+              </w:rPr>
+            </w:pPr>
+            <w:r>
+              <w:rPr>
+                <w:b w:val="0"/>
+              </w:rPr>
               <w:t>612</w:t>
             </w:r>
           </w:p>
@@ -4190,7 +4233,7 @@
           </w:tcPr>
           <w:p>
             <w:pPr>
-              <w:cnfStyle w:val="000000100000" w:firstRow="0" w:lastRow="0" w:firstColumn="0" w:lastColumn="0" w:oddVBand="0" w:evenVBand="0" w:oddHBand="1" w:evenHBand="0" w:firstRowFirstColumn="0" w:firstRowLastColumn="0" w:lastRowFirstColumn="0" w:lastRowLastColumn="0"/>
+              <w:cnfStyle w:val="000000000000" w:firstRow="0" w:lastRow="0" w:firstColumn="0" w:lastColumn="0" w:oddVBand="0" w:evenVBand="0" w:oddHBand="0" w:evenHBand="0" w:firstRowFirstColumn="0" w:firstRowLastColumn="0" w:lastRowFirstColumn="0" w:lastRowLastColumn="0"/>
             </w:pPr>
             <w:r>
               <w:t>Asignar Privilegio</w:t>
@@ -4204,7 +4247,7 @@
           <w:p>
             <w:pPr>
               <w:jc w:val="both"/>
-              <w:cnfStyle w:val="000000100000" w:firstRow="0" w:lastRow="0" w:firstColumn="0" w:lastColumn="0" w:oddVBand="0" w:evenVBand="0" w:oddHBand="1" w:evenHBand="0" w:firstRowFirstColumn="0" w:firstRowLastColumn="0" w:lastRowFirstColumn="0" w:lastRowLastColumn="0"/>
+              <w:cnfStyle w:val="000000000000" w:firstRow="0" w:lastRow="0" w:firstColumn="0" w:lastColumn="0" w:oddVBand="0" w:evenVBand="0" w:oddHBand="0" w:evenHBand="0" w:firstRowFirstColumn="0" w:firstRowLastColumn="0" w:lastRowFirstColumn="0" w:lastRowLastColumn="0"/>
               <w:rPr>
                 <w:rFonts w:ascii="Calibri" w:hAnsi="Calibri"/>
               </w:rPr>
@@ -4214,61 +4257,6 @@
                 <w:rFonts w:ascii="Calibri" w:hAnsi="Calibri"/>
               </w:rPr>
               <w:t>Asignar un privilegio determinado a un rol.</w:t>
-            </w:r>
-          </w:p>
-        </w:tc>
-      </w:tr>
-      <w:tr>
-        <w:tc>
-          <w:tcPr>
-            <w:cnfStyle w:val="001000000000" w:firstRow="0" w:lastRow="0" w:firstColumn="1" w:lastColumn="0" w:oddVBand="0" w:evenVBand="0" w:oddHBand="0" w:evenHBand="0" w:firstRowFirstColumn="0" w:firstRowLastColumn="0" w:lastRowFirstColumn="0" w:lastRowLastColumn="0"/>
-            <w:tcW w:w="1189" w:type="dxa"/>
-          </w:tcPr>
-          <w:p>
-            <w:pPr>
-              <w:jc w:val="center"/>
-              <w:rPr>
-                <w:b w:val="0"/>
-              </w:rPr>
-            </w:pPr>
-            <w:r>
-              <w:rPr>
-                <w:b w:val="0"/>
-              </w:rPr>
-              <w:t>613</w:t>
-            </w:r>
-          </w:p>
-        </w:tc>
-        <w:tc>
-          <w:tcPr>
-            <w:tcW w:w="3597" w:type="dxa"/>
-          </w:tcPr>
-          <w:p>
-            <w:pPr>
-              <w:cnfStyle w:val="000000000000" w:firstRow="0" w:lastRow="0" w:firstColumn="0" w:lastColumn="0" w:oddVBand="0" w:evenVBand="0" w:oddHBand="0" w:evenHBand="0" w:firstRowFirstColumn="0" w:firstRowLastColumn="0" w:lastRowFirstColumn="0" w:lastRowLastColumn="0"/>
-            </w:pPr>
-            <w:r>
-              <w:t>Modificar Privilegio</w:t>
-            </w:r>
-          </w:p>
-        </w:tc>
-        <w:tc>
-          <w:tcPr>
-            <w:tcW w:w="3934" w:type="dxa"/>
-          </w:tcPr>
-          <w:p>
-            <w:pPr>
-              <w:jc w:val="both"/>
-              <w:cnfStyle w:val="000000000000" w:firstRow="0" w:lastRow="0" w:firstColumn="0" w:lastColumn="0" w:oddVBand="0" w:evenVBand="0" w:oddHBand="0" w:evenHBand="0" w:firstRowFirstColumn="0" w:firstRowLastColumn="0" w:lastRowFirstColumn="0" w:lastRowLastColumn="0"/>
-              <w:rPr>
-                <w:rFonts w:ascii="Calibri" w:hAnsi="Calibri"/>
-              </w:rPr>
-            </w:pPr>
-            <w:r>
-              <w:rPr>
-                <w:rFonts w:ascii="Calibri" w:hAnsi="Calibri"/>
-              </w:rPr>
-              <w:t>Registrar los cambios referidos a los datos de un privilegio.</w:t>
             </w:r>
           </w:p>
         </w:tc>
@@ -4293,6 +4281,61 @@
               <w:rPr>
                 <w:b w:val="0"/>
               </w:rPr>
+              <w:t>613</w:t>
+            </w:r>
+          </w:p>
+        </w:tc>
+        <w:tc>
+          <w:tcPr>
+            <w:tcW w:w="3597" w:type="dxa"/>
+          </w:tcPr>
+          <w:p>
+            <w:pPr>
+              <w:cnfStyle w:val="000000100000" w:firstRow="0" w:lastRow="0" w:firstColumn="0" w:lastColumn="0" w:oddVBand="0" w:evenVBand="0" w:oddHBand="1" w:evenHBand="0" w:firstRowFirstColumn="0" w:firstRowLastColumn="0" w:lastRowFirstColumn="0" w:lastRowLastColumn="0"/>
+            </w:pPr>
+            <w:r>
+              <w:t>Modificar Privilegio</w:t>
+            </w:r>
+          </w:p>
+        </w:tc>
+        <w:tc>
+          <w:tcPr>
+            <w:tcW w:w="3934" w:type="dxa"/>
+          </w:tcPr>
+          <w:p>
+            <w:pPr>
+              <w:jc w:val="both"/>
+              <w:cnfStyle w:val="000000100000" w:firstRow="0" w:lastRow="0" w:firstColumn="0" w:lastColumn="0" w:oddVBand="0" w:evenVBand="0" w:oddHBand="1" w:evenHBand="0" w:firstRowFirstColumn="0" w:firstRowLastColumn="0" w:lastRowFirstColumn="0" w:lastRowLastColumn="0"/>
+              <w:rPr>
+                <w:rFonts w:ascii="Calibri" w:hAnsi="Calibri"/>
+              </w:rPr>
+            </w:pPr>
+            <w:r>
+              <w:rPr>
+                <w:rFonts w:ascii="Calibri" w:hAnsi="Calibri"/>
+              </w:rPr>
+              <w:t>Registrar los cambios referidos a los datos de un privilegio.</w:t>
+            </w:r>
+          </w:p>
+        </w:tc>
+      </w:tr>
+      <w:tr>
+        <w:tc>
+          <w:tcPr>
+            <w:cnfStyle w:val="001000000000" w:firstRow="0" w:lastRow="0" w:firstColumn="1" w:lastColumn="0" w:oddVBand="0" w:evenVBand="0" w:oddHBand="0" w:evenHBand="0" w:firstRowFirstColumn="0" w:firstRowLastColumn="0" w:lastRowFirstColumn="0" w:lastRowLastColumn="0"/>
+            <w:tcW w:w="1189" w:type="dxa"/>
+          </w:tcPr>
+          <w:p>
+            <w:pPr>
+              <w:jc w:val="center"/>
+              <w:rPr>
+                <w:b w:val="0"/>
+              </w:rPr>
+            </w:pPr>
+            <w:r>
+              <w:rPr>
+                <w:b w:val="0"/>
+              </w:rPr>
               <w:t>614</w:t>
             </w:r>
           </w:p>
@@ -4303,7 +4346,7 @@
           </w:tcPr>
           <w:p>
             <w:pPr>
-              <w:cnfStyle w:val="000000100000" w:firstRow="0" w:lastRow="0" w:firstColumn="0" w:lastColumn="0" w:oddVBand="0" w:evenVBand="0" w:oddHBand="1" w:evenHBand="0" w:firstRowFirstColumn="0" w:firstRowLastColumn="0" w:lastRowFirstColumn="0" w:lastRowLastColumn="0"/>
+              <w:cnfStyle w:val="000000000000" w:firstRow="0" w:lastRow="0" w:firstColumn="0" w:lastColumn="0" w:oddVBand="0" w:evenVBand="0" w:oddHBand="0" w:evenHBand="0" w:firstRowFirstColumn="0" w:firstRowLastColumn="0" w:lastRowFirstColumn="0" w:lastRowLastColumn="0"/>
             </w:pPr>
             <w:r>
               <w:t>Eliminar Privilegio</w:t>
@@ -4317,7 +4360,7 @@
           <w:p>
             <w:pPr>
               <w:jc w:val="both"/>
-              <w:cnfStyle w:val="000000100000" w:firstRow="0" w:lastRow="0" w:firstColumn="0" w:lastColumn="0" w:oddVBand="0" w:evenVBand="0" w:oddHBand="1" w:evenHBand="0" w:firstRowFirstColumn="0" w:firstRowLastColumn="0" w:lastRowFirstColumn="0" w:lastRowLastColumn="0"/>
+              <w:cnfStyle w:val="000000000000" w:firstRow="0" w:lastRow="0" w:firstColumn="0" w:lastColumn="0" w:oddVBand="0" w:evenVBand="0" w:oddHBand="0" w:evenHBand="0" w:firstRowFirstColumn="0" w:firstRowLastColumn="0" w:lastRowFirstColumn="0" w:lastRowLastColumn="0"/>
               <w:rPr>
                 <w:rFonts w:ascii="Calibri" w:hAnsi="Calibri"/>
               </w:rPr>
@@ -4332,6 +4375,9 @@
         </w:tc>
       </w:tr>
       <w:tr>
+        <w:trPr>
+          <w:cnfStyle w:val="000000100000" w:firstRow="0" w:lastRow="0" w:firstColumn="0" w:lastColumn="0" w:oddVBand="0" w:evenVBand="0" w:oddHBand="1" w:evenHBand="0" w:firstRowFirstColumn="0" w:firstRowLastColumn="0" w:lastRowFirstColumn="0" w:lastRowLastColumn="0"/>
+        </w:trPr>
         <w:tc>
           <w:tcPr>
             <w:cnfStyle w:val="001000000000" w:firstRow="0" w:lastRow="0" w:firstColumn="1" w:lastColumn="0" w:oddVBand="0" w:evenVBand="0" w:oddHBand="0" w:evenHBand="0" w:firstRowFirstColumn="0" w:firstRowLastColumn="0" w:lastRowFirstColumn="0" w:lastRowLastColumn="0"/>
@@ -4358,7 +4404,7 @@
           </w:tcPr>
           <w:p>
             <w:pPr>
-              <w:cnfStyle w:val="000000000000" w:firstRow="0" w:lastRow="0" w:firstColumn="0" w:lastColumn="0" w:oddVBand="0" w:evenVBand="0" w:oddHBand="0" w:evenHBand="0" w:firstRowFirstColumn="0" w:firstRowLastColumn="0" w:lastRowFirstColumn="0" w:lastRowLastColumn="0"/>
+              <w:cnfStyle w:val="000000100000" w:firstRow="0" w:lastRow="0" w:firstColumn="0" w:lastColumn="0" w:oddVBand="0" w:evenVBand="0" w:oddHBand="1" w:evenHBand="0" w:firstRowFirstColumn="0" w:firstRowLastColumn="0" w:lastRowFirstColumn="0" w:lastRowLastColumn="0"/>
             </w:pPr>
             <w:r>
               <w:t>Consultar Privilegio</w:t>
@@ -4372,7 +4418,7 @@
           <w:p>
             <w:pPr>
               <w:jc w:val="both"/>
-              <w:cnfStyle w:val="000000000000" w:firstRow="0" w:lastRow="0" w:firstColumn="0" w:lastColumn="0" w:oddVBand="0" w:evenVBand="0" w:oddHBand="0" w:evenHBand="0" w:firstRowFirstColumn="0" w:firstRowLastColumn="0" w:lastRowFirstColumn="0" w:lastRowLastColumn="0"/>
+              <w:cnfStyle w:val="000000100000" w:firstRow="0" w:lastRow="0" w:firstColumn="0" w:lastColumn="0" w:oddVBand="0" w:evenVBand="0" w:oddHBand="1" w:evenHBand="0" w:firstRowFirstColumn="0" w:firstRowLastColumn="0" w:lastRowFirstColumn="0" w:lastRowLastColumn="0"/>
               <w:rPr>
                 <w:rFonts w:ascii="Calibri" w:hAnsi="Calibri"/>
               </w:rPr>
@@ -5414,7 +5460,7 @@
 </file>
 
 <file path=customXml/itemProps1.xml><?xml version="1.0" encoding="utf-8"?>
-<ds:datastoreItem xmlns:ds="http://schemas.openxmlformats.org/officeDocument/2006/customXml" ds:itemID="{808E7F8D-2A76-4EB9-A258-5D66D6F4D582}">
+<ds:datastoreItem xmlns:ds="http://schemas.openxmlformats.org/officeDocument/2006/customXml" ds:itemID="{334FC86E-5A45-44D4-B12F-FDCBDCCC265C}">
   <ds:schemaRefs>
     <ds:schemaRef ds:uri="http://schemas.openxmlformats.org/officeDocument/2006/bibliography"/>
   </ds:schemaRefs>
@@ -5422,7 +5468,7 @@
 </file>
 
 <file path=customXml/itemProps2.xml><?xml version="1.0" encoding="utf-8"?>
-<ds:datastoreItem xmlns:ds="http://schemas.openxmlformats.org/officeDocument/2006/customXml" ds:itemID="{190C63FF-4E53-4B05-964F-C0D9243B9AB6}">
+<ds:datastoreItem xmlns:ds="http://schemas.openxmlformats.org/officeDocument/2006/customXml" ds:itemID="{A0316952-2036-4057-B82A-D76514083671}">
   <ds:schemaRefs>
     <ds:schemaRef ds:uri="http://schemas.openxmlformats.org/officeDocument/2006/bibliography"/>
   </ds:schemaRefs>
@@ -5430,7 +5476,7 @@
 </file>
 
 <file path=customXml/itemProps3.xml><?xml version="1.0" encoding="utf-8"?>
-<ds:datastoreItem xmlns:ds="http://schemas.openxmlformats.org/officeDocument/2006/customXml" ds:itemID="{529B0AEE-F4F6-48D8-9D8D-7BB0BF99900A}">
+<ds:datastoreItem xmlns:ds="http://schemas.openxmlformats.org/officeDocument/2006/customXml" ds:itemID="{06DB705B-BAF5-4328-A82C-90876BD2E75E}">
   <ds:schemaRefs>
     <ds:schemaRef ds:uri="http://schemas.openxmlformats.org/officeDocument/2006/bibliography"/>
   </ds:schemaRefs>
@@ -5438,7 +5484,7 @@
 </file>
 
 <file path=customXml/itemProps4.xml><?xml version="1.0" encoding="utf-8"?>
-<ds:datastoreItem xmlns:ds="http://schemas.openxmlformats.org/officeDocument/2006/customXml" ds:itemID="{83E474DC-A35F-4E8F-8843-470C912259F7}">
+<ds:datastoreItem xmlns:ds="http://schemas.openxmlformats.org/officeDocument/2006/customXml" ds:itemID="{81383C7E-8ED8-4E60-9AEB-E0DEA41C7600}">
   <ds:schemaRefs>
     <ds:schemaRef ds:uri="http://schemas.openxmlformats.org/officeDocument/2006/bibliography"/>
   </ds:schemaRefs>

</xml_diff>

<commit_message>
Tarea 1007 de Planificacion 2011/06/23. El cu 107 deberia ser de soporte. add cu 119
</commit_message>
<xml_diff>
--- a/02. Modelado de Requerimientos/Modelo de Casos De Uso/Objetivos CU Sistema.docx
+++ b/02. Modelado de Requerimientos/Modelo de Casos De Uso/Objetivos CU Sistema.docx
@@ -822,15 +822,7 @@
               <w:rPr>
                 <w:u w:val="single"/>
               </w:rPr>
-              <w:t>producto</w:t>
-            </w:r>
-            <w:bookmarkStart w:id="0" w:name="_GoBack"/>
-            <w:bookmarkEnd w:id="0"/>
-            <w:r>
-              <w:rPr>
-                <w:u w:val="single"/>
-              </w:rPr>
-              <w:t>s</w:t>
+              <w:t>productos</w:t>
             </w:r>
             <w:r>
               <w:t xml:space="preserve"> terminados dentro de la empresa.</w:t>
@@ -913,55 +905,6 @@
               <w:rPr>
                 <w:b w:val="0"/>
               </w:rPr>
-              <w:t>107</w:t>
-            </w:r>
-          </w:p>
-        </w:tc>
-        <w:tc>
-          <w:tcPr>
-            <w:tcW w:w="3597" w:type="dxa"/>
-          </w:tcPr>
-          <w:p>
-            <w:pPr>
-              <w:cnfStyle w:val="000000100000" w:firstRow="0" w:lastRow="0" w:firstColumn="0" w:lastColumn="0" w:oddVBand="0" w:evenVBand="0" w:oddHBand="1" w:evenHBand="0" w:firstRowFirstColumn="0" w:firstRowLastColumn="0" w:lastRowFirstColumn="0" w:lastRowLastColumn="0"/>
-            </w:pPr>
-            <w:r>
-              <w:t>Notificar Necesidad de Reabastecimiento</w:t>
-            </w:r>
-          </w:p>
-        </w:tc>
-        <w:tc>
-          <w:tcPr>
-            <w:tcW w:w="3934" w:type="dxa"/>
-          </w:tcPr>
-          <w:p>
-            <w:pPr>
-              <w:jc w:val="both"/>
-              <w:cnfStyle w:val="000000100000" w:firstRow="0" w:lastRow="0" w:firstColumn="0" w:lastColumn="0" w:oddVBand="0" w:evenVBand="0" w:oddHBand="1" w:evenHBand="0" w:firstRowFirstColumn="0" w:firstRowLastColumn="0" w:lastRowFirstColumn="0" w:lastRowLastColumn="0"/>
-            </w:pPr>
-            <w:r>
-              <w:t>Notificar, a los Encargados de Depósito, aquellos productos que estén en el stock mínimo o por debajo del mismo.</w:t>
-            </w:r>
-          </w:p>
-        </w:tc>
-      </w:tr>
-      <w:tr>
-        <w:tc>
-          <w:tcPr>
-            <w:cnfStyle w:val="001000000000" w:firstRow="0" w:lastRow="0" w:firstColumn="1" w:lastColumn="0" w:oddVBand="0" w:evenVBand="0" w:oddHBand="0" w:evenHBand="0" w:firstRowFirstColumn="0" w:firstRowLastColumn="0" w:lastRowFirstColumn="0" w:lastRowLastColumn="0"/>
-            <w:tcW w:w="1189" w:type="dxa"/>
-          </w:tcPr>
-          <w:p>
-            <w:pPr>
-              <w:jc w:val="center"/>
-              <w:rPr>
-                <w:b w:val="0"/>
-              </w:rPr>
-            </w:pPr>
-            <w:r>
-              <w:rPr>
-                <w:b w:val="0"/>
-              </w:rPr>
               <w:t>108</w:t>
             </w:r>
           </w:p>
@@ -972,7 +915,7 @@
           </w:tcPr>
           <w:p>
             <w:pPr>
-              <w:cnfStyle w:val="000000000000" w:firstRow="0" w:lastRow="0" w:firstColumn="0" w:lastColumn="0" w:oddVBand="0" w:evenVBand="0" w:oddHBand="0" w:evenHBand="0" w:firstRowFirstColumn="0" w:firstRowLastColumn="0" w:lastRowFirstColumn="0" w:lastRowLastColumn="0"/>
+              <w:cnfStyle w:val="000000100000" w:firstRow="0" w:lastRow="0" w:firstColumn="0" w:lastColumn="0" w:oddVBand="0" w:evenVBand="0" w:oddHBand="1" w:evenHBand="0" w:firstRowFirstColumn="0" w:firstRowLastColumn="0" w:lastRowFirstColumn="0" w:lastRowLastColumn="0"/>
             </w:pPr>
             <w:r>
               <w:t>Registrar Armado de Pedido</w:t>
@@ -986,10 +929,59 @@
           <w:p>
             <w:pPr>
               <w:jc w:val="both"/>
-              <w:cnfStyle w:val="000000000000" w:firstRow="0" w:lastRow="0" w:firstColumn="0" w:lastColumn="0" w:oddVBand="0" w:evenVBand="0" w:oddHBand="0" w:evenHBand="0" w:firstRowFirstColumn="0" w:firstRowLastColumn="0" w:lastRowFirstColumn="0" w:lastRowLastColumn="0"/>
+              <w:cnfStyle w:val="000000100000" w:firstRow="0" w:lastRow="0" w:firstColumn="0" w:lastColumn="0" w:oddVBand="0" w:evenVBand="0" w:oddHBand="1" w:evenHBand="0" w:firstRowFirstColumn="0" w:firstRowLastColumn="0" w:lastRowFirstColumn="0" w:lastRowLastColumn="0"/>
             </w:pPr>
             <w:r>
               <w:t>Registrar el armado de un pedido, especificando los productos y las cantidades de los mismos.</w:t>
+            </w:r>
+          </w:p>
+        </w:tc>
+      </w:tr>
+      <w:tr>
+        <w:tc>
+          <w:tcPr>
+            <w:cnfStyle w:val="001000000000" w:firstRow="0" w:lastRow="0" w:firstColumn="1" w:lastColumn="0" w:oddVBand="0" w:evenVBand="0" w:oddHBand="0" w:evenHBand="0" w:firstRowFirstColumn="0" w:firstRowLastColumn="0" w:lastRowFirstColumn="0" w:lastRowLastColumn="0"/>
+            <w:tcW w:w="1189" w:type="dxa"/>
+          </w:tcPr>
+          <w:p>
+            <w:pPr>
+              <w:jc w:val="center"/>
+              <w:rPr>
+                <w:b w:val="0"/>
+              </w:rPr>
+            </w:pPr>
+            <w:r>
+              <w:rPr>
+                <w:b w:val="0"/>
+              </w:rPr>
+              <w:t>109</w:t>
+            </w:r>
+          </w:p>
+        </w:tc>
+        <w:tc>
+          <w:tcPr>
+            <w:tcW w:w="3597" w:type="dxa"/>
+          </w:tcPr>
+          <w:p>
+            <w:pPr>
+              <w:cnfStyle w:val="000000000000" w:firstRow="0" w:lastRow="0" w:firstColumn="0" w:lastColumn="0" w:oddVBand="0" w:evenVBand="0" w:oddHBand="0" w:evenHBand="0" w:firstRowFirstColumn="0" w:firstRowLastColumn="0" w:lastRowFirstColumn="0" w:lastRowLastColumn="0"/>
+            </w:pPr>
+            <w:r>
+              <w:t>Registrar salida de Producción</w:t>
+            </w:r>
+          </w:p>
+        </w:tc>
+        <w:tc>
+          <w:tcPr>
+            <w:tcW w:w="3934" w:type="dxa"/>
+          </w:tcPr>
+          <w:p>
+            <w:pPr>
+              <w:jc w:val="both"/>
+              <w:cnfStyle w:val="000000000000" w:firstRow="0" w:lastRow="0" w:firstColumn="0" w:lastColumn="0" w:oddVBand="0" w:evenVBand="0" w:oddHBand="0" w:evenHBand="0" w:firstRowFirstColumn="0" w:firstRowLastColumn="0" w:lastRowFirstColumn="0" w:lastRowLastColumn="0"/>
+            </w:pPr>
+            <w:r>
+              <w:t>Registrar el ingreso de productos fabricados al depósito de productos terminados.</w:t>
             </w:r>
           </w:p>
         </w:tc>
@@ -1014,38 +1006,38 @@
               <w:rPr>
                 <w:b w:val="0"/>
               </w:rPr>
-              <w:t>109</w:t>
-            </w:r>
-          </w:p>
-        </w:tc>
-        <w:tc>
-          <w:tcPr>
-            <w:tcW w:w="3597" w:type="dxa"/>
-          </w:tcPr>
-          <w:p>
-            <w:pPr>
-              <w:cnfStyle w:val="000000100000" w:firstRow="0" w:lastRow="0" w:firstColumn="0" w:lastColumn="0" w:oddVBand="0" w:evenVBand="0" w:oddHBand="1" w:evenHBand="0" w:firstRowFirstColumn="0" w:firstRowLastColumn="0" w:lastRowFirstColumn="0" w:lastRowLastColumn="0"/>
-            </w:pPr>
-            <w:r>
-              <w:t>Registrar salida de Producción</w:t>
-            </w:r>
-          </w:p>
-        </w:tc>
-        <w:tc>
-          <w:tcPr>
-            <w:tcW w:w="3934" w:type="dxa"/>
-          </w:tcPr>
-          <w:p>
-            <w:pPr>
-              <w:jc w:val="both"/>
-              <w:cnfStyle w:val="000000100000" w:firstRow="0" w:lastRow="0" w:firstColumn="0" w:lastColumn="0" w:oddVBand="0" w:evenVBand="0" w:oddHBand="1" w:evenHBand="0" w:firstRowFirstColumn="0" w:firstRowLastColumn="0" w:lastRowFirstColumn="0" w:lastRowLastColumn="0"/>
-            </w:pPr>
-            <w:r>
-              <w:t xml:space="preserve">Registrar el ingreso de productos </w:t>
+              <w:t>110</w:t>
+            </w:r>
+          </w:p>
+        </w:tc>
+        <w:tc>
+          <w:tcPr>
+            <w:tcW w:w="3597" w:type="dxa"/>
+          </w:tcPr>
+          <w:p>
+            <w:pPr>
+              <w:cnfStyle w:val="000000100000" w:firstRow="0" w:lastRow="0" w:firstColumn="0" w:lastColumn="0" w:oddVBand="0" w:evenVBand="0" w:oddHBand="1" w:evenHBand="0" w:firstRowFirstColumn="0" w:firstRowLastColumn="0" w:lastRowFirstColumn="0" w:lastRowLastColumn="0"/>
+            </w:pPr>
+            <w:r>
+              <w:t>Registrar Salida de Pedido</w:t>
+            </w:r>
+          </w:p>
+        </w:tc>
+        <w:tc>
+          <w:tcPr>
+            <w:tcW w:w="3934" w:type="dxa"/>
+          </w:tcPr>
+          <w:p>
+            <w:pPr>
+              <w:jc w:val="both"/>
+              <w:cnfStyle w:val="000000100000" w:firstRow="0" w:lastRow="0" w:firstColumn="0" w:lastColumn="0" w:oddVBand="0" w:evenVBand="0" w:oddHBand="1" w:evenHBand="0" w:firstRowFirstColumn="0" w:firstRowLastColumn="0" w:lastRowFirstColumn="0" w:lastRowLastColumn="0"/>
+            </w:pPr>
+            <w:r>
+              <w:t xml:space="preserve">Registrar la salida de un pedido para la </w:t>
             </w:r>
             <w:r>
               <w:lastRenderedPageBreak/>
-              <w:t>fabricados al depósito de productos terminados.</w:t>
+              <w:t>entrega a su correspondiente cliente.</w:t>
             </w:r>
           </w:p>
         </w:tc>
@@ -1068,34 +1060,34 @@
                 <w:b w:val="0"/>
               </w:rPr>
               <w:lastRenderedPageBreak/>
-              <w:t>110</w:t>
-            </w:r>
-          </w:p>
-        </w:tc>
-        <w:tc>
-          <w:tcPr>
-            <w:tcW w:w="3597" w:type="dxa"/>
-          </w:tcPr>
-          <w:p>
-            <w:pPr>
-              <w:cnfStyle w:val="000000000000" w:firstRow="0" w:lastRow="0" w:firstColumn="0" w:lastColumn="0" w:oddVBand="0" w:evenVBand="0" w:oddHBand="0" w:evenHBand="0" w:firstRowFirstColumn="0" w:firstRowLastColumn="0" w:lastRowFirstColumn="0" w:lastRowLastColumn="0"/>
-            </w:pPr>
-            <w:r>
-              <w:t>Registrar Salida de Pedido</w:t>
-            </w:r>
-          </w:p>
-        </w:tc>
-        <w:tc>
-          <w:tcPr>
-            <w:tcW w:w="3934" w:type="dxa"/>
-          </w:tcPr>
-          <w:p>
-            <w:pPr>
-              <w:jc w:val="both"/>
-              <w:cnfStyle w:val="000000000000" w:firstRow="0" w:lastRow="0" w:firstColumn="0" w:lastColumn="0" w:oddVBand="0" w:evenVBand="0" w:oddHBand="0" w:evenHBand="0" w:firstRowFirstColumn="0" w:firstRowLastColumn="0" w:lastRowFirstColumn="0" w:lastRowLastColumn="0"/>
-            </w:pPr>
-            <w:r>
-              <w:t>Registrar la salida de un pedido para la entrega a su correspondiente cliente.</w:t>
+              <w:t>111</w:t>
+            </w:r>
+          </w:p>
+        </w:tc>
+        <w:tc>
+          <w:tcPr>
+            <w:tcW w:w="3597" w:type="dxa"/>
+          </w:tcPr>
+          <w:p>
+            <w:pPr>
+              <w:cnfStyle w:val="000000000000" w:firstRow="0" w:lastRow="0" w:firstColumn="0" w:lastColumn="0" w:oddVBand="0" w:evenVBand="0" w:oddHBand="0" w:evenHBand="0" w:firstRowFirstColumn="0" w:firstRowLastColumn="0" w:lastRowFirstColumn="0" w:lastRowLastColumn="0"/>
+            </w:pPr>
+            <w:r>
+              <w:t>Consultar Producto</w:t>
+            </w:r>
+          </w:p>
+        </w:tc>
+        <w:tc>
+          <w:tcPr>
+            <w:tcW w:w="3934" w:type="dxa"/>
+          </w:tcPr>
+          <w:p>
+            <w:pPr>
+              <w:jc w:val="both"/>
+              <w:cnfStyle w:val="000000000000" w:firstRow="0" w:lastRow="0" w:firstColumn="0" w:lastColumn="0" w:oddVBand="0" w:evenVBand="0" w:oddHBand="0" w:evenHBand="0" w:firstRowFirstColumn="0" w:firstRowLastColumn="0" w:lastRowFirstColumn="0" w:lastRowLastColumn="0"/>
+            </w:pPr>
+            <w:r>
+              <w:t>Informar sobre los datos referidos a un producto.</w:t>
             </w:r>
           </w:p>
         </w:tc>
@@ -1120,55 +1112,6 @@
               <w:rPr>
                 <w:b w:val="0"/>
               </w:rPr>
-              <w:t>111</w:t>
-            </w:r>
-          </w:p>
-        </w:tc>
-        <w:tc>
-          <w:tcPr>
-            <w:tcW w:w="3597" w:type="dxa"/>
-          </w:tcPr>
-          <w:p>
-            <w:pPr>
-              <w:cnfStyle w:val="000000100000" w:firstRow="0" w:lastRow="0" w:firstColumn="0" w:lastColumn="0" w:oddVBand="0" w:evenVBand="0" w:oddHBand="1" w:evenHBand="0" w:firstRowFirstColumn="0" w:firstRowLastColumn="0" w:lastRowFirstColumn="0" w:lastRowLastColumn="0"/>
-            </w:pPr>
-            <w:r>
-              <w:t>Consultar Producto</w:t>
-            </w:r>
-          </w:p>
-        </w:tc>
-        <w:tc>
-          <w:tcPr>
-            <w:tcW w:w="3934" w:type="dxa"/>
-          </w:tcPr>
-          <w:p>
-            <w:pPr>
-              <w:jc w:val="both"/>
-              <w:cnfStyle w:val="000000100000" w:firstRow="0" w:lastRow="0" w:firstColumn="0" w:lastColumn="0" w:oddVBand="0" w:evenVBand="0" w:oddHBand="1" w:evenHBand="0" w:firstRowFirstColumn="0" w:firstRowLastColumn="0" w:lastRowFirstColumn="0" w:lastRowLastColumn="0"/>
-            </w:pPr>
-            <w:r>
-              <w:t>Informar sobre los datos referidos a un producto.</w:t>
-            </w:r>
-          </w:p>
-        </w:tc>
-      </w:tr>
-      <w:tr>
-        <w:tc>
-          <w:tcPr>
-            <w:cnfStyle w:val="001000000000" w:firstRow="0" w:lastRow="0" w:firstColumn="1" w:lastColumn="0" w:oddVBand="0" w:evenVBand="0" w:oddHBand="0" w:evenHBand="0" w:firstRowFirstColumn="0" w:firstRowLastColumn="0" w:lastRowFirstColumn="0" w:lastRowLastColumn="0"/>
-            <w:tcW w:w="1189" w:type="dxa"/>
-          </w:tcPr>
-          <w:p>
-            <w:pPr>
-              <w:jc w:val="center"/>
-              <w:rPr>
-                <w:b w:val="0"/>
-              </w:rPr>
-            </w:pPr>
-            <w:r>
-              <w:rPr>
-                <w:b w:val="0"/>
-              </w:rPr>
               <w:t>112</w:t>
             </w:r>
           </w:p>
@@ -1179,7 +1122,7 @@
           </w:tcPr>
           <w:p>
             <w:pPr>
-              <w:cnfStyle w:val="000000000000" w:firstRow="0" w:lastRow="0" w:firstColumn="0" w:lastColumn="0" w:oddVBand="0" w:evenVBand="0" w:oddHBand="0" w:evenHBand="0" w:firstRowFirstColumn="0" w:firstRowLastColumn="0" w:lastRowFirstColumn="0" w:lastRowLastColumn="0"/>
+              <w:cnfStyle w:val="000000100000" w:firstRow="0" w:lastRow="0" w:firstColumn="0" w:lastColumn="0" w:oddVBand="0" w:evenVBand="0" w:oddHBand="1" w:evenHBand="0" w:firstRowFirstColumn="0" w:firstRowLastColumn="0" w:lastRowFirstColumn="0" w:lastRowLastColumn="0"/>
             </w:pPr>
             <w:r>
               <w:t>Modificar Producto</w:t>
@@ -1193,10 +1136,59 @@
           <w:p>
             <w:pPr>
               <w:jc w:val="both"/>
-              <w:cnfStyle w:val="000000000000" w:firstRow="0" w:lastRow="0" w:firstColumn="0" w:lastColumn="0" w:oddVBand="0" w:evenVBand="0" w:oddHBand="0" w:evenHBand="0" w:firstRowFirstColumn="0" w:firstRowLastColumn="0" w:lastRowFirstColumn="0" w:lastRowLastColumn="0"/>
+              <w:cnfStyle w:val="000000100000" w:firstRow="0" w:lastRow="0" w:firstColumn="0" w:lastColumn="0" w:oddVBand="0" w:evenVBand="0" w:oddHBand="1" w:evenHBand="0" w:firstRowFirstColumn="0" w:firstRowLastColumn="0" w:lastRowFirstColumn="0" w:lastRowLastColumn="0"/>
             </w:pPr>
             <w:r>
               <w:t>Registrar los cambios referidos a un producto.</w:t>
+            </w:r>
+          </w:p>
+        </w:tc>
+      </w:tr>
+      <w:tr>
+        <w:tc>
+          <w:tcPr>
+            <w:cnfStyle w:val="001000000000" w:firstRow="0" w:lastRow="0" w:firstColumn="1" w:lastColumn="0" w:oddVBand="0" w:evenVBand="0" w:oddHBand="0" w:evenHBand="0" w:firstRowFirstColumn="0" w:firstRowLastColumn="0" w:lastRowFirstColumn="0" w:lastRowLastColumn="0"/>
+            <w:tcW w:w="1189" w:type="dxa"/>
+          </w:tcPr>
+          <w:p>
+            <w:pPr>
+              <w:jc w:val="center"/>
+              <w:rPr>
+                <w:b w:val="0"/>
+              </w:rPr>
+            </w:pPr>
+            <w:r>
+              <w:rPr>
+                <w:b w:val="0"/>
+              </w:rPr>
+              <w:t>113</w:t>
+            </w:r>
+          </w:p>
+        </w:tc>
+        <w:tc>
+          <w:tcPr>
+            <w:tcW w:w="3597" w:type="dxa"/>
+          </w:tcPr>
+          <w:p>
+            <w:pPr>
+              <w:cnfStyle w:val="000000000000" w:firstRow="0" w:lastRow="0" w:firstColumn="0" w:lastColumn="0" w:oddVBand="0" w:evenVBand="0" w:oddHBand="0" w:evenHBand="0" w:firstRowFirstColumn="0" w:firstRowLastColumn="0" w:lastRowFirstColumn="0" w:lastRowLastColumn="0"/>
+            </w:pPr>
+            <w:r>
+              <w:t>Registrar devolución de Productos Terminados.</w:t>
+            </w:r>
+          </w:p>
+        </w:tc>
+        <w:tc>
+          <w:tcPr>
+            <w:tcW w:w="3934" w:type="dxa"/>
+          </w:tcPr>
+          <w:p>
+            <w:pPr>
+              <w:jc w:val="both"/>
+              <w:cnfStyle w:val="000000000000" w:firstRow="0" w:lastRow="0" w:firstColumn="0" w:lastColumn="0" w:oddVBand="0" w:evenVBand="0" w:oddHBand="0" w:evenHBand="0" w:firstRowFirstColumn="0" w:firstRowLastColumn="0" w:lastRowFirstColumn="0" w:lastRowLastColumn="0"/>
+            </w:pPr>
+            <w:r>
+              <w:t>Registrar el ingreso de los productos que el viajante ha retirado para la venta y devuelve a la fábrica, detallando el motivo.</w:t>
             </w:r>
           </w:p>
         </w:tc>
@@ -1221,55 +1213,6 @@
               <w:rPr>
                 <w:b w:val="0"/>
               </w:rPr>
-              <w:t>113</w:t>
-            </w:r>
-          </w:p>
-        </w:tc>
-        <w:tc>
-          <w:tcPr>
-            <w:tcW w:w="3597" w:type="dxa"/>
-          </w:tcPr>
-          <w:p>
-            <w:pPr>
-              <w:cnfStyle w:val="000000100000" w:firstRow="0" w:lastRow="0" w:firstColumn="0" w:lastColumn="0" w:oddVBand="0" w:evenVBand="0" w:oddHBand="1" w:evenHBand="0" w:firstRowFirstColumn="0" w:firstRowLastColumn="0" w:lastRowFirstColumn="0" w:lastRowLastColumn="0"/>
-            </w:pPr>
-            <w:r>
-              <w:t>Registrar devolución de Productos Terminados.</w:t>
-            </w:r>
-          </w:p>
-        </w:tc>
-        <w:tc>
-          <w:tcPr>
-            <w:tcW w:w="3934" w:type="dxa"/>
-          </w:tcPr>
-          <w:p>
-            <w:pPr>
-              <w:jc w:val="both"/>
-              <w:cnfStyle w:val="000000100000" w:firstRow="0" w:lastRow="0" w:firstColumn="0" w:lastColumn="0" w:oddVBand="0" w:evenVBand="0" w:oddHBand="1" w:evenHBand="0" w:firstRowFirstColumn="0" w:firstRowLastColumn="0" w:lastRowFirstColumn="0" w:lastRowLastColumn="0"/>
-            </w:pPr>
-            <w:r>
-              <w:t>Registrar el ingreso de los productos que el viajante ha retirado para la venta y devuelve a la fábrica, detallando el motivo.</w:t>
-            </w:r>
-          </w:p>
-        </w:tc>
-      </w:tr>
-      <w:tr>
-        <w:tc>
-          <w:tcPr>
-            <w:cnfStyle w:val="001000000000" w:firstRow="0" w:lastRow="0" w:firstColumn="1" w:lastColumn="0" w:oddVBand="0" w:evenVBand="0" w:oddHBand="0" w:evenHBand="0" w:firstRowFirstColumn="0" w:firstRowLastColumn="0" w:lastRowFirstColumn="0" w:lastRowLastColumn="0"/>
-            <w:tcW w:w="1189" w:type="dxa"/>
-          </w:tcPr>
-          <w:p>
-            <w:pPr>
-              <w:jc w:val="center"/>
-              <w:rPr>
-                <w:b w:val="0"/>
-              </w:rPr>
-            </w:pPr>
-            <w:r>
-              <w:rPr>
-                <w:b w:val="0"/>
-              </w:rPr>
               <w:t>114</w:t>
             </w:r>
           </w:p>
@@ -1280,7 +1223,7 @@
           </w:tcPr>
           <w:p>
             <w:pPr>
-              <w:cnfStyle w:val="000000000000" w:firstRow="0" w:lastRow="0" w:firstColumn="0" w:lastColumn="0" w:oddVBand="0" w:evenVBand="0" w:oddHBand="0" w:evenHBand="0" w:firstRowFirstColumn="0" w:firstRowLastColumn="0" w:lastRowFirstColumn="0" w:lastRowLastColumn="0"/>
+              <w:cnfStyle w:val="000000100000" w:firstRow="0" w:lastRow="0" w:firstColumn="0" w:lastColumn="0" w:oddVBand="0" w:evenVBand="0" w:oddHBand="1" w:evenHBand="0" w:firstRowFirstColumn="0" w:firstRowLastColumn="0" w:lastRowFirstColumn="0" w:lastRowLastColumn="0"/>
             </w:pPr>
             <w:r>
               <w:t>Registrar Producto</w:t>
@@ -1294,10 +1237,59 @@
           <w:p>
             <w:pPr>
               <w:jc w:val="both"/>
-              <w:cnfStyle w:val="000000000000" w:firstRow="0" w:lastRow="0" w:firstColumn="0" w:lastColumn="0" w:oddVBand="0" w:evenVBand="0" w:oddHBand="0" w:evenHBand="0" w:firstRowFirstColumn="0" w:firstRowLastColumn="0" w:lastRowFirstColumn="0" w:lastRowLastColumn="0"/>
+              <w:cnfStyle w:val="000000100000" w:firstRow="0" w:lastRow="0" w:firstColumn="0" w:lastColumn="0" w:oddVBand="0" w:evenVBand="0" w:oddHBand="1" w:evenHBand="0" w:firstRowFirstColumn="0" w:firstRowLastColumn="0" w:lastRowFirstColumn="0" w:lastRowLastColumn="0"/>
             </w:pPr>
             <w:r>
               <w:t>Registrar los datos referidos a un producto.</w:t>
+            </w:r>
+          </w:p>
+        </w:tc>
+      </w:tr>
+      <w:tr>
+        <w:tc>
+          <w:tcPr>
+            <w:cnfStyle w:val="001000000000" w:firstRow="0" w:lastRow="0" w:firstColumn="1" w:lastColumn="0" w:oddVBand="0" w:evenVBand="0" w:oddHBand="0" w:evenHBand="0" w:firstRowFirstColumn="0" w:firstRowLastColumn="0" w:lastRowFirstColumn="0" w:lastRowLastColumn="0"/>
+            <w:tcW w:w="1189" w:type="dxa"/>
+          </w:tcPr>
+          <w:p>
+            <w:pPr>
+              <w:jc w:val="center"/>
+              <w:rPr>
+                <w:b w:val="0"/>
+              </w:rPr>
+            </w:pPr>
+            <w:r>
+              <w:rPr>
+                <w:b w:val="0"/>
+              </w:rPr>
+              <w:t>115</w:t>
+            </w:r>
+          </w:p>
+        </w:tc>
+        <w:tc>
+          <w:tcPr>
+            <w:tcW w:w="3597" w:type="dxa"/>
+          </w:tcPr>
+          <w:p>
+            <w:pPr>
+              <w:cnfStyle w:val="000000000000" w:firstRow="0" w:lastRow="0" w:firstColumn="0" w:lastColumn="0" w:oddVBand="0" w:evenVBand="0" w:oddHBand="0" w:evenHBand="0" w:firstRowFirstColumn="0" w:firstRowLastColumn="0" w:lastRowFirstColumn="0" w:lastRowLastColumn="0"/>
+            </w:pPr>
+            <w:r>
+              <w:t>Registrar Materia Prima</w:t>
+            </w:r>
+          </w:p>
+        </w:tc>
+        <w:tc>
+          <w:tcPr>
+            <w:tcW w:w="3934" w:type="dxa"/>
+          </w:tcPr>
+          <w:p>
+            <w:pPr>
+              <w:jc w:val="both"/>
+              <w:cnfStyle w:val="000000000000" w:firstRow="0" w:lastRow="0" w:firstColumn="0" w:lastColumn="0" w:oddVBand="0" w:evenVBand="0" w:oddHBand="0" w:evenHBand="0" w:firstRowFirstColumn="0" w:firstRowLastColumn="0" w:lastRowFirstColumn="0" w:lastRowLastColumn="0"/>
+            </w:pPr>
+            <w:r>
+              <w:t>Registrar los datos referidos a una nueva materia prima.</w:t>
             </w:r>
           </w:p>
         </w:tc>
@@ -1322,55 +1314,6 @@
               <w:rPr>
                 <w:b w:val="0"/>
               </w:rPr>
-              <w:t>115</w:t>
-            </w:r>
-          </w:p>
-        </w:tc>
-        <w:tc>
-          <w:tcPr>
-            <w:tcW w:w="3597" w:type="dxa"/>
-          </w:tcPr>
-          <w:p>
-            <w:pPr>
-              <w:cnfStyle w:val="000000100000" w:firstRow="0" w:lastRow="0" w:firstColumn="0" w:lastColumn="0" w:oddVBand="0" w:evenVBand="0" w:oddHBand="1" w:evenHBand="0" w:firstRowFirstColumn="0" w:firstRowLastColumn="0" w:lastRowFirstColumn="0" w:lastRowLastColumn="0"/>
-            </w:pPr>
-            <w:r>
-              <w:t>Registrar Materia Prima</w:t>
-            </w:r>
-          </w:p>
-        </w:tc>
-        <w:tc>
-          <w:tcPr>
-            <w:tcW w:w="3934" w:type="dxa"/>
-          </w:tcPr>
-          <w:p>
-            <w:pPr>
-              <w:jc w:val="both"/>
-              <w:cnfStyle w:val="000000100000" w:firstRow="0" w:lastRow="0" w:firstColumn="0" w:lastColumn="0" w:oddVBand="0" w:evenVBand="0" w:oddHBand="1" w:evenHBand="0" w:firstRowFirstColumn="0" w:firstRowLastColumn="0" w:lastRowFirstColumn="0" w:lastRowLastColumn="0"/>
-            </w:pPr>
-            <w:r>
-              <w:t>Registrar los datos referidos a una nueva materia prima.</w:t>
-            </w:r>
-          </w:p>
-        </w:tc>
-      </w:tr>
-      <w:tr>
-        <w:tc>
-          <w:tcPr>
-            <w:cnfStyle w:val="001000000000" w:firstRow="0" w:lastRow="0" w:firstColumn="1" w:lastColumn="0" w:oddVBand="0" w:evenVBand="0" w:oddHBand="0" w:evenHBand="0" w:firstRowFirstColumn="0" w:firstRowLastColumn="0" w:lastRowFirstColumn="0" w:lastRowLastColumn="0"/>
-            <w:tcW w:w="1189" w:type="dxa"/>
-          </w:tcPr>
-          <w:p>
-            <w:pPr>
-              <w:jc w:val="center"/>
-              <w:rPr>
-                <w:b w:val="0"/>
-              </w:rPr>
-            </w:pPr>
-            <w:r>
-              <w:rPr>
-                <w:b w:val="0"/>
-              </w:rPr>
               <w:t>116</w:t>
             </w:r>
           </w:p>
@@ -1381,7 +1324,7 @@
           </w:tcPr>
           <w:p>
             <w:pPr>
-              <w:cnfStyle w:val="000000000000" w:firstRow="0" w:lastRow="0" w:firstColumn="0" w:lastColumn="0" w:oddVBand="0" w:evenVBand="0" w:oddHBand="0" w:evenHBand="0" w:firstRowFirstColumn="0" w:firstRowLastColumn="0" w:lastRowFirstColumn="0" w:lastRowLastColumn="0"/>
+              <w:cnfStyle w:val="000000100000" w:firstRow="0" w:lastRow="0" w:firstColumn="0" w:lastColumn="0" w:oddVBand="0" w:evenVBand="0" w:oddHBand="1" w:evenHBand="0" w:firstRowFirstColumn="0" w:firstRowLastColumn="0" w:lastRowFirstColumn="0" w:lastRowLastColumn="0"/>
             </w:pPr>
             <w:r>
               <w:t>Consultar Materia Prima</w:t>
@@ -1395,10 +1338,59 @@
           <w:p>
             <w:pPr>
               <w:jc w:val="both"/>
-              <w:cnfStyle w:val="000000000000" w:firstRow="0" w:lastRow="0" w:firstColumn="0" w:lastColumn="0" w:oddVBand="0" w:evenVBand="0" w:oddHBand="0" w:evenHBand="0" w:firstRowFirstColumn="0" w:firstRowLastColumn="0" w:lastRowFirstColumn="0" w:lastRowLastColumn="0"/>
+              <w:cnfStyle w:val="000000100000" w:firstRow="0" w:lastRow="0" w:firstColumn="0" w:lastColumn="0" w:oddVBand="0" w:evenVBand="0" w:oddHBand="1" w:evenHBand="0" w:firstRowFirstColumn="0" w:firstRowLastColumn="0" w:lastRowFirstColumn="0" w:lastRowLastColumn="0"/>
             </w:pPr>
             <w:r>
               <w:t>Informar sobre los datos referidos a una materia prima</w:t>
+            </w:r>
+          </w:p>
+        </w:tc>
+      </w:tr>
+      <w:tr>
+        <w:tc>
+          <w:tcPr>
+            <w:cnfStyle w:val="001000000000" w:firstRow="0" w:lastRow="0" w:firstColumn="1" w:lastColumn="0" w:oddVBand="0" w:evenVBand="0" w:oddHBand="0" w:evenHBand="0" w:firstRowFirstColumn="0" w:firstRowLastColumn="0" w:lastRowFirstColumn="0" w:lastRowLastColumn="0"/>
+            <w:tcW w:w="1189" w:type="dxa"/>
+          </w:tcPr>
+          <w:p>
+            <w:pPr>
+              <w:jc w:val="center"/>
+              <w:rPr>
+                <w:b w:val="0"/>
+              </w:rPr>
+            </w:pPr>
+            <w:r>
+              <w:rPr>
+                <w:b w:val="0"/>
+              </w:rPr>
+              <w:t>117</w:t>
+            </w:r>
+          </w:p>
+        </w:tc>
+        <w:tc>
+          <w:tcPr>
+            <w:tcW w:w="3597" w:type="dxa"/>
+          </w:tcPr>
+          <w:p>
+            <w:pPr>
+              <w:cnfStyle w:val="000000000000" w:firstRow="0" w:lastRow="0" w:firstColumn="0" w:lastColumn="0" w:oddVBand="0" w:evenVBand="0" w:oddHBand="0" w:evenHBand="0" w:firstRowFirstColumn="0" w:firstRowLastColumn="0" w:lastRowFirstColumn="0" w:lastRowLastColumn="0"/>
+            </w:pPr>
+            <w:r>
+              <w:t>Modificar Materia Prima</w:t>
+            </w:r>
+          </w:p>
+        </w:tc>
+        <w:tc>
+          <w:tcPr>
+            <w:tcW w:w="3934" w:type="dxa"/>
+          </w:tcPr>
+          <w:p>
+            <w:pPr>
+              <w:jc w:val="both"/>
+              <w:cnfStyle w:val="000000000000" w:firstRow="0" w:lastRow="0" w:firstColumn="0" w:lastColumn="0" w:oddVBand="0" w:evenVBand="0" w:oddHBand="0" w:evenHBand="0" w:firstRowFirstColumn="0" w:firstRowLastColumn="0" w:lastRowFirstColumn="0" w:lastRowLastColumn="0"/>
+            </w:pPr>
+            <w:r>
+              <w:t>Registrar los cambios referidos a una materia prima.</w:t>
             </w:r>
           </w:p>
         </w:tc>
@@ -1423,55 +1415,6 @@
               <w:rPr>
                 <w:b w:val="0"/>
               </w:rPr>
-              <w:t>117</w:t>
-            </w:r>
-          </w:p>
-        </w:tc>
-        <w:tc>
-          <w:tcPr>
-            <w:tcW w:w="3597" w:type="dxa"/>
-          </w:tcPr>
-          <w:p>
-            <w:pPr>
-              <w:cnfStyle w:val="000000100000" w:firstRow="0" w:lastRow="0" w:firstColumn="0" w:lastColumn="0" w:oddVBand="0" w:evenVBand="0" w:oddHBand="1" w:evenHBand="0" w:firstRowFirstColumn="0" w:firstRowLastColumn="0" w:lastRowFirstColumn="0" w:lastRowLastColumn="0"/>
-            </w:pPr>
-            <w:r>
-              <w:t>Modificar Materia Prima</w:t>
-            </w:r>
-          </w:p>
-        </w:tc>
-        <w:tc>
-          <w:tcPr>
-            <w:tcW w:w="3934" w:type="dxa"/>
-          </w:tcPr>
-          <w:p>
-            <w:pPr>
-              <w:jc w:val="both"/>
-              <w:cnfStyle w:val="000000100000" w:firstRow="0" w:lastRow="0" w:firstColumn="0" w:lastColumn="0" w:oddVBand="0" w:evenVBand="0" w:oddHBand="1" w:evenHBand="0" w:firstRowFirstColumn="0" w:firstRowLastColumn="0" w:lastRowFirstColumn="0" w:lastRowLastColumn="0"/>
-            </w:pPr>
-            <w:r>
-              <w:t>Registrar los cambios referidos a una materia prima.</w:t>
-            </w:r>
-          </w:p>
-        </w:tc>
-      </w:tr>
-      <w:tr>
-        <w:tc>
-          <w:tcPr>
-            <w:cnfStyle w:val="001000000000" w:firstRow="0" w:lastRow="0" w:firstColumn="1" w:lastColumn="0" w:oddVBand="0" w:evenVBand="0" w:oddHBand="0" w:evenHBand="0" w:firstRowFirstColumn="0" w:firstRowLastColumn="0" w:lastRowFirstColumn="0" w:lastRowLastColumn="0"/>
-            <w:tcW w:w="1189" w:type="dxa"/>
-          </w:tcPr>
-          <w:p>
-            <w:pPr>
-              <w:jc w:val="center"/>
-              <w:rPr>
-                <w:b w:val="0"/>
-              </w:rPr>
-            </w:pPr>
-            <w:r>
-              <w:rPr>
-                <w:b w:val="0"/>
-              </w:rPr>
               <w:t>118</w:t>
             </w:r>
           </w:p>
@@ -1482,7 +1425,7 @@
           </w:tcPr>
           <w:p>
             <w:pPr>
-              <w:cnfStyle w:val="000000000000" w:firstRow="0" w:lastRow="0" w:firstColumn="0" w:lastColumn="0" w:oddVBand="0" w:evenVBand="0" w:oddHBand="0" w:evenHBand="0" w:firstRowFirstColumn="0" w:firstRowLastColumn="0" w:lastRowFirstColumn="0" w:lastRowLastColumn="0"/>
+              <w:cnfStyle w:val="000000100000" w:firstRow="0" w:lastRow="0" w:firstColumn="0" w:lastColumn="0" w:oddVBand="0" w:evenVBand="0" w:oddHBand="1" w:evenHBand="0" w:firstRowFirstColumn="0" w:firstRowLastColumn="0" w:lastRowFirstColumn="0" w:lastRowLastColumn="0"/>
             </w:pPr>
             <w:r>
               <w:t>Registrar Pedido de Reabastecimiento interno</w:t>
@@ -1496,10 +1439,61 @@
           <w:p>
             <w:pPr>
               <w:jc w:val="both"/>
-              <w:cnfStyle w:val="000000000000" w:firstRow="0" w:lastRow="0" w:firstColumn="0" w:lastColumn="0" w:oddVBand="0" w:evenVBand="0" w:oddHBand="0" w:evenHBand="0" w:firstRowFirstColumn="0" w:firstRowLastColumn="0" w:lastRowFirstColumn="0" w:lastRowLastColumn="0"/>
+              <w:cnfStyle w:val="000000100000" w:firstRow="0" w:lastRow="0" w:firstColumn="0" w:lastColumn="0" w:oddVBand="0" w:evenVBand="0" w:oddHBand="1" w:evenHBand="0" w:firstRowFirstColumn="0" w:firstRowLastColumn="0" w:lastRowFirstColumn="0" w:lastRowLastColumn="0"/>
             </w:pPr>
             <w:r>
               <w:t>Detectar necesidad de reabastecimiento entre el Depósito de Productos Importados y el Depósito de Productos Terminados y generar el pedido correspondiente.</w:t>
+            </w:r>
+          </w:p>
+        </w:tc>
+      </w:tr>
+      <w:tr>
+        <w:tc>
+          <w:tcPr>
+            <w:cnfStyle w:val="001000000000" w:firstRow="0" w:lastRow="0" w:firstColumn="1" w:lastColumn="0" w:oddVBand="0" w:evenVBand="0" w:oddHBand="0" w:evenHBand="0" w:firstRowFirstColumn="0" w:firstRowLastColumn="0" w:lastRowFirstColumn="0" w:lastRowLastColumn="0"/>
+            <w:tcW w:w="1189" w:type="dxa"/>
+          </w:tcPr>
+          <w:p>
+            <w:pPr>
+              <w:jc w:val="center"/>
+            </w:pPr>
+            <w:r>
+              <w:rPr>
+                <w:b w:val="0"/>
+              </w:rPr>
+              <w:t>119</w:t>
+            </w:r>
+            <w:bookmarkStart w:id="0" w:name="_GoBack"/>
+            <w:bookmarkEnd w:id="0"/>
+          </w:p>
+        </w:tc>
+        <w:tc>
+          <w:tcPr>
+            <w:tcW w:w="3597" w:type="dxa"/>
+          </w:tcPr>
+          <w:p>
+            <w:pPr>
+              <w:cnfStyle w:val="000000000000" w:firstRow="0" w:lastRow="0" w:firstColumn="0" w:lastColumn="0" w:oddVBand="0" w:evenVBand="0" w:oddHBand="0" w:evenHBand="0" w:firstRowFirstColumn="0" w:firstRowLastColumn="0" w:lastRowFirstColumn="0" w:lastRowLastColumn="0"/>
+            </w:pPr>
+            <w:r>
+              <w:t xml:space="preserve">Registrar Pedido de Reabastecimiento </w:t>
+            </w:r>
+            <w:r>
+              <w:t>materia prima</w:t>
+            </w:r>
+          </w:p>
+        </w:tc>
+        <w:tc>
+          <w:tcPr>
+            <w:tcW w:w="3934" w:type="dxa"/>
+          </w:tcPr>
+          <w:p>
+            <w:pPr>
+              <w:jc w:val="both"/>
+              <w:cnfStyle w:val="000000000000" w:firstRow="0" w:lastRow="0" w:firstColumn="0" w:lastColumn="0" w:oddVBand="0" w:evenVBand="0" w:oddHBand="0" w:evenHBand="0" w:firstRowFirstColumn="0" w:firstRowLastColumn="0" w:lastRowFirstColumn="0" w:lastRowLastColumn="0"/>
+            </w:pPr>
+            <w:r>
+              <w:t>Detectar necesidad de reabastecimiento en el depósito de materia prima y generar el pedido correspondiente.</w:t>
             </w:r>
           </w:p>
         </w:tc>
@@ -2910,10 +2904,7 @@
               <w:cnfStyle w:val="000000100000" w:firstRow="0" w:lastRow="0" w:firstColumn="0" w:lastColumn="0" w:oddVBand="0" w:evenVBand="0" w:oddHBand="1" w:evenHBand="0" w:firstRowFirstColumn="0" w:firstRowLastColumn="0" w:lastRowFirstColumn="0" w:lastRowLastColumn="0"/>
             </w:pPr>
             <w:r>
-              <w:t>Generar un informe sobre proyecciones de los b</w:t>
-            </w:r>
-            <w:r>
-              <w:t>alances de pérdidas y ganancias.</w:t>
+              <w:t>Generar un informe sobre proyecciones de los balances de pérdidas y ganancias.</w:t>
             </w:r>
           </w:p>
         </w:tc>
@@ -3283,48 +3274,21 @@
               </w:rPr>
             </w:pPr>
             <w:r>
-              <w:t xml:space="preserve">Generar Informe de </w:t>
-            </w:r>
-            <w:r>
-              <w:t>Rentabilidad</w:t>
-            </w:r>
-            <w:r>
-              <w:t xml:space="preserve"> de P</w:t>
-            </w:r>
-            <w:r>
-              <w:t>roducto</w:t>
-            </w:r>
-          </w:p>
-        </w:tc>
-        <w:tc>
-          <w:tcPr>
-            <w:tcW w:w="3934" w:type="dxa"/>
-          </w:tcPr>
-          <w:p>
-            <w:pPr>
-              <w:jc w:val="both"/>
-              <w:cnfStyle w:val="000000100000" w:firstRow="0" w:lastRow="0" w:firstColumn="0" w:lastColumn="0" w:oddVBand="0" w:evenVBand="0" w:oddHBand="1" w:evenHBand="0" w:firstRowFirstColumn="0" w:firstRowLastColumn="0" w:lastRowFirstColumn="0" w:lastRowLastColumn="0"/>
-            </w:pPr>
-            <w:r>
-              <w:t xml:space="preserve">Generar un informe </w:t>
-            </w:r>
-            <w:r>
-              <w:t>sobre la rentabilidad económica de</w:t>
-            </w:r>
-            <w:r>
-              <w:t xml:space="preserve"> </w:t>
-            </w:r>
-            <w:r>
-              <w:t xml:space="preserve">los </w:t>
-            </w:r>
-            <w:r>
-              <w:t>producto</w:t>
-            </w:r>
-            <w:r>
-              <w:t>s terminados</w:t>
-            </w:r>
-            <w:r>
-              <w:t>.</w:t>
+              <w:t>Generar Informe de Rentabilidad de Producto</w:t>
+            </w:r>
+          </w:p>
+        </w:tc>
+        <w:tc>
+          <w:tcPr>
+            <w:tcW w:w="3934" w:type="dxa"/>
+          </w:tcPr>
+          <w:p>
+            <w:pPr>
+              <w:jc w:val="both"/>
+              <w:cnfStyle w:val="000000100000" w:firstRow="0" w:lastRow="0" w:firstColumn="0" w:lastColumn="0" w:oddVBand="0" w:evenVBand="0" w:oddHBand="1" w:evenHBand="0" w:firstRowFirstColumn="0" w:firstRowLastColumn="0" w:lastRowFirstColumn="0" w:lastRowLastColumn="0"/>
+            </w:pPr>
+            <w:r>
+              <w:t>Generar un informe sobre la rentabilidad económica de los productos terminados.</w:t>
             </w:r>
           </w:p>
         </w:tc>
@@ -3359,10 +3323,7 @@
               <w:cnfStyle w:val="000000000000" w:firstRow="0" w:lastRow="0" w:firstColumn="0" w:lastColumn="0" w:oddVBand="0" w:evenVBand="0" w:oddHBand="0" w:evenHBand="0" w:firstRowFirstColumn="0" w:firstRowLastColumn="0" w:lastRowFirstColumn="0" w:lastRowLastColumn="0"/>
             </w:pPr>
             <w:r>
-              <w:t xml:space="preserve">Generar Informe de Proyección de Rentabilidad </w:t>
-            </w:r>
-            <w:r>
-              <w:t>de Producto</w:t>
+              <w:t>Generar Informe de Proyección de Rentabilidad de Producto</w:t>
             </w:r>
           </w:p>
         </w:tc>
@@ -3414,16 +3375,7 @@
               <w:cnfStyle w:val="000000100000" w:firstRow="0" w:lastRow="0" w:firstColumn="0" w:lastColumn="0" w:oddVBand="0" w:evenVBand="0" w:oddHBand="1" w:evenHBand="0" w:firstRowFirstColumn="0" w:firstRowLastColumn="0" w:lastRowFirstColumn="0" w:lastRowLastColumn="0"/>
             </w:pPr>
             <w:r>
-              <w:t>Generar Informe de P</w:t>
-            </w:r>
-            <w:r>
-              <w:t xml:space="preserve">royección de </w:t>
-            </w:r>
-            <w:r>
-              <w:t>V</w:t>
-            </w:r>
-            <w:r>
-              <w:t>entas</w:t>
+              <w:t>Generar Informe de Proyección de Ventas</w:t>
             </w:r>
           </w:p>
         </w:tc>
@@ -3486,13 +3438,7 @@
               <w:cnfStyle w:val="000000000000" w:firstRow="0" w:lastRow="0" w:firstColumn="0" w:lastColumn="0" w:oddVBand="0" w:evenVBand="0" w:oddHBand="0" w:evenHBand="0" w:firstRowFirstColumn="0" w:firstRowLastColumn="0" w:lastRowFirstColumn="0" w:lastRowLastColumn="0"/>
             </w:pPr>
             <w:r>
-              <w:t>Realizar los cálculos necesarios para generar las proyecciones de rentabilidad económica futuras de los productos</w:t>
-            </w:r>
-            <w:r>
-              <w:t xml:space="preserve"> terminados</w:t>
-            </w:r>
-            <w:r>
-              <w:t xml:space="preserve">. </w:t>
+              <w:t xml:space="preserve">Realizar los cálculos necesarios para generar las proyecciones de rentabilidad económica futuras de los productos terminados. </w:t>
             </w:r>
           </w:p>
         </w:tc>
@@ -3544,13 +3490,7 @@
               <w:cnfStyle w:val="000000100000" w:firstRow="0" w:lastRow="0" w:firstColumn="0" w:lastColumn="0" w:oddVBand="0" w:evenVBand="0" w:oddHBand="1" w:evenHBand="0" w:firstRowFirstColumn="0" w:firstRowLastColumn="0" w:lastRowFirstColumn="0" w:lastRowLastColumn="0"/>
             </w:pPr>
             <w:r>
-              <w:t>Realizar los cálculos necesarios para generar las proyecciones de ventas futuras de los productos</w:t>
-            </w:r>
-            <w:r>
-              <w:t xml:space="preserve"> terminados</w:t>
-            </w:r>
-            <w:r>
-              <w:t>.</w:t>
+              <w:t>Realizar los cálculos necesarios para generar las proyecciones de ventas futuras de los productos terminados.</w:t>
             </w:r>
           </w:p>
         </w:tc>
@@ -5538,7 +5478,7 @@
 </file>
 
 <file path=customXml/itemProps1.xml><?xml version="1.0" encoding="utf-8"?>
-<ds:datastoreItem xmlns:ds="http://schemas.openxmlformats.org/officeDocument/2006/customXml" ds:itemID="{62EE845A-6167-4254-8E4F-68C471CC47EE}">
+<ds:datastoreItem xmlns:ds="http://schemas.openxmlformats.org/officeDocument/2006/customXml" ds:itemID="{4BE93083-A60C-4612-B545-F547D03C7096}">
   <ds:schemaRefs>
     <ds:schemaRef ds:uri="http://schemas.openxmlformats.org/officeDocument/2006/bibliography"/>
   </ds:schemaRefs>
@@ -5546,7 +5486,7 @@
 </file>
 
 <file path=customXml/itemProps2.xml><?xml version="1.0" encoding="utf-8"?>
-<ds:datastoreItem xmlns:ds="http://schemas.openxmlformats.org/officeDocument/2006/customXml" ds:itemID="{0645745F-C851-4247-AB03-4BC08A2CB996}">
+<ds:datastoreItem xmlns:ds="http://schemas.openxmlformats.org/officeDocument/2006/customXml" ds:itemID="{138B5E20-A7A1-4D68-B555-35692B94E951}">
   <ds:schemaRefs>
     <ds:schemaRef ds:uri="http://schemas.openxmlformats.org/officeDocument/2006/bibliography"/>
   </ds:schemaRefs>
@@ -5554,7 +5494,7 @@
 </file>
 
 <file path=customXml/itemProps3.xml><?xml version="1.0" encoding="utf-8"?>
-<ds:datastoreItem xmlns:ds="http://schemas.openxmlformats.org/officeDocument/2006/customXml" ds:itemID="{88C3964E-1325-48D5-9E55-BE811A82ED3B}">
+<ds:datastoreItem xmlns:ds="http://schemas.openxmlformats.org/officeDocument/2006/customXml" ds:itemID="{CA710B94-7755-4330-85FF-224BD710AB7B}">
   <ds:schemaRefs>
     <ds:schemaRef ds:uri="http://schemas.openxmlformats.org/officeDocument/2006/bibliography"/>
   </ds:schemaRefs>
@@ -5562,7 +5502,7 @@
 </file>
 
 <file path=customXml/itemProps4.xml><?xml version="1.0" encoding="utf-8"?>
-<ds:datastoreItem xmlns:ds="http://schemas.openxmlformats.org/officeDocument/2006/customXml" ds:itemID="{4BE93083-A60C-4612-B545-F547D03C7096}">
+<ds:datastoreItem xmlns:ds="http://schemas.openxmlformats.org/officeDocument/2006/customXml" ds:itemID="{8123040A-1E8A-4AED-A8FB-04BEF137C1A1}">
   <ds:schemaRefs>
     <ds:schemaRef ds:uri="http://schemas.openxmlformats.org/officeDocument/2006/bibliography"/>
   </ds:schemaRefs>

</xml_diff>

<commit_message>
cambio de nombre de cu
</commit_message>
<xml_diff>
--- a/02. Modelado de Requerimientos/Modelo de Casos De Uso/Objetivos CU Sistema.docx
+++ b/02. Modelado de Requerimientos/Modelo de Casos De Uso/Objetivos CU Sistema.docx
@@ -131,7 +131,12 @@
               <w:cnfStyle w:val="000000000000" w:firstRow="0" w:lastRow="0" w:firstColumn="0" w:lastColumn="0" w:oddVBand="0" w:evenVBand="0" w:oddHBand="0" w:evenHBand="0" w:firstRowFirstColumn="0" w:firstRowLastColumn="0" w:lastRowFirstColumn="0" w:lastRowLastColumn="0"/>
             </w:pPr>
             <w:r>
-              <w:t>Consultar seguimiento de Mercadería</w:t>
+              <w:t>Realizar</w:t>
+            </w:r>
+            <w:bookmarkStart w:id="0" w:name="_GoBack"/>
+            <w:bookmarkEnd w:id="0"/>
+            <w:r>
+              <w:t xml:space="preserve"> seguimiento de Mercadería</w:t>
             </w:r>
           </w:p>
         </w:tc>
@@ -860,7 +865,13 @@
               <w:cnfStyle w:val="000000000000" w:firstRow="0" w:lastRow="0" w:firstColumn="0" w:lastColumn="0" w:oddVBand="0" w:evenVBand="0" w:oddHBand="0" w:evenHBand="0" w:firstRowFirstColumn="0" w:firstRowLastColumn="0" w:lastRowFirstColumn="0" w:lastRowLastColumn="0"/>
             </w:pPr>
             <w:r>
-              <w:t xml:space="preserve">Registrar </w:t>
+              <w:t>Registrar</w:t>
+            </w:r>
+            <w:r>
+              <w:t xml:space="preserve"> Entrada</w:t>
+            </w:r>
+            <w:r>
+              <w:t xml:space="preserve"> </w:t>
             </w:r>
             <w:r>
               <w:t>reabastecimiento</w:t>
@@ -1428,7 +1439,10 @@
               <w:cnfStyle w:val="000000100000" w:firstRow="0" w:lastRow="0" w:firstColumn="0" w:lastColumn="0" w:oddVBand="0" w:evenVBand="0" w:oddHBand="1" w:evenHBand="0" w:firstRowFirstColumn="0" w:firstRowLastColumn="0" w:lastRowFirstColumn="0" w:lastRowLastColumn="0"/>
             </w:pPr>
             <w:r>
-              <w:t>Registrar Pedido de Reabastecimiento interno</w:t>
+              <w:t xml:space="preserve">Generar </w:t>
+            </w:r>
+            <w:r>
+              <w:t xml:space="preserve"> Pedido de Reabastecimiento interno</w:t>
             </w:r>
           </w:p>
         </w:tc>
@@ -1463,20 +1477,21 @@
               </w:rPr>
               <w:t>119</w:t>
             </w:r>
-            <w:bookmarkStart w:id="0" w:name="_GoBack"/>
-            <w:bookmarkEnd w:id="0"/>
-          </w:p>
-        </w:tc>
-        <w:tc>
-          <w:tcPr>
-            <w:tcW w:w="3597" w:type="dxa"/>
-          </w:tcPr>
-          <w:p>
-            <w:pPr>
-              <w:cnfStyle w:val="000000000000" w:firstRow="0" w:lastRow="0" w:firstColumn="0" w:lastColumn="0" w:oddVBand="0" w:evenVBand="0" w:oddHBand="0" w:evenHBand="0" w:firstRowFirstColumn="0" w:firstRowLastColumn="0" w:lastRowFirstColumn="0" w:lastRowLastColumn="0"/>
-            </w:pPr>
-            <w:r>
-              <w:t xml:space="preserve">Registrar Pedido de Reabastecimiento </w:t>
+          </w:p>
+        </w:tc>
+        <w:tc>
+          <w:tcPr>
+            <w:tcW w:w="3597" w:type="dxa"/>
+          </w:tcPr>
+          <w:p>
+            <w:pPr>
+              <w:cnfStyle w:val="000000000000" w:firstRow="0" w:lastRow="0" w:firstColumn="0" w:lastColumn="0" w:oddVBand="0" w:evenVBand="0" w:oddHBand="0" w:evenHBand="0" w:firstRowFirstColumn="0" w:firstRowLastColumn="0" w:lastRowFirstColumn="0" w:lastRowLastColumn="0"/>
+            </w:pPr>
+            <w:r>
+              <w:t>Generar</w:t>
+            </w:r>
+            <w:r>
+              <w:t xml:space="preserve"> Pedido de Reabastecimiento </w:t>
             </w:r>
             <w:r>
               <w:t>materia prima</w:t>
@@ -5478,7 +5493,7 @@
 </file>
 
 <file path=customXml/itemProps1.xml><?xml version="1.0" encoding="utf-8"?>
-<ds:datastoreItem xmlns:ds="http://schemas.openxmlformats.org/officeDocument/2006/customXml" ds:itemID="{4BE93083-A60C-4612-B545-F547D03C7096}">
+<ds:datastoreItem xmlns:ds="http://schemas.openxmlformats.org/officeDocument/2006/customXml" ds:itemID="{8123040A-1E8A-4AED-A8FB-04BEF137C1A1}">
   <ds:schemaRefs>
     <ds:schemaRef ds:uri="http://schemas.openxmlformats.org/officeDocument/2006/bibliography"/>
   </ds:schemaRefs>
@@ -5486,7 +5501,7 @@
 </file>
 
 <file path=customXml/itemProps2.xml><?xml version="1.0" encoding="utf-8"?>
-<ds:datastoreItem xmlns:ds="http://schemas.openxmlformats.org/officeDocument/2006/customXml" ds:itemID="{138B5E20-A7A1-4D68-B555-35692B94E951}">
+<ds:datastoreItem xmlns:ds="http://schemas.openxmlformats.org/officeDocument/2006/customXml" ds:itemID="{08302709-8497-453F-9289-E0B26A9B6818}">
   <ds:schemaRefs>
     <ds:schemaRef ds:uri="http://schemas.openxmlformats.org/officeDocument/2006/bibliography"/>
   </ds:schemaRefs>
@@ -5494,7 +5509,7 @@
 </file>
 
 <file path=customXml/itemProps3.xml><?xml version="1.0" encoding="utf-8"?>
-<ds:datastoreItem xmlns:ds="http://schemas.openxmlformats.org/officeDocument/2006/customXml" ds:itemID="{CA710B94-7755-4330-85FF-224BD710AB7B}">
+<ds:datastoreItem xmlns:ds="http://schemas.openxmlformats.org/officeDocument/2006/customXml" ds:itemID="{014F6ABE-C9EC-4A44-BB5E-D0E4906EE0B8}">
   <ds:schemaRefs>
     <ds:schemaRef ds:uri="http://schemas.openxmlformats.org/officeDocument/2006/bibliography"/>
   </ds:schemaRefs>
@@ -5502,7 +5517,7 @@
 </file>
 
 <file path=customXml/itemProps4.xml><?xml version="1.0" encoding="utf-8"?>
-<ds:datastoreItem xmlns:ds="http://schemas.openxmlformats.org/officeDocument/2006/customXml" ds:itemID="{8123040A-1E8A-4AED-A8FB-04BEF137C1A1}">
+<ds:datastoreItem xmlns:ds="http://schemas.openxmlformats.org/officeDocument/2006/customXml" ds:itemID="{A15400A4-3C5B-4837-BBD9-1D05FEBE81B5}">
   <ds:schemaRefs>
     <ds:schemaRef ds:uri="http://schemas.openxmlformats.org/officeDocument/2006/bibliography"/>
   </ds:schemaRefs>

</xml_diff>

<commit_message>
revision de los TF, amoldados a las interfaces implementadas. Cambio del id del Realizar seguimiento de Importacion del 010 al 022.
</commit_message>
<xml_diff>
--- a/02. Modelado de Requerimientos/Modelo de Casos De Uso/Objetivos CU Sistema.docx
+++ b/02. Modelado de Requerimientos/Modelo de Casos De Uso/Objetivos CU Sistema.docx
@@ -151,7 +151,10 @@
               <w:t>Actualizar e</w:t>
             </w:r>
             <w:r>
-              <w:t xml:space="preserve"> informar sobre el estado de las </w:t>
+              <w:t xml:space="preserve"> informar </w:t>
+            </w:r>
+            <w:r>
+              <w:t xml:space="preserve">el estado de las </w:t>
             </w:r>
             <w:r>
               <w:t>órdenes</w:t>
@@ -550,33 +553,33 @@
               <w:rPr>
                 <w:b w:val="0"/>
               </w:rPr>
-              <w:t>010</w:t>
-            </w:r>
-          </w:p>
-        </w:tc>
-        <w:tc>
-          <w:tcPr>
-            <w:tcW w:w="3597" w:type="dxa"/>
-          </w:tcPr>
-          <w:p>
-            <w:pPr>
-              <w:cnfStyle w:val="000000000000" w:firstRow="0" w:lastRow="0" w:firstColumn="0" w:lastColumn="0" w:oddVBand="0" w:evenVBand="0" w:oddHBand="0" w:evenHBand="0" w:firstRowFirstColumn="0" w:firstRowLastColumn="0" w:lastRowFirstColumn="0" w:lastRowLastColumn="0"/>
-            </w:pPr>
-            <w:r>
-              <w:t>Realizar Seguimiento de Importación</w:t>
-            </w:r>
-          </w:p>
-        </w:tc>
-        <w:tc>
-          <w:tcPr>
-            <w:tcW w:w="3934" w:type="dxa"/>
-          </w:tcPr>
-          <w:p>
-            <w:pPr>
-              <w:cnfStyle w:val="000000000000" w:firstRow="0" w:lastRow="0" w:firstColumn="0" w:lastColumn="0" w:oddVBand="0" w:evenVBand="0" w:oddHBand="0" w:evenHBand="0" w:firstRowFirstColumn="0" w:firstRowLastColumn="0" w:lastRowFirstColumn="0" w:lastRowLastColumn="0"/>
-            </w:pPr>
-            <w:r>
-              <w:t>Actualizar e informar sobre el estado de una importación.</w:t>
+              <w:t>009</w:t>
+            </w:r>
+          </w:p>
+        </w:tc>
+        <w:tc>
+          <w:tcPr>
+            <w:tcW w:w="3597" w:type="dxa"/>
+          </w:tcPr>
+          <w:p>
+            <w:pPr>
+              <w:cnfStyle w:val="000000000000" w:firstRow="0" w:lastRow="0" w:firstColumn="0" w:lastColumn="0" w:oddVBand="0" w:evenVBand="0" w:oddHBand="0" w:evenHBand="0" w:firstRowFirstColumn="0" w:firstRowLastColumn="0" w:lastRowFirstColumn="0" w:lastRowLastColumn="0"/>
+            </w:pPr>
+            <w:r>
+              <w:t>Registrar Reclamo Orden de Compra</w:t>
+            </w:r>
+          </w:p>
+        </w:tc>
+        <w:tc>
+          <w:tcPr>
+            <w:tcW w:w="3934" w:type="dxa"/>
+          </w:tcPr>
+          <w:p>
+            <w:pPr>
+              <w:cnfStyle w:val="000000000000" w:firstRow="0" w:lastRow="0" w:firstColumn="0" w:lastColumn="0" w:oddVBand="0" w:evenVBand="0" w:oddHBand="0" w:evenHBand="0" w:firstRowFirstColumn="0" w:firstRowLastColumn="0" w:lastRowFirstColumn="0" w:lastRowLastColumn="0"/>
+            </w:pPr>
+            <w:r>
+              <w:t>Registrar un nuevo reclamo de un pedido de compra, especificando los motivos y las fechas.</w:t>
             </w:r>
           </w:p>
         </w:tc>
@@ -630,51 +633,56 @@
               <w:t xml:space="preserve">Registrar una nueva importación, detallando los datos relacionados a la misma y emitiendo el comprobante </w:t>
             </w:r>
             <w:r>
-              <w:rPr>
-                <w:u w:val="single"/>
-              </w:rPr>
-              <w:t>correspondiente</w:t>
-            </w:r>
-            <w:r>
-              <w:t>.</w:t>
-            </w:r>
-          </w:p>
-        </w:tc>
-      </w:tr>
-      <w:tr>
-        <w:tc>
-          <w:tcPr>
-            <w:cnfStyle w:val="001000000000" w:firstRow="0" w:lastRow="0" w:firstColumn="1" w:lastColumn="0" w:oddVBand="0" w:evenVBand="0" w:oddHBand="0" w:evenHBand="0" w:firstRowFirstColumn="0" w:firstRowLastColumn="0" w:lastRowFirstColumn="0" w:lastRowLastColumn="0"/>
-            <w:tcW w:w="1189" w:type="dxa"/>
-          </w:tcPr>
-          <w:p>
-            <w:pPr>
-              <w:jc w:val="center"/>
-            </w:pPr>
-            <w:r>
-              <w:t>Depósito</w:t>
-            </w:r>
-          </w:p>
-        </w:tc>
-        <w:tc>
-          <w:tcPr>
-            <w:tcW w:w="3597" w:type="dxa"/>
-          </w:tcPr>
-          <w:p>
-            <w:pPr>
-              <w:cnfStyle w:val="000000000000" w:firstRow="0" w:lastRow="0" w:firstColumn="0" w:lastColumn="0" w:oddVBand="0" w:evenVBand="0" w:oddHBand="0" w:evenHBand="0" w:firstRowFirstColumn="0" w:firstRowLastColumn="0" w:lastRowFirstColumn="0" w:lastRowLastColumn="0"/>
-            </w:pPr>
-          </w:p>
-        </w:tc>
-        <w:tc>
-          <w:tcPr>
-            <w:tcW w:w="3934" w:type="dxa"/>
-          </w:tcPr>
-          <w:p>
-            <w:pPr>
-              <w:jc w:val="both"/>
-              <w:cnfStyle w:val="000000000000" w:firstRow="0" w:lastRow="0" w:firstColumn="0" w:lastColumn="0" w:oddVBand="0" w:evenVBand="0" w:oddHBand="0" w:evenHBand="0" w:firstRowFirstColumn="0" w:firstRowLastColumn="0" w:lastRowFirstColumn="0" w:lastRowLastColumn="0"/>
-            </w:pPr>
+              <w:t>correspondiente.</w:t>
+            </w:r>
+          </w:p>
+        </w:tc>
+      </w:tr>
+      <w:tr>
+        <w:tc>
+          <w:tcPr>
+            <w:cnfStyle w:val="001000000000" w:firstRow="0" w:lastRow="0" w:firstColumn="1" w:lastColumn="0" w:oddVBand="0" w:evenVBand="0" w:oddHBand="0" w:evenHBand="0" w:firstRowFirstColumn="0" w:firstRowLastColumn="0" w:lastRowFirstColumn="0" w:lastRowLastColumn="0"/>
+            <w:tcW w:w="1189" w:type="dxa"/>
+          </w:tcPr>
+          <w:p>
+            <w:pPr>
+              <w:jc w:val="center"/>
+              <w:rPr>
+                <w:b w:val="0"/>
+              </w:rPr>
+            </w:pPr>
+            <w:r>
+              <w:rPr>
+                <w:b w:val="0"/>
+              </w:rPr>
+              <w:t>022</w:t>
+            </w:r>
+          </w:p>
+        </w:tc>
+        <w:tc>
+          <w:tcPr>
+            <w:tcW w:w="3597" w:type="dxa"/>
+          </w:tcPr>
+          <w:p>
+            <w:pPr>
+              <w:cnfStyle w:val="000000000000" w:firstRow="0" w:lastRow="0" w:firstColumn="0" w:lastColumn="0" w:oddVBand="0" w:evenVBand="0" w:oddHBand="0" w:evenHBand="0" w:firstRowFirstColumn="0" w:firstRowLastColumn="0" w:lastRowFirstColumn="0" w:lastRowLastColumn="0"/>
+            </w:pPr>
+            <w:r>
+              <w:t>Realizar Seguimiento de Importación</w:t>
+            </w:r>
+          </w:p>
+        </w:tc>
+        <w:tc>
+          <w:tcPr>
+            <w:tcW w:w="3934" w:type="dxa"/>
+          </w:tcPr>
+          <w:p>
+            <w:pPr>
+              <w:cnfStyle w:val="000000000000" w:firstRow="0" w:lastRow="0" w:firstColumn="0" w:lastColumn="0" w:oddVBand="0" w:evenVBand="0" w:oddHBand="0" w:evenHBand="0" w:firstRowFirstColumn="0" w:firstRowLastColumn="0" w:lastRowFirstColumn="0" w:lastRowLastColumn="0"/>
+            </w:pPr>
+            <w:r>
+              <w:t>Actualizar e informar sobre el estado de una importación</w:t>
+            </w:r>
           </w:p>
         </w:tc>
       </w:tr>
@@ -690,6 +698,43 @@
           <w:p>
             <w:pPr>
               <w:jc w:val="center"/>
+            </w:pPr>
+            <w:r>
+              <w:t>Depósito</w:t>
+            </w:r>
+          </w:p>
+        </w:tc>
+        <w:tc>
+          <w:tcPr>
+            <w:tcW w:w="3597" w:type="dxa"/>
+          </w:tcPr>
+          <w:p>
+            <w:pPr>
+              <w:cnfStyle w:val="000000100000" w:firstRow="0" w:lastRow="0" w:firstColumn="0" w:lastColumn="0" w:oddVBand="0" w:evenVBand="0" w:oddHBand="1" w:evenHBand="0" w:firstRowFirstColumn="0" w:firstRowLastColumn="0" w:lastRowFirstColumn="0" w:lastRowLastColumn="0"/>
+            </w:pPr>
+          </w:p>
+        </w:tc>
+        <w:tc>
+          <w:tcPr>
+            <w:tcW w:w="3934" w:type="dxa"/>
+          </w:tcPr>
+          <w:p>
+            <w:pPr>
+              <w:jc w:val="both"/>
+              <w:cnfStyle w:val="000000100000" w:firstRow="0" w:lastRow="0" w:firstColumn="0" w:lastColumn="0" w:oddVBand="0" w:evenVBand="0" w:oddHBand="1" w:evenHBand="0" w:firstRowFirstColumn="0" w:firstRowLastColumn="0" w:lastRowFirstColumn="0" w:lastRowLastColumn="0"/>
+            </w:pPr>
+          </w:p>
+        </w:tc>
+      </w:tr>
+      <w:tr>
+        <w:tc>
+          <w:tcPr>
+            <w:cnfStyle w:val="001000000000" w:firstRow="0" w:lastRow="0" w:firstColumn="1" w:lastColumn="0" w:oddVBand="0" w:evenVBand="0" w:oddHBand="0" w:evenHBand="0" w:firstRowFirstColumn="0" w:firstRowLastColumn="0" w:lastRowFirstColumn="0" w:lastRowLastColumn="0"/>
+            <w:tcW w:w="1189" w:type="dxa"/>
+          </w:tcPr>
+          <w:p>
+            <w:pPr>
+              <w:jc w:val="center"/>
               <w:rPr>
                 <w:b w:val="0"/>
               </w:rPr>
@@ -708,7 +753,7 @@
           </w:tcPr>
           <w:p>
             <w:pPr>
-              <w:cnfStyle w:val="000000100000" w:firstRow="0" w:lastRow="0" w:firstColumn="0" w:lastColumn="0" w:oddVBand="0" w:evenVBand="0" w:oddHBand="1" w:evenHBand="0" w:firstRowFirstColumn="0" w:firstRowLastColumn="0" w:lastRowFirstColumn="0" w:lastRowLastColumn="0"/>
+              <w:cnfStyle w:val="000000000000" w:firstRow="0" w:lastRow="0" w:firstColumn="0" w:lastColumn="0" w:oddVBand="0" w:evenVBand="0" w:oddHBand="0" w:evenHBand="0" w:firstRowFirstColumn="0" w:firstRowLastColumn="0" w:lastRowFirstColumn="0" w:lastRowLastColumn="0"/>
             </w:pPr>
             <w:r>
               <w:t>Registrar Ingreso de Productos Importados</w:t>
@@ -722,59 +767,10 @@
           <w:p>
             <w:pPr>
               <w:jc w:val="both"/>
-              <w:cnfStyle w:val="000000100000" w:firstRow="0" w:lastRow="0" w:firstColumn="0" w:lastColumn="0" w:oddVBand="0" w:evenVBand="0" w:oddHBand="1" w:evenHBand="0" w:firstRowFirstColumn="0" w:firstRowLastColumn="0" w:lastRowFirstColumn="0" w:lastRowLastColumn="0"/>
+              <w:cnfStyle w:val="000000000000" w:firstRow="0" w:lastRow="0" w:firstColumn="0" w:lastColumn="0" w:oddVBand="0" w:evenVBand="0" w:oddHBand="0" w:evenHBand="0" w:firstRowFirstColumn="0" w:firstRowLastColumn="0" w:lastRowFirstColumn="0" w:lastRowLastColumn="0"/>
             </w:pPr>
             <w:r>
               <w:t>Registrar un nuevo ingreso de productos importados a la empresa.</w:t>
-            </w:r>
-          </w:p>
-        </w:tc>
-      </w:tr>
-      <w:tr>
-        <w:tc>
-          <w:tcPr>
-            <w:cnfStyle w:val="001000000000" w:firstRow="0" w:lastRow="0" w:firstColumn="1" w:lastColumn="0" w:oddVBand="0" w:evenVBand="0" w:oddHBand="0" w:evenHBand="0" w:firstRowFirstColumn="0" w:firstRowLastColumn="0" w:lastRowFirstColumn="0" w:lastRowLastColumn="0"/>
-            <w:tcW w:w="1189" w:type="dxa"/>
-          </w:tcPr>
-          <w:p>
-            <w:pPr>
-              <w:jc w:val="center"/>
-              <w:rPr>
-                <w:b w:val="0"/>
-              </w:rPr>
-            </w:pPr>
-            <w:r>
-              <w:rPr>
-                <w:b w:val="0"/>
-              </w:rPr>
-              <w:t>102</w:t>
-            </w:r>
-          </w:p>
-        </w:tc>
-        <w:tc>
-          <w:tcPr>
-            <w:tcW w:w="3597" w:type="dxa"/>
-          </w:tcPr>
-          <w:p>
-            <w:pPr>
-              <w:cnfStyle w:val="000000000000" w:firstRow="0" w:lastRow="0" w:firstColumn="0" w:lastColumn="0" w:oddVBand="0" w:evenVBand="0" w:oddHBand="0" w:evenHBand="0" w:firstRowFirstColumn="0" w:firstRowLastColumn="0" w:lastRowFirstColumn="0" w:lastRowLastColumn="0"/>
-            </w:pPr>
-            <w:r>
-              <w:t>Registrar Ingresos de Materia Prima</w:t>
-            </w:r>
-          </w:p>
-        </w:tc>
-        <w:tc>
-          <w:tcPr>
-            <w:tcW w:w="3934" w:type="dxa"/>
-          </w:tcPr>
-          <w:p>
-            <w:pPr>
-              <w:jc w:val="both"/>
-              <w:cnfStyle w:val="000000000000" w:firstRow="0" w:lastRow="0" w:firstColumn="0" w:lastColumn="0" w:oddVBand="0" w:evenVBand="0" w:oddHBand="0" w:evenHBand="0" w:firstRowFirstColumn="0" w:firstRowLastColumn="0" w:lastRowFirstColumn="0" w:lastRowLastColumn="0"/>
-            </w:pPr>
-            <w:r>
-              <w:t>Registrar el ingreso de materia prima a la empresa.</w:t>
             </w:r>
           </w:p>
         </w:tc>
@@ -799,6 +795,55 @@
               <w:rPr>
                 <w:b w:val="0"/>
               </w:rPr>
+              <w:t>102</w:t>
+            </w:r>
+          </w:p>
+        </w:tc>
+        <w:tc>
+          <w:tcPr>
+            <w:tcW w:w="3597" w:type="dxa"/>
+          </w:tcPr>
+          <w:p>
+            <w:pPr>
+              <w:cnfStyle w:val="000000100000" w:firstRow="0" w:lastRow="0" w:firstColumn="0" w:lastColumn="0" w:oddVBand="0" w:evenVBand="0" w:oddHBand="1" w:evenHBand="0" w:firstRowFirstColumn="0" w:firstRowLastColumn="0" w:lastRowFirstColumn="0" w:lastRowLastColumn="0"/>
+            </w:pPr>
+            <w:r>
+              <w:t>Registrar Ingresos de Materia Prima</w:t>
+            </w:r>
+          </w:p>
+        </w:tc>
+        <w:tc>
+          <w:tcPr>
+            <w:tcW w:w="3934" w:type="dxa"/>
+          </w:tcPr>
+          <w:p>
+            <w:pPr>
+              <w:jc w:val="both"/>
+              <w:cnfStyle w:val="000000100000" w:firstRow="0" w:lastRow="0" w:firstColumn="0" w:lastColumn="0" w:oddVBand="0" w:evenVBand="0" w:oddHBand="1" w:evenHBand="0" w:firstRowFirstColumn="0" w:firstRowLastColumn="0" w:lastRowFirstColumn="0" w:lastRowLastColumn="0"/>
+            </w:pPr>
+            <w:r>
+              <w:t>Registrar el ingreso de materia prima a la empresa.</w:t>
+            </w:r>
+          </w:p>
+        </w:tc>
+      </w:tr>
+      <w:tr>
+        <w:tc>
+          <w:tcPr>
+            <w:cnfStyle w:val="001000000000" w:firstRow="0" w:lastRow="0" w:firstColumn="1" w:lastColumn="0" w:oddVBand="0" w:evenVBand="0" w:oddHBand="0" w:evenHBand="0" w:firstRowFirstColumn="0" w:firstRowLastColumn="0" w:lastRowFirstColumn="0" w:lastRowLastColumn="0"/>
+            <w:tcW w:w="1189" w:type="dxa"/>
+          </w:tcPr>
+          <w:p>
+            <w:pPr>
+              <w:jc w:val="center"/>
+              <w:rPr>
+                <w:b w:val="0"/>
+              </w:rPr>
+            </w:pPr>
+            <w:r>
+              <w:rPr>
+                <w:b w:val="0"/>
+              </w:rPr>
               <w:t>103</w:t>
             </w:r>
           </w:p>
@@ -809,7 +854,7 @@
           </w:tcPr>
           <w:p>
             <w:pPr>
-              <w:cnfStyle w:val="000000100000" w:firstRow="0" w:lastRow="0" w:firstColumn="0" w:lastColumn="0" w:oddVBand="0" w:evenVBand="0" w:oddHBand="1" w:evenHBand="0" w:firstRowFirstColumn="0" w:firstRowLastColumn="0" w:lastRowFirstColumn="0" w:lastRowLastColumn="0"/>
+              <w:cnfStyle w:val="000000000000" w:firstRow="0" w:lastRow="0" w:firstColumn="0" w:lastColumn="0" w:oddVBand="0" w:evenVBand="0" w:oddHBand="0" w:evenHBand="0" w:firstRowFirstColumn="0" w:firstRowLastColumn="0" w:lastRowFirstColumn="0" w:lastRowLastColumn="0"/>
             </w:pPr>
             <w:r>
               <w:t>Registrar Salida de Materia Prima a producción</w:t>
@@ -823,59 +868,10 @@
           <w:p>
             <w:pPr>
               <w:jc w:val="both"/>
-              <w:cnfStyle w:val="000000100000" w:firstRow="0" w:lastRow="0" w:firstColumn="0" w:lastColumn="0" w:oddVBand="0" w:evenVBand="0" w:oddHBand="1" w:evenHBand="0" w:firstRowFirstColumn="0" w:firstRowLastColumn="0" w:lastRowFirstColumn="0" w:lastRowLastColumn="0"/>
+              <w:cnfStyle w:val="000000000000" w:firstRow="0" w:lastRow="0" w:firstColumn="0" w:lastColumn="0" w:oddVBand="0" w:evenVBand="0" w:oddHBand="0" w:evenHBand="0" w:firstRowFirstColumn="0" w:firstRowLastColumn="0" w:lastRowFirstColumn="0" w:lastRowLastColumn="0"/>
             </w:pPr>
             <w:r>
               <w:t>Registrar una nueva salida de materia prima para realizar la producción.</w:t>
-            </w:r>
-          </w:p>
-        </w:tc>
-      </w:tr>
-      <w:tr>
-        <w:tc>
-          <w:tcPr>
-            <w:cnfStyle w:val="001000000000" w:firstRow="0" w:lastRow="0" w:firstColumn="1" w:lastColumn="0" w:oddVBand="0" w:evenVBand="0" w:oddHBand="0" w:evenHBand="0" w:firstRowFirstColumn="0" w:firstRowLastColumn="0" w:lastRowFirstColumn="0" w:lastRowLastColumn="0"/>
-            <w:tcW w:w="1189" w:type="dxa"/>
-          </w:tcPr>
-          <w:p>
-            <w:pPr>
-              <w:jc w:val="center"/>
-              <w:rPr>
-                <w:b w:val="0"/>
-              </w:rPr>
-            </w:pPr>
-            <w:r>
-              <w:rPr>
-                <w:b w:val="0"/>
-              </w:rPr>
-              <w:t>104</w:t>
-            </w:r>
-          </w:p>
-        </w:tc>
-        <w:tc>
-          <w:tcPr>
-            <w:tcW w:w="3597" w:type="dxa"/>
-          </w:tcPr>
-          <w:p>
-            <w:pPr>
-              <w:cnfStyle w:val="000000000000" w:firstRow="0" w:lastRow="0" w:firstColumn="0" w:lastColumn="0" w:oddVBand="0" w:evenVBand="0" w:oddHBand="0" w:evenHBand="0" w:firstRowFirstColumn="0" w:firstRowLastColumn="0" w:lastRowFirstColumn="0" w:lastRowLastColumn="0"/>
-            </w:pPr>
-            <w:r>
-              <w:t>Registrar Pedido de Reabastecimiento</w:t>
-            </w:r>
-          </w:p>
-        </w:tc>
-        <w:tc>
-          <w:tcPr>
-            <w:tcW w:w="3934" w:type="dxa"/>
-          </w:tcPr>
-          <w:p>
-            <w:pPr>
-              <w:jc w:val="both"/>
-              <w:cnfStyle w:val="000000000000" w:firstRow="0" w:lastRow="0" w:firstColumn="0" w:lastColumn="0" w:oddVBand="0" w:evenVBand="0" w:oddHBand="0" w:evenHBand="0" w:firstRowFirstColumn="0" w:firstRowLastColumn="0" w:lastRowFirstColumn="0" w:lastRowLastColumn="0"/>
-            </w:pPr>
-            <w:r>
-              <w:t>Registrar pedido de reabastecimiento de productos importados.</w:t>
             </w:r>
           </w:p>
         </w:tc>
@@ -900,6 +896,55 @@
               <w:rPr>
                 <w:b w:val="0"/>
               </w:rPr>
+              <w:t>104</w:t>
+            </w:r>
+          </w:p>
+        </w:tc>
+        <w:tc>
+          <w:tcPr>
+            <w:tcW w:w="3597" w:type="dxa"/>
+          </w:tcPr>
+          <w:p>
+            <w:pPr>
+              <w:cnfStyle w:val="000000100000" w:firstRow="0" w:lastRow="0" w:firstColumn="0" w:lastColumn="0" w:oddVBand="0" w:evenVBand="0" w:oddHBand="1" w:evenHBand="0" w:firstRowFirstColumn="0" w:firstRowLastColumn="0" w:lastRowFirstColumn="0" w:lastRowLastColumn="0"/>
+            </w:pPr>
+            <w:r>
+              <w:t>Registrar Pedido de Reabastecimiento</w:t>
+            </w:r>
+          </w:p>
+        </w:tc>
+        <w:tc>
+          <w:tcPr>
+            <w:tcW w:w="3934" w:type="dxa"/>
+          </w:tcPr>
+          <w:p>
+            <w:pPr>
+              <w:jc w:val="both"/>
+              <w:cnfStyle w:val="000000100000" w:firstRow="0" w:lastRow="0" w:firstColumn="0" w:lastColumn="0" w:oddVBand="0" w:evenVBand="0" w:oddHBand="1" w:evenHBand="0" w:firstRowFirstColumn="0" w:firstRowLastColumn="0" w:lastRowFirstColumn="0" w:lastRowLastColumn="0"/>
+            </w:pPr>
+            <w:r>
+              <w:t>Registrar pedido de reabastecimiento de productos importados.</w:t>
+            </w:r>
+          </w:p>
+        </w:tc>
+      </w:tr>
+      <w:tr>
+        <w:tc>
+          <w:tcPr>
+            <w:cnfStyle w:val="001000000000" w:firstRow="0" w:lastRow="0" w:firstColumn="1" w:lastColumn="0" w:oddVBand="0" w:evenVBand="0" w:oddHBand="0" w:evenHBand="0" w:firstRowFirstColumn="0" w:firstRowLastColumn="0" w:lastRowFirstColumn="0" w:lastRowLastColumn="0"/>
+            <w:tcW w:w="1189" w:type="dxa"/>
+          </w:tcPr>
+          <w:p>
+            <w:pPr>
+              <w:jc w:val="center"/>
+              <w:rPr>
+                <w:b w:val="0"/>
+              </w:rPr>
+            </w:pPr>
+            <w:r>
+              <w:rPr>
+                <w:b w:val="0"/>
+              </w:rPr>
               <w:t>105</w:t>
             </w:r>
           </w:p>
@@ -910,7 +955,7 @@
           </w:tcPr>
           <w:p>
             <w:pPr>
-              <w:cnfStyle w:val="000000100000" w:firstRow="0" w:lastRow="0" w:firstColumn="0" w:lastColumn="0" w:oddVBand="0" w:evenVBand="0" w:oddHBand="1" w:evenHBand="0" w:firstRowFirstColumn="0" w:firstRowLastColumn="0" w:lastRowFirstColumn="0" w:lastRowLastColumn="0"/>
+              <w:cnfStyle w:val="000000000000" w:firstRow="0" w:lastRow="0" w:firstColumn="0" w:lastColumn="0" w:oddVBand="0" w:evenVBand="0" w:oddHBand="0" w:evenHBand="0" w:firstRowFirstColumn="0" w:firstRowLastColumn="0" w:lastRowFirstColumn="0" w:lastRowLastColumn="0"/>
             </w:pPr>
             <w:r>
               <w:t>Registrar Inconsistencia en Depósito</w:t>
@@ -924,80 +969,16 @@
           <w:p>
             <w:pPr>
               <w:jc w:val="both"/>
-              <w:cnfStyle w:val="000000100000" w:firstRow="0" w:lastRow="0" w:firstColumn="0" w:lastColumn="0" w:oddVBand="0" w:evenVBand="0" w:oddHBand="1" w:evenHBand="0" w:firstRowFirstColumn="0" w:firstRowLastColumn="0" w:lastRowFirstColumn="0" w:lastRowLastColumn="0"/>
+              <w:cnfStyle w:val="000000000000" w:firstRow="0" w:lastRow="0" w:firstColumn="0" w:lastColumn="0" w:oddVBand="0" w:evenVBand="0" w:oddHBand="0" w:evenHBand="0" w:firstRowFirstColumn="0" w:firstRowLastColumn="0" w:lastRowFirstColumn="0" w:lastRowLastColumn="0"/>
             </w:pPr>
             <w:r>
               <w:t xml:space="preserve">Registrar las faltas y/o sobrantes de materia prima, productos importados y </w:t>
             </w:r>
             <w:r>
-              <w:rPr>
-                <w:u w:val="single"/>
-              </w:rPr>
               <w:t>productos</w:t>
             </w:r>
             <w:r>
               <w:t xml:space="preserve"> terminados dentro de la empresa.</w:t>
-            </w:r>
-          </w:p>
-        </w:tc>
-      </w:tr>
-      <w:tr>
-        <w:tc>
-          <w:tcPr>
-            <w:cnfStyle w:val="001000000000" w:firstRow="0" w:lastRow="0" w:firstColumn="1" w:lastColumn="0" w:oddVBand="0" w:evenVBand="0" w:oddHBand="0" w:evenHBand="0" w:firstRowFirstColumn="0" w:firstRowLastColumn="0" w:lastRowFirstColumn="0" w:lastRowLastColumn="0"/>
-            <w:tcW w:w="1189" w:type="dxa"/>
-          </w:tcPr>
-          <w:p>
-            <w:pPr>
-              <w:jc w:val="center"/>
-              <w:rPr>
-                <w:b w:val="0"/>
-              </w:rPr>
-            </w:pPr>
-            <w:r>
-              <w:rPr>
-                <w:b w:val="0"/>
-              </w:rPr>
-              <w:t>106</w:t>
-            </w:r>
-          </w:p>
-        </w:tc>
-        <w:tc>
-          <w:tcPr>
-            <w:tcW w:w="3597" w:type="dxa"/>
-          </w:tcPr>
-          <w:p>
-            <w:pPr>
-              <w:cnfStyle w:val="000000000000" w:firstRow="0" w:lastRow="0" w:firstColumn="0" w:lastColumn="0" w:oddVBand="0" w:evenVBand="0" w:oddHBand="0" w:evenHBand="0" w:firstRowFirstColumn="0" w:firstRowLastColumn="0" w:lastRowFirstColumn="0" w:lastRowLastColumn="0"/>
-            </w:pPr>
-            <w:r>
-              <w:t>Registrar</w:t>
-            </w:r>
-            <w:r>
-              <w:t xml:space="preserve"> Entrada</w:t>
-            </w:r>
-            <w:r>
-              <w:t xml:space="preserve"> </w:t>
-            </w:r>
-            <w:r>
-              <w:t>reabastecimiento</w:t>
-            </w:r>
-            <w:r>
-              <w:t xml:space="preserve"> interno</w:t>
-            </w:r>
-          </w:p>
-        </w:tc>
-        <w:tc>
-          <w:tcPr>
-            <w:tcW w:w="3934" w:type="dxa"/>
-          </w:tcPr>
-          <w:p>
-            <w:pPr>
-              <w:jc w:val="both"/>
-              <w:cnfStyle w:val="000000000000" w:firstRow="0" w:lastRow="0" w:firstColumn="0" w:lastColumn="0" w:oddVBand="0" w:evenVBand="0" w:oddHBand="0" w:evenHBand="0" w:firstRowFirstColumn="0" w:firstRowLastColumn="0" w:lastRowFirstColumn="0" w:lastRowLastColumn="0"/>
-            </w:pPr>
-            <w:r>
-              <w:t>Registrar el ingreso de los productos importados al depósito de productos terminados</w:t>
             </w:r>
           </w:p>
         </w:tc>
@@ -1022,6 +1003,67 @@
               <w:rPr>
                 <w:b w:val="0"/>
               </w:rPr>
+              <w:t>106</w:t>
+            </w:r>
+          </w:p>
+        </w:tc>
+        <w:tc>
+          <w:tcPr>
+            <w:tcW w:w="3597" w:type="dxa"/>
+          </w:tcPr>
+          <w:p>
+            <w:pPr>
+              <w:cnfStyle w:val="000000100000" w:firstRow="0" w:lastRow="0" w:firstColumn="0" w:lastColumn="0" w:oddVBand="0" w:evenVBand="0" w:oddHBand="1" w:evenHBand="0" w:firstRowFirstColumn="0" w:firstRowLastColumn="0" w:lastRowFirstColumn="0" w:lastRowLastColumn="0"/>
+            </w:pPr>
+            <w:r>
+              <w:t xml:space="preserve">Registrar Entrada reabastecimiento </w:t>
+            </w:r>
+            <w:r>
+              <w:lastRenderedPageBreak/>
+              <w:t>interno</w:t>
+            </w:r>
+          </w:p>
+        </w:tc>
+        <w:tc>
+          <w:tcPr>
+            <w:tcW w:w="3934" w:type="dxa"/>
+          </w:tcPr>
+          <w:p>
+            <w:pPr>
+              <w:jc w:val="both"/>
+              <w:cnfStyle w:val="000000100000" w:firstRow="0" w:lastRow="0" w:firstColumn="0" w:lastColumn="0" w:oddVBand="0" w:evenVBand="0" w:oddHBand="1" w:evenHBand="0" w:firstRowFirstColumn="0" w:firstRowLastColumn="0" w:lastRowFirstColumn="0" w:lastRowLastColumn="0"/>
+            </w:pPr>
+            <w:r>
+              <w:lastRenderedPageBreak/>
+              <w:t xml:space="preserve">Registrar el ingreso de productos </w:t>
+            </w:r>
+            <w:r>
+              <w:lastRenderedPageBreak/>
+              <w:t>importados al depósito de productos terminados que fueron pedidos en el pedido de necesidad de reabastecimiento.</w:t>
+            </w:r>
+            <w:bookmarkStart w:id="0" w:name="_GoBack"/>
+            <w:bookmarkEnd w:id="0"/>
+          </w:p>
+        </w:tc>
+      </w:tr>
+      <w:tr>
+        <w:tc>
+          <w:tcPr>
+            <w:cnfStyle w:val="001000000000" w:firstRow="0" w:lastRow="0" w:firstColumn="1" w:lastColumn="0" w:oddVBand="0" w:evenVBand="0" w:oddHBand="0" w:evenHBand="0" w:firstRowFirstColumn="0" w:firstRowLastColumn="0" w:lastRowFirstColumn="0" w:lastRowLastColumn="0"/>
+            <w:tcW w:w="1189" w:type="dxa"/>
+          </w:tcPr>
+          <w:p>
+            <w:pPr>
+              <w:jc w:val="center"/>
+              <w:rPr>
+                <w:b w:val="0"/>
+              </w:rPr>
+            </w:pPr>
+            <w:r>
+              <w:rPr>
+                <w:b w:val="0"/>
+              </w:rPr>
+              <w:lastRenderedPageBreak/>
               <w:t>108</w:t>
             </w:r>
           </w:p>
@@ -1032,7 +1074,7 @@
           </w:tcPr>
           <w:p>
             <w:pPr>
-              <w:cnfStyle w:val="000000100000" w:firstRow="0" w:lastRow="0" w:firstColumn="0" w:lastColumn="0" w:oddVBand="0" w:evenVBand="0" w:oddHBand="1" w:evenHBand="0" w:firstRowFirstColumn="0" w:firstRowLastColumn="0" w:lastRowFirstColumn="0" w:lastRowLastColumn="0"/>
+              <w:cnfStyle w:val="000000000000" w:firstRow="0" w:lastRow="0" w:firstColumn="0" w:lastColumn="0" w:oddVBand="0" w:evenVBand="0" w:oddHBand="0" w:evenHBand="0" w:firstRowFirstColumn="0" w:firstRowLastColumn="0" w:lastRowFirstColumn="0" w:lastRowLastColumn="0"/>
             </w:pPr>
             <w:r>
               <w:t>Registrar Armado de Pedido</w:t>
@@ -1046,64 +1088,10 @@
           <w:p>
             <w:pPr>
               <w:jc w:val="both"/>
-              <w:cnfStyle w:val="000000100000" w:firstRow="0" w:lastRow="0" w:firstColumn="0" w:lastColumn="0" w:oddVBand="0" w:evenVBand="0" w:oddHBand="1" w:evenHBand="0" w:firstRowFirstColumn="0" w:firstRowLastColumn="0" w:lastRowFirstColumn="0" w:lastRowLastColumn="0"/>
-            </w:pPr>
-            <w:r>
-              <w:t xml:space="preserve">Registrar el armado de un pedido, </w:t>
-            </w:r>
-            <w:r>
-              <w:lastRenderedPageBreak/>
-              <w:t>especificando los productos y las cantidades de los mismos.</w:t>
-            </w:r>
-          </w:p>
-        </w:tc>
-      </w:tr>
-      <w:tr>
-        <w:tc>
-          <w:tcPr>
-            <w:cnfStyle w:val="001000000000" w:firstRow="0" w:lastRow="0" w:firstColumn="1" w:lastColumn="0" w:oddVBand="0" w:evenVBand="0" w:oddHBand="0" w:evenHBand="0" w:firstRowFirstColumn="0" w:firstRowLastColumn="0" w:lastRowFirstColumn="0" w:lastRowLastColumn="0"/>
-            <w:tcW w:w="1189" w:type="dxa"/>
-          </w:tcPr>
-          <w:p>
-            <w:pPr>
-              <w:jc w:val="center"/>
-              <w:rPr>
-                <w:b w:val="0"/>
-              </w:rPr>
-            </w:pPr>
-            <w:r>
-              <w:rPr>
-                <w:b w:val="0"/>
-              </w:rPr>
-              <w:lastRenderedPageBreak/>
-              <w:t>109</w:t>
-            </w:r>
-          </w:p>
-        </w:tc>
-        <w:tc>
-          <w:tcPr>
-            <w:tcW w:w="3597" w:type="dxa"/>
-          </w:tcPr>
-          <w:p>
-            <w:pPr>
-              <w:cnfStyle w:val="000000000000" w:firstRow="0" w:lastRow="0" w:firstColumn="0" w:lastColumn="0" w:oddVBand="0" w:evenVBand="0" w:oddHBand="0" w:evenHBand="0" w:firstRowFirstColumn="0" w:firstRowLastColumn="0" w:lastRowFirstColumn="0" w:lastRowLastColumn="0"/>
-            </w:pPr>
-            <w:r>
-              <w:t>Registrar salida de Producción</w:t>
-            </w:r>
-          </w:p>
-        </w:tc>
-        <w:tc>
-          <w:tcPr>
-            <w:tcW w:w="3934" w:type="dxa"/>
-          </w:tcPr>
-          <w:p>
-            <w:pPr>
-              <w:jc w:val="both"/>
-              <w:cnfStyle w:val="000000000000" w:firstRow="0" w:lastRow="0" w:firstColumn="0" w:lastColumn="0" w:oddVBand="0" w:evenVBand="0" w:oddHBand="0" w:evenHBand="0" w:firstRowFirstColumn="0" w:firstRowLastColumn="0" w:lastRowFirstColumn="0" w:lastRowLastColumn="0"/>
-            </w:pPr>
-            <w:r>
-              <w:t>Registrar el ingreso de productos fabricados al depósito de productos terminados.</w:t>
+              <w:cnfStyle w:val="000000000000" w:firstRow="0" w:lastRow="0" w:firstColumn="0" w:lastColumn="0" w:oddVBand="0" w:evenVBand="0" w:oddHBand="0" w:evenHBand="0" w:firstRowFirstColumn="0" w:firstRowLastColumn="0" w:lastRowFirstColumn="0" w:lastRowLastColumn="0"/>
+            </w:pPr>
+            <w:r>
+              <w:t>Registrar el armado de un pedido, especificando los productos y las cantidades de los mismos.</w:t>
             </w:r>
           </w:p>
         </w:tc>
@@ -1128,6 +1116,55 @@
               <w:rPr>
                 <w:b w:val="0"/>
               </w:rPr>
+              <w:t>109</w:t>
+            </w:r>
+          </w:p>
+        </w:tc>
+        <w:tc>
+          <w:tcPr>
+            <w:tcW w:w="3597" w:type="dxa"/>
+          </w:tcPr>
+          <w:p>
+            <w:pPr>
+              <w:cnfStyle w:val="000000100000" w:firstRow="0" w:lastRow="0" w:firstColumn="0" w:lastColumn="0" w:oddVBand="0" w:evenVBand="0" w:oddHBand="1" w:evenHBand="0" w:firstRowFirstColumn="0" w:firstRowLastColumn="0" w:lastRowFirstColumn="0" w:lastRowLastColumn="0"/>
+            </w:pPr>
+            <w:r>
+              <w:t>Registrar salida de Producción</w:t>
+            </w:r>
+          </w:p>
+        </w:tc>
+        <w:tc>
+          <w:tcPr>
+            <w:tcW w:w="3934" w:type="dxa"/>
+          </w:tcPr>
+          <w:p>
+            <w:pPr>
+              <w:jc w:val="both"/>
+              <w:cnfStyle w:val="000000100000" w:firstRow="0" w:lastRow="0" w:firstColumn="0" w:lastColumn="0" w:oddVBand="0" w:evenVBand="0" w:oddHBand="1" w:evenHBand="0" w:firstRowFirstColumn="0" w:firstRowLastColumn="0" w:lastRowFirstColumn="0" w:lastRowLastColumn="0"/>
+            </w:pPr>
+            <w:r>
+              <w:t>Registrar el ingreso de productos fabricados al depósito de productos terminados.</w:t>
+            </w:r>
+          </w:p>
+        </w:tc>
+      </w:tr>
+      <w:tr>
+        <w:tc>
+          <w:tcPr>
+            <w:cnfStyle w:val="001000000000" w:firstRow="0" w:lastRow="0" w:firstColumn="1" w:lastColumn="0" w:oddVBand="0" w:evenVBand="0" w:oddHBand="0" w:evenHBand="0" w:firstRowFirstColumn="0" w:firstRowLastColumn="0" w:lastRowFirstColumn="0" w:lastRowLastColumn="0"/>
+            <w:tcW w:w="1189" w:type="dxa"/>
+          </w:tcPr>
+          <w:p>
+            <w:pPr>
+              <w:jc w:val="center"/>
+              <w:rPr>
+                <w:b w:val="0"/>
+              </w:rPr>
+            </w:pPr>
+            <w:r>
+              <w:rPr>
+                <w:b w:val="0"/>
+              </w:rPr>
               <w:t>110</w:t>
             </w:r>
           </w:p>
@@ -1138,7 +1175,7 @@
           </w:tcPr>
           <w:p>
             <w:pPr>
-              <w:cnfStyle w:val="000000100000" w:firstRow="0" w:lastRow="0" w:firstColumn="0" w:lastColumn="0" w:oddVBand="0" w:evenVBand="0" w:oddHBand="1" w:evenHBand="0" w:firstRowFirstColumn="0" w:firstRowLastColumn="0" w:lastRowFirstColumn="0" w:lastRowLastColumn="0"/>
+              <w:cnfStyle w:val="000000000000" w:firstRow="0" w:lastRow="0" w:firstColumn="0" w:lastColumn="0" w:oddVBand="0" w:evenVBand="0" w:oddHBand="0" w:evenHBand="0" w:firstRowFirstColumn="0" w:firstRowLastColumn="0" w:lastRowFirstColumn="0" w:lastRowLastColumn="0"/>
             </w:pPr>
             <w:r>
               <w:t>Registrar Salida de Pedido</w:t>
@@ -1152,59 +1189,10 @@
           <w:p>
             <w:pPr>
               <w:jc w:val="both"/>
-              <w:cnfStyle w:val="000000100000" w:firstRow="0" w:lastRow="0" w:firstColumn="0" w:lastColumn="0" w:oddVBand="0" w:evenVBand="0" w:oddHBand="1" w:evenHBand="0" w:firstRowFirstColumn="0" w:firstRowLastColumn="0" w:lastRowFirstColumn="0" w:lastRowLastColumn="0"/>
+              <w:cnfStyle w:val="000000000000" w:firstRow="0" w:lastRow="0" w:firstColumn="0" w:lastColumn="0" w:oddVBand="0" w:evenVBand="0" w:oddHBand="0" w:evenHBand="0" w:firstRowFirstColumn="0" w:firstRowLastColumn="0" w:lastRowFirstColumn="0" w:lastRowLastColumn="0"/>
             </w:pPr>
             <w:r>
               <w:t>Registrar la salida de un pedido para la entrega a su correspondiente cliente.</w:t>
-            </w:r>
-          </w:p>
-        </w:tc>
-      </w:tr>
-      <w:tr>
-        <w:tc>
-          <w:tcPr>
-            <w:cnfStyle w:val="001000000000" w:firstRow="0" w:lastRow="0" w:firstColumn="1" w:lastColumn="0" w:oddVBand="0" w:evenVBand="0" w:oddHBand="0" w:evenHBand="0" w:firstRowFirstColumn="0" w:firstRowLastColumn="0" w:lastRowFirstColumn="0" w:lastRowLastColumn="0"/>
-            <w:tcW w:w="1189" w:type="dxa"/>
-          </w:tcPr>
-          <w:p>
-            <w:pPr>
-              <w:jc w:val="center"/>
-              <w:rPr>
-                <w:b w:val="0"/>
-              </w:rPr>
-            </w:pPr>
-            <w:r>
-              <w:rPr>
-                <w:b w:val="0"/>
-              </w:rPr>
-              <w:t>111</w:t>
-            </w:r>
-          </w:p>
-        </w:tc>
-        <w:tc>
-          <w:tcPr>
-            <w:tcW w:w="3597" w:type="dxa"/>
-          </w:tcPr>
-          <w:p>
-            <w:pPr>
-              <w:cnfStyle w:val="000000000000" w:firstRow="0" w:lastRow="0" w:firstColumn="0" w:lastColumn="0" w:oddVBand="0" w:evenVBand="0" w:oddHBand="0" w:evenHBand="0" w:firstRowFirstColumn="0" w:firstRowLastColumn="0" w:lastRowFirstColumn="0" w:lastRowLastColumn="0"/>
-            </w:pPr>
-            <w:r>
-              <w:t>Consultar Producto</w:t>
-            </w:r>
-          </w:p>
-        </w:tc>
-        <w:tc>
-          <w:tcPr>
-            <w:tcW w:w="3934" w:type="dxa"/>
-          </w:tcPr>
-          <w:p>
-            <w:pPr>
-              <w:jc w:val="both"/>
-              <w:cnfStyle w:val="000000000000" w:firstRow="0" w:lastRow="0" w:firstColumn="0" w:lastColumn="0" w:oddVBand="0" w:evenVBand="0" w:oddHBand="0" w:evenHBand="0" w:firstRowFirstColumn="0" w:firstRowLastColumn="0" w:lastRowFirstColumn="0" w:lastRowLastColumn="0"/>
-            </w:pPr>
-            <w:r>
-              <w:t>Informar sobre los datos referidos a un producto.</w:t>
             </w:r>
           </w:p>
         </w:tc>
@@ -1229,6 +1217,55 @@
               <w:rPr>
                 <w:b w:val="0"/>
               </w:rPr>
+              <w:t>111</w:t>
+            </w:r>
+          </w:p>
+        </w:tc>
+        <w:tc>
+          <w:tcPr>
+            <w:tcW w:w="3597" w:type="dxa"/>
+          </w:tcPr>
+          <w:p>
+            <w:pPr>
+              <w:cnfStyle w:val="000000100000" w:firstRow="0" w:lastRow="0" w:firstColumn="0" w:lastColumn="0" w:oddVBand="0" w:evenVBand="0" w:oddHBand="1" w:evenHBand="0" w:firstRowFirstColumn="0" w:firstRowLastColumn="0" w:lastRowFirstColumn="0" w:lastRowLastColumn="0"/>
+            </w:pPr>
+            <w:r>
+              <w:t>Consultar Producto</w:t>
+            </w:r>
+          </w:p>
+        </w:tc>
+        <w:tc>
+          <w:tcPr>
+            <w:tcW w:w="3934" w:type="dxa"/>
+          </w:tcPr>
+          <w:p>
+            <w:pPr>
+              <w:jc w:val="both"/>
+              <w:cnfStyle w:val="000000100000" w:firstRow="0" w:lastRow="0" w:firstColumn="0" w:lastColumn="0" w:oddVBand="0" w:evenVBand="0" w:oddHBand="1" w:evenHBand="0" w:firstRowFirstColumn="0" w:firstRowLastColumn="0" w:lastRowFirstColumn="0" w:lastRowLastColumn="0"/>
+            </w:pPr>
+            <w:r>
+              <w:t>Informar sobre los datos referidos a un producto.</w:t>
+            </w:r>
+          </w:p>
+        </w:tc>
+      </w:tr>
+      <w:tr>
+        <w:tc>
+          <w:tcPr>
+            <w:cnfStyle w:val="001000000000" w:firstRow="0" w:lastRow="0" w:firstColumn="1" w:lastColumn="0" w:oddVBand="0" w:evenVBand="0" w:oddHBand="0" w:evenHBand="0" w:firstRowFirstColumn="0" w:firstRowLastColumn="0" w:lastRowFirstColumn="0" w:lastRowLastColumn="0"/>
+            <w:tcW w:w="1189" w:type="dxa"/>
+          </w:tcPr>
+          <w:p>
+            <w:pPr>
+              <w:jc w:val="center"/>
+              <w:rPr>
+                <w:b w:val="0"/>
+              </w:rPr>
+            </w:pPr>
+            <w:r>
+              <w:rPr>
+                <w:b w:val="0"/>
+              </w:rPr>
               <w:t>113</w:t>
             </w:r>
           </w:p>
@@ -1239,7 +1276,7 @@
           </w:tcPr>
           <w:p>
             <w:pPr>
-              <w:cnfStyle w:val="000000100000" w:firstRow="0" w:lastRow="0" w:firstColumn="0" w:lastColumn="0" w:oddVBand="0" w:evenVBand="0" w:oddHBand="1" w:evenHBand="0" w:firstRowFirstColumn="0" w:firstRowLastColumn="0" w:lastRowFirstColumn="0" w:lastRowLastColumn="0"/>
+              <w:cnfStyle w:val="000000000000" w:firstRow="0" w:lastRow="0" w:firstColumn="0" w:lastColumn="0" w:oddVBand="0" w:evenVBand="0" w:oddHBand="0" w:evenHBand="0" w:firstRowFirstColumn="0" w:firstRowLastColumn="0" w:lastRowFirstColumn="0" w:lastRowLastColumn="0"/>
             </w:pPr>
             <w:r>
               <w:t>Registrar devolución de Productos Terminados.</w:t>
@@ -1253,59 +1290,10 @@
           <w:p>
             <w:pPr>
               <w:jc w:val="both"/>
-              <w:cnfStyle w:val="000000100000" w:firstRow="0" w:lastRow="0" w:firstColumn="0" w:lastColumn="0" w:oddVBand="0" w:evenVBand="0" w:oddHBand="1" w:evenHBand="0" w:firstRowFirstColumn="0" w:firstRowLastColumn="0" w:lastRowFirstColumn="0" w:lastRowLastColumn="0"/>
+              <w:cnfStyle w:val="000000000000" w:firstRow="0" w:lastRow="0" w:firstColumn="0" w:lastColumn="0" w:oddVBand="0" w:evenVBand="0" w:oddHBand="0" w:evenHBand="0" w:firstRowFirstColumn="0" w:firstRowLastColumn="0" w:lastRowFirstColumn="0" w:lastRowLastColumn="0"/>
             </w:pPr>
             <w:r>
               <w:t>Registrar el ingreso de los productos que el viajante ha retirado para la venta y devuelve a la fábrica, detallando el motivo.</w:t>
-            </w:r>
-          </w:p>
-        </w:tc>
-      </w:tr>
-      <w:tr>
-        <w:tc>
-          <w:tcPr>
-            <w:cnfStyle w:val="001000000000" w:firstRow="0" w:lastRow="0" w:firstColumn="1" w:lastColumn="0" w:oddVBand="0" w:evenVBand="0" w:oddHBand="0" w:evenHBand="0" w:firstRowFirstColumn="0" w:firstRowLastColumn="0" w:lastRowFirstColumn="0" w:lastRowLastColumn="0"/>
-            <w:tcW w:w="1189" w:type="dxa"/>
-          </w:tcPr>
-          <w:p>
-            <w:pPr>
-              <w:jc w:val="center"/>
-              <w:rPr>
-                <w:b w:val="0"/>
-              </w:rPr>
-            </w:pPr>
-            <w:r>
-              <w:rPr>
-                <w:b w:val="0"/>
-              </w:rPr>
-              <w:t>114</w:t>
-            </w:r>
-          </w:p>
-        </w:tc>
-        <w:tc>
-          <w:tcPr>
-            <w:tcW w:w="3597" w:type="dxa"/>
-          </w:tcPr>
-          <w:p>
-            <w:pPr>
-              <w:cnfStyle w:val="000000000000" w:firstRow="0" w:lastRow="0" w:firstColumn="0" w:lastColumn="0" w:oddVBand="0" w:evenVBand="0" w:oddHBand="0" w:evenHBand="0" w:firstRowFirstColumn="0" w:firstRowLastColumn="0" w:lastRowFirstColumn="0" w:lastRowLastColumn="0"/>
-            </w:pPr>
-            <w:r>
-              <w:t>Registrar Producto</w:t>
-            </w:r>
-          </w:p>
-        </w:tc>
-        <w:tc>
-          <w:tcPr>
-            <w:tcW w:w="3934" w:type="dxa"/>
-          </w:tcPr>
-          <w:p>
-            <w:pPr>
-              <w:jc w:val="both"/>
-              <w:cnfStyle w:val="000000000000" w:firstRow="0" w:lastRow="0" w:firstColumn="0" w:lastColumn="0" w:oddVBand="0" w:evenVBand="0" w:oddHBand="0" w:evenHBand="0" w:firstRowFirstColumn="0" w:firstRowLastColumn="0" w:lastRowFirstColumn="0" w:lastRowLastColumn="0"/>
-            </w:pPr>
-            <w:r>
-              <w:t>Registrar los datos referidos a un producto.</w:t>
             </w:r>
           </w:p>
         </w:tc>
@@ -1330,55 +1318,6 @@
               <w:rPr>
                 <w:b w:val="0"/>
               </w:rPr>
-              <w:t>115</w:t>
-            </w:r>
-          </w:p>
-        </w:tc>
-        <w:tc>
-          <w:tcPr>
-            <w:tcW w:w="3597" w:type="dxa"/>
-          </w:tcPr>
-          <w:p>
-            <w:pPr>
-              <w:cnfStyle w:val="000000100000" w:firstRow="0" w:lastRow="0" w:firstColumn="0" w:lastColumn="0" w:oddVBand="0" w:evenVBand="0" w:oddHBand="1" w:evenHBand="0" w:firstRowFirstColumn="0" w:firstRowLastColumn="0" w:lastRowFirstColumn="0" w:lastRowLastColumn="0"/>
-            </w:pPr>
-            <w:r>
-              <w:t>Registrar Materia Prima</w:t>
-            </w:r>
-          </w:p>
-        </w:tc>
-        <w:tc>
-          <w:tcPr>
-            <w:tcW w:w="3934" w:type="dxa"/>
-          </w:tcPr>
-          <w:p>
-            <w:pPr>
-              <w:jc w:val="both"/>
-              <w:cnfStyle w:val="000000100000" w:firstRow="0" w:lastRow="0" w:firstColumn="0" w:lastColumn="0" w:oddVBand="0" w:evenVBand="0" w:oddHBand="1" w:evenHBand="0" w:firstRowFirstColumn="0" w:firstRowLastColumn="0" w:lastRowFirstColumn="0" w:lastRowLastColumn="0"/>
-            </w:pPr>
-            <w:r>
-              <w:t>Registrar los datos referidos a una nueva materia prima.</w:t>
-            </w:r>
-          </w:p>
-        </w:tc>
-      </w:tr>
-      <w:tr>
-        <w:tc>
-          <w:tcPr>
-            <w:cnfStyle w:val="001000000000" w:firstRow="0" w:lastRow="0" w:firstColumn="1" w:lastColumn="0" w:oddVBand="0" w:evenVBand="0" w:oddHBand="0" w:evenHBand="0" w:firstRowFirstColumn="0" w:firstRowLastColumn="0" w:lastRowFirstColumn="0" w:lastRowLastColumn="0"/>
-            <w:tcW w:w="1189" w:type="dxa"/>
-          </w:tcPr>
-          <w:p>
-            <w:pPr>
-              <w:jc w:val="center"/>
-              <w:rPr>
-                <w:b w:val="0"/>
-              </w:rPr>
-            </w:pPr>
-            <w:r>
-              <w:rPr>
-                <w:b w:val="0"/>
-              </w:rPr>
               <w:t>118</w:t>
             </w:r>
           </w:p>
@@ -1389,7 +1328,7 @@
           </w:tcPr>
           <w:p>
             <w:pPr>
-              <w:cnfStyle w:val="000000000000" w:firstRow="0" w:lastRow="0" w:firstColumn="0" w:lastColumn="0" w:oddVBand="0" w:evenVBand="0" w:oddHBand="0" w:evenHBand="0" w:firstRowFirstColumn="0" w:firstRowLastColumn="0" w:lastRowFirstColumn="0" w:lastRowLastColumn="0"/>
+              <w:cnfStyle w:val="000000100000" w:firstRow="0" w:lastRow="0" w:firstColumn="0" w:lastColumn="0" w:oddVBand="0" w:evenVBand="0" w:oddHBand="1" w:evenHBand="0" w:firstRowFirstColumn="0" w:firstRowLastColumn="0" w:lastRowFirstColumn="0" w:lastRowLastColumn="0"/>
             </w:pPr>
             <w:r>
               <w:t xml:space="preserve">Generar </w:t>
@@ -1406,10 +1345,62 @@
           <w:p>
             <w:pPr>
               <w:jc w:val="both"/>
-              <w:cnfStyle w:val="000000000000" w:firstRow="0" w:lastRow="0" w:firstColumn="0" w:lastColumn="0" w:oddVBand="0" w:evenVBand="0" w:oddHBand="0" w:evenHBand="0" w:firstRowFirstColumn="0" w:firstRowLastColumn="0" w:lastRowFirstColumn="0" w:lastRowLastColumn="0"/>
+              <w:cnfStyle w:val="000000100000" w:firstRow="0" w:lastRow="0" w:firstColumn="0" w:lastColumn="0" w:oddVBand="0" w:evenVBand="0" w:oddHBand="1" w:evenHBand="0" w:firstRowFirstColumn="0" w:firstRowLastColumn="0" w:lastRowFirstColumn="0" w:lastRowLastColumn="0"/>
             </w:pPr>
             <w:r>
               <w:t>Detectar necesidad de reabastecimiento entre el Depósito de Productos Importados y el Depósito de Productos Terminados y generar el pedido correspondiente.</w:t>
+            </w:r>
+          </w:p>
+        </w:tc>
+      </w:tr>
+      <w:tr>
+        <w:tc>
+          <w:tcPr>
+            <w:cnfStyle w:val="001000000000" w:firstRow="0" w:lastRow="0" w:firstColumn="1" w:lastColumn="0" w:oddVBand="0" w:evenVBand="0" w:oddHBand="0" w:evenHBand="0" w:firstRowFirstColumn="0" w:firstRowLastColumn="0" w:lastRowFirstColumn="0" w:lastRowLastColumn="0"/>
+            <w:tcW w:w="1189" w:type="dxa"/>
+          </w:tcPr>
+          <w:p>
+            <w:pPr>
+              <w:jc w:val="center"/>
+            </w:pPr>
+            <w:r>
+              <w:rPr>
+                <w:b w:val="0"/>
+              </w:rPr>
+              <w:t>119</w:t>
+            </w:r>
+          </w:p>
+        </w:tc>
+        <w:tc>
+          <w:tcPr>
+            <w:tcW w:w="3597" w:type="dxa"/>
+          </w:tcPr>
+          <w:p>
+            <w:pPr>
+              <w:cnfStyle w:val="000000000000" w:firstRow="0" w:lastRow="0" w:firstColumn="0" w:lastColumn="0" w:oddVBand="0" w:evenVBand="0" w:oddHBand="0" w:evenHBand="0" w:firstRowFirstColumn="0" w:firstRowLastColumn="0" w:lastRowFirstColumn="0" w:lastRowLastColumn="0"/>
+            </w:pPr>
+            <w:r>
+              <w:t>Generar</w:t>
+            </w:r>
+            <w:r>
+              <w:t xml:space="preserve"> Pedido de Reabastecimiento </w:t>
+            </w:r>
+            <w:r>
+              <w:t>materia prima</w:t>
+            </w:r>
+          </w:p>
+        </w:tc>
+        <w:tc>
+          <w:tcPr>
+            <w:tcW w:w="3934" w:type="dxa"/>
+          </w:tcPr>
+          <w:p>
+            <w:pPr>
+              <w:jc w:val="both"/>
+              <w:cnfStyle w:val="000000000000" w:firstRow="0" w:lastRow="0" w:firstColumn="0" w:lastColumn="0" w:oddVBand="0" w:evenVBand="0" w:oddHBand="0" w:evenHBand="0" w:firstRowFirstColumn="0" w:firstRowLastColumn="0" w:lastRowFirstColumn="0" w:lastRowLastColumn="0"/>
+            </w:pPr>
+            <w:r>
+              <w:t>Detectar necesidad de reabastecimiento en el depósito de materia prima y generar el pedido correspondiente.</w:t>
             </w:r>
           </w:p>
         </w:tc>
@@ -1428,58 +1419,6 @@
               <w:jc w:val="center"/>
             </w:pPr>
             <w:r>
-              <w:rPr>
-                <w:b w:val="0"/>
-              </w:rPr>
-              <w:t>119</w:t>
-            </w:r>
-          </w:p>
-        </w:tc>
-        <w:tc>
-          <w:tcPr>
-            <w:tcW w:w="3597" w:type="dxa"/>
-          </w:tcPr>
-          <w:p>
-            <w:pPr>
-              <w:cnfStyle w:val="000000100000" w:firstRow="0" w:lastRow="0" w:firstColumn="0" w:lastColumn="0" w:oddVBand="0" w:evenVBand="0" w:oddHBand="1" w:evenHBand="0" w:firstRowFirstColumn="0" w:firstRowLastColumn="0" w:lastRowFirstColumn="0" w:lastRowLastColumn="0"/>
-            </w:pPr>
-            <w:r>
-              <w:t>Generar</w:t>
-            </w:r>
-            <w:r>
-              <w:t xml:space="preserve"> Pedido de Reabastecimiento </w:t>
-            </w:r>
-            <w:r>
-              <w:t>materia prima</w:t>
-            </w:r>
-          </w:p>
-        </w:tc>
-        <w:tc>
-          <w:tcPr>
-            <w:tcW w:w="3934" w:type="dxa"/>
-          </w:tcPr>
-          <w:p>
-            <w:pPr>
-              <w:jc w:val="both"/>
-              <w:cnfStyle w:val="000000100000" w:firstRow="0" w:lastRow="0" w:firstColumn="0" w:lastColumn="0" w:oddVBand="0" w:evenVBand="0" w:oddHBand="1" w:evenHBand="0" w:firstRowFirstColumn="0" w:firstRowLastColumn="0" w:lastRowFirstColumn="0" w:lastRowLastColumn="0"/>
-            </w:pPr>
-            <w:r>
-              <w:t>Detectar necesidad de reabastecimiento en el depósito de materia prima y generar el pedido correspondiente.</w:t>
-            </w:r>
-          </w:p>
-        </w:tc>
-      </w:tr>
-      <w:tr>
-        <w:tc>
-          <w:tcPr>
-            <w:cnfStyle w:val="001000000000" w:firstRow="0" w:lastRow="0" w:firstColumn="1" w:lastColumn="0" w:oddVBand="0" w:evenVBand="0" w:oddHBand="0" w:evenHBand="0" w:firstRowFirstColumn="0" w:firstRowLastColumn="0" w:lastRowFirstColumn="0" w:lastRowLastColumn="0"/>
-            <w:tcW w:w="1189" w:type="dxa"/>
-          </w:tcPr>
-          <w:p>
-            <w:pPr>
-              <w:jc w:val="center"/>
-            </w:pPr>
-            <w:r>
               <w:t>Calidad</w:t>
             </w:r>
           </w:p>
@@ -1490,19 +1429,68 @@
           </w:tcPr>
           <w:p>
             <w:pPr>
-              <w:cnfStyle w:val="000000000000" w:firstRow="0" w:lastRow="0" w:firstColumn="0" w:lastColumn="0" w:oddVBand="0" w:evenVBand="0" w:oddHBand="0" w:evenHBand="0" w:firstRowFirstColumn="0" w:firstRowLastColumn="0" w:lastRowFirstColumn="0" w:lastRowLastColumn="0"/>
-            </w:pPr>
-          </w:p>
-        </w:tc>
-        <w:tc>
-          <w:tcPr>
-            <w:tcW w:w="3934" w:type="dxa"/>
-          </w:tcPr>
-          <w:p>
-            <w:pPr>
-              <w:jc w:val="both"/>
-              <w:cnfStyle w:val="000000000000" w:firstRow="0" w:lastRow="0" w:firstColumn="0" w:lastColumn="0" w:oddVBand="0" w:evenVBand="0" w:oddHBand="0" w:evenHBand="0" w:firstRowFirstColumn="0" w:firstRowLastColumn="0" w:lastRowFirstColumn="0" w:lastRowLastColumn="0"/>
-            </w:pPr>
+              <w:cnfStyle w:val="000000100000" w:firstRow="0" w:lastRow="0" w:firstColumn="0" w:lastColumn="0" w:oddVBand="0" w:evenVBand="0" w:oddHBand="1" w:evenHBand="0" w:firstRowFirstColumn="0" w:firstRowLastColumn="0" w:lastRowFirstColumn="0" w:lastRowLastColumn="0"/>
+            </w:pPr>
+          </w:p>
+        </w:tc>
+        <w:tc>
+          <w:tcPr>
+            <w:tcW w:w="3934" w:type="dxa"/>
+          </w:tcPr>
+          <w:p>
+            <w:pPr>
+              <w:jc w:val="both"/>
+              <w:cnfStyle w:val="000000100000" w:firstRow="0" w:lastRow="0" w:firstColumn="0" w:lastColumn="0" w:oddVBand="0" w:evenVBand="0" w:oddHBand="1" w:evenHBand="0" w:firstRowFirstColumn="0" w:firstRowLastColumn="0" w:lastRowFirstColumn="0" w:lastRowLastColumn="0"/>
+            </w:pPr>
+          </w:p>
+        </w:tc>
+      </w:tr>
+      <w:tr>
+        <w:tc>
+          <w:tcPr>
+            <w:cnfStyle w:val="001000000000" w:firstRow="0" w:lastRow="0" w:firstColumn="1" w:lastColumn="0" w:oddVBand="0" w:evenVBand="0" w:oddHBand="0" w:evenHBand="0" w:firstRowFirstColumn="0" w:firstRowLastColumn="0" w:lastRowFirstColumn="0" w:lastRowLastColumn="0"/>
+            <w:tcW w:w="1189" w:type="dxa"/>
+          </w:tcPr>
+          <w:p>
+            <w:pPr>
+              <w:jc w:val="center"/>
+              <w:rPr>
+                <w:b w:val="0"/>
+              </w:rPr>
+            </w:pPr>
+            <w:r>
+              <w:rPr>
+                <w:b w:val="0"/>
+              </w:rPr>
+              <w:t>181</w:t>
+            </w:r>
+          </w:p>
+        </w:tc>
+        <w:tc>
+          <w:tcPr>
+            <w:tcW w:w="3597" w:type="dxa"/>
+          </w:tcPr>
+          <w:p>
+            <w:pPr>
+              <w:cnfStyle w:val="000000000000" w:firstRow="0" w:lastRow="0" w:firstColumn="0" w:lastColumn="0" w:oddVBand="0" w:evenVBand="0" w:oddHBand="0" w:evenHBand="0" w:firstRowFirstColumn="0" w:firstRowLastColumn="0" w:lastRowFirstColumn="0" w:lastRowLastColumn="0"/>
+            </w:pPr>
+            <w:r>
+              <w:t>Registrar Productos Defectuosos importados</w:t>
+            </w:r>
+          </w:p>
+        </w:tc>
+        <w:tc>
+          <w:tcPr>
+            <w:tcW w:w="3934" w:type="dxa"/>
+          </w:tcPr>
+          <w:p>
+            <w:pPr>
+              <w:jc w:val="both"/>
+              <w:cnfStyle w:val="000000000000" w:firstRow="0" w:lastRow="0" w:firstColumn="0" w:lastColumn="0" w:oddVBand="0" w:evenVBand="0" w:oddHBand="0" w:evenHBand="0" w:firstRowFirstColumn="0" w:firstRowLastColumn="0" w:lastRowFirstColumn="0" w:lastRowLastColumn="0"/>
+            </w:pPr>
+            <w:r>
+              <w:t>Registrar la detección de un producto importado defectuoso, especificando su defecto y posible causa.</w:t>
+            </w:r>
           </w:p>
         </w:tc>
       </w:tr>
@@ -1526,55 +1514,6 @@
               <w:rPr>
                 <w:b w:val="0"/>
               </w:rPr>
-              <w:t>181</w:t>
-            </w:r>
-          </w:p>
-        </w:tc>
-        <w:tc>
-          <w:tcPr>
-            <w:tcW w:w="3597" w:type="dxa"/>
-          </w:tcPr>
-          <w:p>
-            <w:pPr>
-              <w:cnfStyle w:val="000000100000" w:firstRow="0" w:lastRow="0" w:firstColumn="0" w:lastColumn="0" w:oddVBand="0" w:evenVBand="0" w:oddHBand="1" w:evenHBand="0" w:firstRowFirstColumn="0" w:firstRowLastColumn="0" w:lastRowFirstColumn="0" w:lastRowLastColumn="0"/>
-            </w:pPr>
-            <w:r>
-              <w:t>Registrar Productos Defectuosos importados</w:t>
-            </w:r>
-          </w:p>
-        </w:tc>
-        <w:tc>
-          <w:tcPr>
-            <w:tcW w:w="3934" w:type="dxa"/>
-          </w:tcPr>
-          <w:p>
-            <w:pPr>
-              <w:jc w:val="both"/>
-              <w:cnfStyle w:val="000000100000" w:firstRow="0" w:lastRow="0" w:firstColumn="0" w:lastColumn="0" w:oddVBand="0" w:evenVBand="0" w:oddHBand="1" w:evenHBand="0" w:firstRowFirstColumn="0" w:firstRowLastColumn="0" w:lastRowFirstColumn="0" w:lastRowLastColumn="0"/>
-            </w:pPr>
-            <w:r>
-              <w:t>Registrar la detección de un producto importado defectuoso, especificando su defecto y posible causa.</w:t>
-            </w:r>
-          </w:p>
-        </w:tc>
-      </w:tr>
-      <w:tr>
-        <w:tc>
-          <w:tcPr>
-            <w:cnfStyle w:val="001000000000" w:firstRow="0" w:lastRow="0" w:firstColumn="1" w:lastColumn="0" w:oddVBand="0" w:evenVBand="0" w:oddHBand="0" w:evenHBand="0" w:firstRowFirstColumn="0" w:firstRowLastColumn="0" w:lastRowFirstColumn="0" w:lastRowLastColumn="0"/>
-            <w:tcW w:w="1189" w:type="dxa"/>
-          </w:tcPr>
-          <w:p>
-            <w:pPr>
-              <w:jc w:val="center"/>
-              <w:rPr>
-                <w:b w:val="0"/>
-              </w:rPr>
-            </w:pPr>
-            <w:r>
-              <w:rPr>
-                <w:b w:val="0"/>
-              </w:rPr>
               <w:t>182</w:t>
             </w:r>
           </w:p>
@@ -1585,7 +1524,7 @@
           </w:tcPr>
           <w:p>
             <w:pPr>
-              <w:cnfStyle w:val="000000000000" w:firstRow="0" w:lastRow="0" w:firstColumn="0" w:lastColumn="0" w:oddVBand="0" w:evenVBand="0" w:oddHBand="0" w:evenHBand="0" w:firstRowFirstColumn="0" w:firstRowLastColumn="0" w:lastRowFirstColumn="0" w:lastRowLastColumn="0"/>
+              <w:cnfStyle w:val="000000100000" w:firstRow="0" w:lastRow="0" w:firstColumn="0" w:lastColumn="0" w:oddVBand="0" w:evenVBand="0" w:oddHBand="1" w:evenHBand="0" w:firstRowFirstColumn="0" w:firstRowLastColumn="0" w:lastRowFirstColumn="0" w:lastRowLastColumn="0"/>
             </w:pPr>
             <w:r>
               <w:t>Generar Informe de Calidad de Productos Importados</w:t>
@@ -1599,10 +1538,59 @@
           <w:p>
             <w:pPr>
               <w:jc w:val="both"/>
-              <w:cnfStyle w:val="000000000000" w:firstRow="0" w:lastRow="0" w:firstColumn="0" w:lastColumn="0" w:oddVBand="0" w:evenVBand="0" w:oddHBand="0" w:evenHBand="0" w:firstRowFirstColumn="0" w:firstRowLastColumn="0" w:lastRowFirstColumn="0" w:lastRowLastColumn="0"/>
+              <w:cnfStyle w:val="000000100000" w:firstRow="0" w:lastRow="0" w:firstColumn="0" w:lastColumn="0" w:oddVBand="0" w:evenVBand="0" w:oddHBand="1" w:evenHBand="0" w:firstRowFirstColumn="0" w:firstRowLastColumn="0" w:lastRowFirstColumn="0" w:lastRowLastColumn="0"/>
             </w:pPr>
             <w:r>
               <w:t>Generar un informe sobre la calidad de los productos importados,  describiendo la implementación de las herramientas para detectar la misma y determinando si los productos son aceptados o no.</w:t>
+            </w:r>
+          </w:p>
+        </w:tc>
+      </w:tr>
+      <w:tr>
+        <w:tc>
+          <w:tcPr>
+            <w:cnfStyle w:val="001000000000" w:firstRow="0" w:lastRow="0" w:firstColumn="1" w:lastColumn="0" w:oddVBand="0" w:evenVBand="0" w:oddHBand="0" w:evenHBand="0" w:firstRowFirstColumn="0" w:firstRowLastColumn="0" w:lastRowFirstColumn="0" w:lastRowLastColumn="0"/>
+            <w:tcW w:w="1189" w:type="dxa"/>
+          </w:tcPr>
+          <w:p>
+            <w:pPr>
+              <w:jc w:val="center"/>
+              <w:rPr>
+                <w:b w:val="0"/>
+              </w:rPr>
+            </w:pPr>
+            <w:r>
+              <w:rPr>
+                <w:b w:val="0"/>
+              </w:rPr>
+              <w:t>183</w:t>
+            </w:r>
+          </w:p>
+        </w:tc>
+        <w:tc>
+          <w:tcPr>
+            <w:tcW w:w="3597" w:type="dxa"/>
+          </w:tcPr>
+          <w:p>
+            <w:pPr>
+              <w:cnfStyle w:val="000000000000" w:firstRow="0" w:lastRow="0" w:firstColumn="0" w:lastColumn="0" w:oddVBand="0" w:evenVBand="0" w:oddHBand="0" w:evenHBand="0" w:firstRowFirstColumn="0" w:firstRowLastColumn="0" w:lastRowFirstColumn="0" w:lastRowLastColumn="0"/>
+            </w:pPr>
+            <w:r>
+              <w:t>Generar Informe de Defectos por Proveedor</w:t>
+            </w:r>
+          </w:p>
+        </w:tc>
+        <w:tc>
+          <w:tcPr>
+            <w:tcW w:w="3934" w:type="dxa"/>
+          </w:tcPr>
+          <w:p>
+            <w:pPr>
+              <w:jc w:val="both"/>
+              <w:cnfStyle w:val="000000000000" w:firstRow="0" w:lastRow="0" w:firstColumn="0" w:lastColumn="0" w:oddVBand="0" w:evenVBand="0" w:oddHBand="0" w:evenHBand="0" w:firstRowFirstColumn="0" w:firstRowLastColumn="0" w:lastRowFirstColumn="0" w:lastRowLastColumn="0"/>
+            </w:pPr>
+            <w:r>
+              <w:t>Generar un informe sobre los defectos encontrados en los productos comprados a proveedores, ya sean materia prima o productos importados, especificando un detalle de los mismos.</w:t>
             </w:r>
           </w:p>
         </w:tc>
@@ -1619,55 +1607,6 @@
           <w:p>
             <w:pPr>
               <w:jc w:val="center"/>
-              <w:rPr>
-                <w:b w:val="0"/>
-              </w:rPr>
-            </w:pPr>
-            <w:r>
-              <w:rPr>
-                <w:b w:val="0"/>
-              </w:rPr>
-              <w:t>183</w:t>
-            </w:r>
-          </w:p>
-        </w:tc>
-        <w:tc>
-          <w:tcPr>
-            <w:tcW w:w="3597" w:type="dxa"/>
-          </w:tcPr>
-          <w:p>
-            <w:pPr>
-              <w:cnfStyle w:val="000000100000" w:firstRow="0" w:lastRow="0" w:firstColumn="0" w:lastColumn="0" w:oddVBand="0" w:evenVBand="0" w:oddHBand="1" w:evenHBand="0" w:firstRowFirstColumn="0" w:firstRowLastColumn="0" w:lastRowFirstColumn="0" w:lastRowLastColumn="0"/>
-            </w:pPr>
-            <w:r>
-              <w:t>Generar Informe de Defectos por Proveedor</w:t>
-            </w:r>
-          </w:p>
-        </w:tc>
-        <w:tc>
-          <w:tcPr>
-            <w:tcW w:w="3934" w:type="dxa"/>
-          </w:tcPr>
-          <w:p>
-            <w:pPr>
-              <w:jc w:val="both"/>
-              <w:cnfStyle w:val="000000100000" w:firstRow="0" w:lastRow="0" w:firstColumn="0" w:lastColumn="0" w:oddVBand="0" w:evenVBand="0" w:oddHBand="1" w:evenHBand="0" w:firstRowFirstColumn="0" w:firstRowLastColumn="0" w:lastRowFirstColumn="0" w:lastRowLastColumn="0"/>
-            </w:pPr>
-            <w:r>
-              <w:t>Generar un informe sobre los defectos encontrados en los productos comprados a proveedores, ya sean materia prima o productos importados, especificando un detalle de los mismos.</w:t>
-            </w:r>
-          </w:p>
-        </w:tc>
-      </w:tr>
-      <w:tr>
-        <w:tc>
-          <w:tcPr>
-            <w:cnfStyle w:val="001000000000" w:firstRow="0" w:lastRow="0" w:firstColumn="1" w:lastColumn="0" w:oddVBand="0" w:evenVBand="0" w:oddHBand="0" w:evenHBand="0" w:firstRowFirstColumn="0" w:firstRowLastColumn="0" w:lastRowFirstColumn="0" w:lastRowLastColumn="0"/>
-            <w:tcW w:w="1189" w:type="dxa"/>
-          </w:tcPr>
-          <w:p>
-            <w:pPr>
-              <w:jc w:val="center"/>
             </w:pPr>
             <w:r>
               <w:t>Ventas</w:t>
@@ -1680,19 +1619,68 @@
           </w:tcPr>
           <w:p>
             <w:pPr>
-              <w:cnfStyle w:val="000000000000" w:firstRow="0" w:lastRow="0" w:firstColumn="0" w:lastColumn="0" w:oddVBand="0" w:evenVBand="0" w:oddHBand="0" w:evenHBand="0" w:firstRowFirstColumn="0" w:firstRowLastColumn="0" w:lastRowFirstColumn="0" w:lastRowLastColumn="0"/>
-            </w:pPr>
-          </w:p>
-        </w:tc>
-        <w:tc>
-          <w:tcPr>
-            <w:tcW w:w="3934" w:type="dxa"/>
-          </w:tcPr>
-          <w:p>
-            <w:pPr>
-              <w:jc w:val="both"/>
-              <w:cnfStyle w:val="000000000000" w:firstRow="0" w:lastRow="0" w:firstColumn="0" w:lastColumn="0" w:oddVBand="0" w:evenVBand="0" w:oddHBand="0" w:evenHBand="0" w:firstRowFirstColumn="0" w:firstRowLastColumn="0" w:lastRowFirstColumn="0" w:lastRowLastColumn="0"/>
-            </w:pPr>
+              <w:cnfStyle w:val="000000100000" w:firstRow="0" w:lastRow="0" w:firstColumn="0" w:lastColumn="0" w:oddVBand="0" w:evenVBand="0" w:oddHBand="1" w:evenHBand="0" w:firstRowFirstColumn="0" w:firstRowLastColumn="0" w:lastRowFirstColumn="0" w:lastRowLastColumn="0"/>
+            </w:pPr>
+          </w:p>
+        </w:tc>
+        <w:tc>
+          <w:tcPr>
+            <w:tcW w:w="3934" w:type="dxa"/>
+          </w:tcPr>
+          <w:p>
+            <w:pPr>
+              <w:jc w:val="both"/>
+              <w:cnfStyle w:val="000000100000" w:firstRow="0" w:lastRow="0" w:firstColumn="0" w:lastColumn="0" w:oddVBand="0" w:evenVBand="0" w:oddHBand="1" w:evenHBand="0" w:firstRowFirstColumn="0" w:firstRowLastColumn="0" w:lastRowFirstColumn="0" w:lastRowLastColumn="0"/>
+            </w:pPr>
+          </w:p>
+        </w:tc>
+      </w:tr>
+      <w:tr>
+        <w:tc>
+          <w:tcPr>
+            <w:cnfStyle w:val="001000000000" w:firstRow="0" w:lastRow="0" w:firstColumn="1" w:lastColumn="0" w:oddVBand="0" w:evenVBand="0" w:oddHBand="0" w:evenHBand="0" w:firstRowFirstColumn="0" w:firstRowLastColumn="0" w:lastRowFirstColumn="0" w:lastRowLastColumn="0"/>
+            <w:tcW w:w="1189" w:type="dxa"/>
+          </w:tcPr>
+          <w:p>
+            <w:pPr>
+              <w:jc w:val="center"/>
+              <w:rPr>
+                <w:b w:val="0"/>
+              </w:rPr>
+            </w:pPr>
+            <w:r>
+              <w:rPr>
+                <w:b w:val="0"/>
+              </w:rPr>
+              <w:t>201</w:t>
+            </w:r>
+          </w:p>
+        </w:tc>
+        <w:tc>
+          <w:tcPr>
+            <w:tcW w:w="3597" w:type="dxa"/>
+          </w:tcPr>
+          <w:p>
+            <w:pPr>
+              <w:cnfStyle w:val="000000000000" w:firstRow="0" w:lastRow="0" w:firstColumn="0" w:lastColumn="0" w:oddVBand="0" w:evenVBand="0" w:oddHBand="0" w:evenHBand="0" w:firstRowFirstColumn="0" w:firstRowLastColumn="0" w:lastRowFirstColumn="0" w:lastRowLastColumn="0"/>
+            </w:pPr>
+            <w:r>
+              <w:t>Registrar Cliente</w:t>
+            </w:r>
+          </w:p>
+        </w:tc>
+        <w:tc>
+          <w:tcPr>
+            <w:tcW w:w="3934" w:type="dxa"/>
+          </w:tcPr>
+          <w:p>
+            <w:pPr>
+              <w:jc w:val="both"/>
+              <w:cnfStyle w:val="000000000000" w:firstRow="0" w:lastRow="0" w:firstColumn="0" w:lastColumn="0" w:oddVBand="0" w:evenVBand="0" w:oddHBand="0" w:evenHBand="0" w:firstRowFirstColumn="0" w:firstRowLastColumn="0" w:lastRowFirstColumn="0" w:lastRowLastColumn="0"/>
+            </w:pPr>
+            <w:r>
+              <w:t>Registrar los datos de un nuevo cliente</w:t>
+            </w:r>
           </w:p>
         </w:tc>
       </w:tr>
@@ -1716,55 +1704,6 @@
               <w:rPr>
                 <w:b w:val="0"/>
               </w:rPr>
-              <w:t>201</w:t>
-            </w:r>
-          </w:p>
-        </w:tc>
-        <w:tc>
-          <w:tcPr>
-            <w:tcW w:w="3597" w:type="dxa"/>
-          </w:tcPr>
-          <w:p>
-            <w:pPr>
-              <w:cnfStyle w:val="000000100000" w:firstRow="0" w:lastRow="0" w:firstColumn="0" w:lastColumn="0" w:oddVBand="0" w:evenVBand="0" w:oddHBand="1" w:evenHBand="0" w:firstRowFirstColumn="0" w:firstRowLastColumn="0" w:lastRowFirstColumn="0" w:lastRowLastColumn="0"/>
-            </w:pPr>
-            <w:r>
-              <w:t>Registrar Cliente</w:t>
-            </w:r>
-          </w:p>
-        </w:tc>
-        <w:tc>
-          <w:tcPr>
-            <w:tcW w:w="3934" w:type="dxa"/>
-          </w:tcPr>
-          <w:p>
-            <w:pPr>
-              <w:jc w:val="both"/>
-              <w:cnfStyle w:val="000000100000" w:firstRow="0" w:lastRow="0" w:firstColumn="0" w:lastColumn="0" w:oddVBand="0" w:evenVBand="0" w:oddHBand="1" w:evenHBand="0" w:firstRowFirstColumn="0" w:firstRowLastColumn="0" w:lastRowFirstColumn="0" w:lastRowLastColumn="0"/>
-            </w:pPr>
-            <w:r>
-              <w:t>Registrar los datos de un nuevo cliente</w:t>
-            </w:r>
-          </w:p>
-        </w:tc>
-      </w:tr>
-      <w:tr>
-        <w:tc>
-          <w:tcPr>
-            <w:cnfStyle w:val="001000000000" w:firstRow="0" w:lastRow="0" w:firstColumn="1" w:lastColumn="0" w:oddVBand="0" w:evenVBand="0" w:oddHBand="0" w:evenHBand="0" w:firstRowFirstColumn="0" w:firstRowLastColumn="0" w:lastRowFirstColumn="0" w:lastRowLastColumn="0"/>
-            <w:tcW w:w="1189" w:type="dxa"/>
-          </w:tcPr>
-          <w:p>
-            <w:pPr>
-              <w:jc w:val="center"/>
-              <w:rPr>
-                <w:b w:val="0"/>
-              </w:rPr>
-            </w:pPr>
-            <w:r>
-              <w:rPr>
-                <w:b w:val="0"/>
-              </w:rPr>
               <w:t>202</w:t>
             </w:r>
           </w:p>
@@ -1775,7 +1714,7 @@
           </w:tcPr>
           <w:p>
             <w:pPr>
-              <w:cnfStyle w:val="000000000000" w:firstRow="0" w:lastRow="0" w:firstColumn="0" w:lastColumn="0" w:oddVBand="0" w:evenVBand="0" w:oddHBand="0" w:evenHBand="0" w:firstRowFirstColumn="0" w:firstRowLastColumn="0" w:lastRowFirstColumn="0" w:lastRowLastColumn="0"/>
+              <w:cnfStyle w:val="000000100000" w:firstRow="0" w:lastRow="0" w:firstColumn="0" w:lastColumn="0" w:oddVBand="0" w:evenVBand="0" w:oddHBand="1" w:evenHBand="0" w:firstRowFirstColumn="0" w:firstRowLastColumn="0" w:lastRowFirstColumn="0" w:lastRowLastColumn="0"/>
             </w:pPr>
             <w:r>
               <w:t>Modificar Cliente</w:t>
@@ -1789,10 +1728,59 @@
           <w:p>
             <w:pPr>
               <w:jc w:val="both"/>
-              <w:cnfStyle w:val="000000000000" w:firstRow="0" w:lastRow="0" w:firstColumn="0" w:lastColumn="0" w:oddVBand="0" w:evenVBand="0" w:oddHBand="0" w:evenHBand="0" w:firstRowFirstColumn="0" w:firstRowLastColumn="0" w:lastRowFirstColumn="0" w:lastRowLastColumn="0"/>
+              <w:cnfStyle w:val="000000100000" w:firstRow="0" w:lastRow="0" w:firstColumn="0" w:lastColumn="0" w:oddVBand="0" w:evenVBand="0" w:oddHBand="1" w:evenHBand="0" w:firstRowFirstColumn="0" w:firstRowLastColumn="0" w:lastRowFirstColumn="0" w:lastRowLastColumn="0"/>
             </w:pPr>
             <w:r>
               <w:t>Registrar los datos relacionados con un  cliente determinado.</w:t>
+            </w:r>
+          </w:p>
+        </w:tc>
+      </w:tr>
+      <w:tr>
+        <w:tc>
+          <w:tcPr>
+            <w:cnfStyle w:val="001000000000" w:firstRow="0" w:lastRow="0" w:firstColumn="1" w:lastColumn="0" w:oddVBand="0" w:evenVBand="0" w:oddHBand="0" w:evenHBand="0" w:firstRowFirstColumn="0" w:firstRowLastColumn="0" w:lastRowFirstColumn="0" w:lastRowLastColumn="0"/>
+            <w:tcW w:w="1189" w:type="dxa"/>
+          </w:tcPr>
+          <w:p>
+            <w:pPr>
+              <w:jc w:val="center"/>
+              <w:rPr>
+                <w:b w:val="0"/>
+              </w:rPr>
+            </w:pPr>
+            <w:r>
+              <w:rPr>
+                <w:b w:val="0"/>
+              </w:rPr>
+              <w:t>203</w:t>
+            </w:r>
+          </w:p>
+        </w:tc>
+        <w:tc>
+          <w:tcPr>
+            <w:tcW w:w="3597" w:type="dxa"/>
+          </w:tcPr>
+          <w:p>
+            <w:pPr>
+              <w:cnfStyle w:val="000000000000" w:firstRow="0" w:lastRow="0" w:firstColumn="0" w:lastColumn="0" w:oddVBand="0" w:evenVBand="0" w:oddHBand="0" w:evenHBand="0" w:firstRowFirstColumn="0" w:firstRowLastColumn="0" w:lastRowFirstColumn="0" w:lastRowLastColumn="0"/>
+            </w:pPr>
+            <w:r>
+              <w:t>Consultar Catálogo</w:t>
+            </w:r>
+          </w:p>
+        </w:tc>
+        <w:tc>
+          <w:tcPr>
+            <w:tcW w:w="3934" w:type="dxa"/>
+          </w:tcPr>
+          <w:p>
+            <w:pPr>
+              <w:jc w:val="both"/>
+              <w:cnfStyle w:val="000000000000" w:firstRow="0" w:lastRow="0" w:firstColumn="0" w:lastColumn="0" w:oddVBand="0" w:evenVBand="0" w:oddHBand="0" w:evenHBand="0" w:firstRowFirstColumn="0" w:firstRowLastColumn="0" w:lastRowFirstColumn="0" w:lastRowLastColumn="0"/>
+            </w:pPr>
+            <w:r>
+              <w:t>Informar sobre los diferentes productos con los que cuenta la empresa.</w:t>
             </w:r>
           </w:p>
         </w:tc>
@@ -1817,55 +1805,6 @@
               <w:rPr>
                 <w:b w:val="0"/>
               </w:rPr>
-              <w:t>203</w:t>
-            </w:r>
-          </w:p>
-        </w:tc>
-        <w:tc>
-          <w:tcPr>
-            <w:tcW w:w="3597" w:type="dxa"/>
-          </w:tcPr>
-          <w:p>
-            <w:pPr>
-              <w:cnfStyle w:val="000000100000" w:firstRow="0" w:lastRow="0" w:firstColumn="0" w:lastColumn="0" w:oddVBand="0" w:evenVBand="0" w:oddHBand="1" w:evenHBand="0" w:firstRowFirstColumn="0" w:firstRowLastColumn="0" w:lastRowFirstColumn="0" w:lastRowLastColumn="0"/>
-            </w:pPr>
-            <w:r>
-              <w:t>Consultar Catálogo</w:t>
-            </w:r>
-          </w:p>
-        </w:tc>
-        <w:tc>
-          <w:tcPr>
-            <w:tcW w:w="3934" w:type="dxa"/>
-          </w:tcPr>
-          <w:p>
-            <w:pPr>
-              <w:jc w:val="both"/>
-              <w:cnfStyle w:val="000000100000" w:firstRow="0" w:lastRow="0" w:firstColumn="0" w:lastColumn="0" w:oddVBand="0" w:evenVBand="0" w:oddHBand="1" w:evenHBand="0" w:firstRowFirstColumn="0" w:firstRowLastColumn="0" w:lastRowFirstColumn="0" w:lastRowLastColumn="0"/>
-            </w:pPr>
-            <w:r>
-              <w:t>Informar sobre los diferentes productos con los que cuenta la empresa.</w:t>
-            </w:r>
-          </w:p>
-        </w:tc>
-      </w:tr>
-      <w:tr>
-        <w:tc>
-          <w:tcPr>
-            <w:cnfStyle w:val="001000000000" w:firstRow="0" w:lastRow="0" w:firstColumn="1" w:lastColumn="0" w:oddVBand="0" w:evenVBand="0" w:oddHBand="0" w:evenHBand="0" w:firstRowFirstColumn="0" w:firstRowLastColumn="0" w:lastRowFirstColumn="0" w:lastRowLastColumn="0"/>
-            <w:tcW w:w="1189" w:type="dxa"/>
-          </w:tcPr>
-          <w:p>
-            <w:pPr>
-              <w:jc w:val="center"/>
-              <w:rPr>
-                <w:b w:val="0"/>
-              </w:rPr>
-            </w:pPr>
-            <w:r>
-              <w:rPr>
-                <w:b w:val="0"/>
-              </w:rPr>
               <w:t>204</w:t>
             </w:r>
           </w:p>
@@ -1876,7 +1815,7 @@
           </w:tcPr>
           <w:p>
             <w:pPr>
-              <w:cnfStyle w:val="000000000000" w:firstRow="0" w:lastRow="0" w:firstColumn="0" w:lastColumn="0" w:oddVBand="0" w:evenVBand="0" w:oddHBand="0" w:evenHBand="0" w:firstRowFirstColumn="0" w:firstRowLastColumn="0" w:lastRowFirstColumn="0" w:lastRowLastColumn="0"/>
+              <w:cnfStyle w:val="000000100000" w:firstRow="0" w:lastRow="0" w:firstColumn="0" w:lastColumn="0" w:oddVBand="0" w:evenVBand="0" w:oddHBand="1" w:evenHBand="0" w:firstRowFirstColumn="0" w:firstRowLastColumn="0" w:lastRowFirstColumn="0" w:lastRowLastColumn="0"/>
             </w:pPr>
             <w:r>
               <w:t>Registrar Rendición de Ventas de Viajante</w:t>
@@ -1890,10 +1829,63 @@
           <w:p>
             <w:pPr>
               <w:jc w:val="both"/>
-              <w:cnfStyle w:val="000000000000" w:firstRow="0" w:lastRow="0" w:firstColumn="0" w:lastColumn="0" w:oddVBand="0" w:evenVBand="0" w:oddHBand="0" w:evenHBand="0" w:firstRowFirstColumn="0" w:firstRowLastColumn="0" w:lastRowFirstColumn="0" w:lastRowLastColumn="0"/>
+              <w:cnfStyle w:val="000000100000" w:firstRow="0" w:lastRow="0" w:firstColumn="0" w:lastColumn="0" w:oddVBand="0" w:evenVBand="0" w:oddHBand="1" w:evenHBand="0" w:firstRowFirstColumn="0" w:firstRowLastColumn="0" w:lastRowFirstColumn="0" w:lastRowLastColumn="0"/>
             </w:pPr>
             <w:r>
               <w:t>Registrar la entrega de los cobros realizados  por los diferentes viajantes.</w:t>
+            </w:r>
+          </w:p>
+        </w:tc>
+      </w:tr>
+      <w:tr>
+        <w:tc>
+          <w:tcPr>
+            <w:cnfStyle w:val="001000000000" w:firstRow="0" w:lastRow="0" w:firstColumn="1" w:lastColumn="0" w:oddVBand="0" w:evenVBand="0" w:oddHBand="0" w:evenHBand="0" w:firstRowFirstColumn="0" w:firstRowLastColumn="0" w:lastRowFirstColumn="0" w:lastRowLastColumn="0"/>
+            <w:tcW w:w="1189" w:type="dxa"/>
+          </w:tcPr>
+          <w:p>
+            <w:pPr>
+              <w:jc w:val="center"/>
+              <w:rPr>
+                <w:b w:val="0"/>
+              </w:rPr>
+            </w:pPr>
+            <w:r>
+              <w:rPr>
+                <w:b w:val="0"/>
+              </w:rPr>
+              <w:t>205</w:t>
+            </w:r>
+          </w:p>
+        </w:tc>
+        <w:tc>
+          <w:tcPr>
+            <w:tcW w:w="3597" w:type="dxa"/>
+          </w:tcPr>
+          <w:p>
+            <w:pPr>
+              <w:cnfStyle w:val="000000000000" w:firstRow="0" w:lastRow="0" w:firstColumn="0" w:lastColumn="0" w:oddVBand="0" w:evenVBand="0" w:oddHBand="0" w:evenHBand="0" w:firstRowFirstColumn="0" w:firstRowLastColumn="0" w:lastRowFirstColumn="0" w:lastRowLastColumn="0"/>
+            </w:pPr>
+            <w:r>
+              <w:t>Registrar Devolución de Venta</w:t>
+            </w:r>
+          </w:p>
+        </w:tc>
+        <w:tc>
+          <w:tcPr>
+            <w:tcW w:w="3934" w:type="dxa"/>
+          </w:tcPr>
+          <w:p>
+            <w:pPr>
+              <w:jc w:val="both"/>
+              <w:cnfStyle w:val="000000000000" w:firstRow="0" w:lastRow="0" w:firstColumn="0" w:lastColumn="0" w:oddVBand="0" w:evenVBand="0" w:oddHBand="0" w:evenHBand="0" w:firstRowFirstColumn="0" w:firstRowLastColumn="0" w:lastRowFirstColumn="0" w:lastRowLastColumn="0"/>
+            </w:pPr>
+            <w:r>
+              <w:t xml:space="preserve">Registrar una devolución de una venta realizada anteriormente, detallando el </w:t>
+            </w:r>
+            <w:r>
+              <w:lastRenderedPageBreak/>
+              <w:t>motivo de la devolución y  generando la nota de crédito correspondiente.</w:t>
             </w:r>
           </w:p>
         </w:tc>
@@ -1918,59 +1910,6 @@
               <w:rPr>
                 <w:b w:val="0"/>
               </w:rPr>
-              <w:t>205</w:t>
-            </w:r>
-          </w:p>
-        </w:tc>
-        <w:tc>
-          <w:tcPr>
-            <w:tcW w:w="3597" w:type="dxa"/>
-          </w:tcPr>
-          <w:p>
-            <w:pPr>
-              <w:cnfStyle w:val="000000100000" w:firstRow="0" w:lastRow="0" w:firstColumn="0" w:lastColumn="0" w:oddVBand="0" w:evenVBand="0" w:oddHBand="1" w:evenHBand="0" w:firstRowFirstColumn="0" w:firstRowLastColumn="0" w:lastRowFirstColumn="0" w:lastRowLastColumn="0"/>
-            </w:pPr>
-            <w:r>
-              <w:t>Registrar Devolución de Venta</w:t>
-            </w:r>
-          </w:p>
-        </w:tc>
-        <w:tc>
-          <w:tcPr>
-            <w:tcW w:w="3934" w:type="dxa"/>
-          </w:tcPr>
-          <w:p>
-            <w:pPr>
-              <w:jc w:val="both"/>
-              <w:cnfStyle w:val="000000100000" w:firstRow="0" w:lastRow="0" w:firstColumn="0" w:lastColumn="0" w:oddVBand="0" w:evenVBand="0" w:oddHBand="1" w:evenHBand="0" w:firstRowFirstColumn="0" w:firstRowLastColumn="0" w:lastRowFirstColumn="0" w:lastRowLastColumn="0"/>
-            </w:pPr>
-            <w:r>
-              <w:t xml:space="preserve">Registrar una devolución de una venta realizada anteriormente, detallando el motivo de la devolución y  generando la </w:t>
-            </w:r>
-            <w:r>
-              <w:lastRenderedPageBreak/>
-              <w:t>nota de crédito correspondiente.</w:t>
-            </w:r>
-          </w:p>
-        </w:tc>
-      </w:tr>
-      <w:tr>
-        <w:tc>
-          <w:tcPr>
-            <w:cnfStyle w:val="001000000000" w:firstRow="0" w:lastRow="0" w:firstColumn="1" w:lastColumn="0" w:oddVBand="0" w:evenVBand="0" w:oddHBand="0" w:evenHBand="0" w:firstRowFirstColumn="0" w:firstRowLastColumn="0" w:lastRowFirstColumn="0" w:lastRowLastColumn="0"/>
-            <w:tcW w:w="1189" w:type="dxa"/>
-          </w:tcPr>
-          <w:p>
-            <w:pPr>
-              <w:jc w:val="center"/>
-              <w:rPr>
-                <w:b w:val="0"/>
-              </w:rPr>
-            </w:pPr>
-            <w:r>
-              <w:rPr>
-                <w:b w:val="0"/>
-              </w:rPr>
               <w:lastRenderedPageBreak/>
               <w:t>206</w:t>
             </w:r>
@@ -1982,7 +1921,7 @@
           </w:tcPr>
           <w:p>
             <w:pPr>
-              <w:cnfStyle w:val="000000000000" w:firstRow="0" w:lastRow="0" w:firstColumn="0" w:lastColumn="0" w:oddVBand="0" w:evenVBand="0" w:oddHBand="0" w:evenHBand="0" w:firstRowFirstColumn="0" w:firstRowLastColumn="0" w:lastRowFirstColumn="0" w:lastRowLastColumn="0"/>
+              <w:cnfStyle w:val="000000100000" w:firstRow="0" w:lastRow="0" w:firstColumn="0" w:lastColumn="0" w:oddVBand="0" w:evenVBand="0" w:oddHBand="1" w:evenHBand="0" w:firstRowFirstColumn="0" w:firstRowLastColumn="0" w:lastRowFirstColumn="0" w:lastRowLastColumn="0"/>
             </w:pPr>
             <w:r>
               <w:t>Consultar Cliente</w:t>
@@ -1996,10 +1935,59 @@
           <w:p>
             <w:pPr>
               <w:jc w:val="both"/>
-              <w:cnfStyle w:val="000000000000" w:firstRow="0" w:lastRow="0" w:firstColumn="0" w:lastColumn="0" w:oddVBand="0" w:evenVBand="0" w:oddHBand="0" w:evenHBand="0" w:firstRowFirstColumn="0" w:firstRowLastColumn="0" w:lastRowFirstColumn="0" w:lastRowLastColumn="0"/>
+              <w:cnfStyle w:val="000000100000" w:firstRow="0" w:lastRow="0" w:firstColumn="0" w:lastColumn="0" w:oddVBand="0" w:evenVBand="0" w:oddHBand="1" w:evenHBand="0" w:firstRowFirstColumn="0" w:firstRowLastColumn="0" w:lastRowFirstColumn="0" w:lastRowLastColumn="0"/>
             </w:pPr>
             <w:r>
               <w:t>Informar sobre los datos de un cliente con el que trabaja la empresa.</w:t>
+            </w:r>
+          </w:p>
+        </w:tc>
+      </w:tr>
+      <w:tr>
+        <w:tc>
+          <w:tcPr>
+            <w:cnfStyle w:val="001000000000" w:firstRow="0" w:lastRow="0" w:firstColumn="1" w:lastColumn="0" w:oddVBand="0" w:evenVBand="0" w:oddHBand="0" w:evenHBand="0" w:firstRowFirstColumn="0" w:firstRowLastColumn="0" w:lastRowFirstColumn="0" w:lastRowLastColumn="0"/>
+            <w:tcW w:w="1189" w:type="dxa"/>
+          </w:tcPr>
+          <w:p>
+            <w:pPr>
+              <w:jc w:val="center"/>
+              <w:rPr>
+                <w:b w:val="0"/>
+              </w:rPr>
+            </w:pPr>
+            <w:r>
+              <w:rPr>
+                <w:b w:val="0"/>
+              </w:rPr>
+              <w:t>207</w:t>
+            </w:r>
+          </w:p>
+        </w:tc>
+        <w:tc>
+          <w:tcPr>
+            <w:tcW w:w="3597" w:type="dxa"/>
+          </w:tcPr>
+          <w:p>
+            <w:pPr>
+              <w:cnfStyle w:val="000000000000" w:firstRow="0" w:lastRow="0" w:firstColumn="0" w:lastColumn="0" w:oddVBand="0" w:evenVBand="0" w:oddHBand="0" w:evenHBand="0" w:firstRowFirstColumn="0" w:firstRowLastColumn="0" w:lastRowFirstColumn="0" w:lastRowLastColumn="0"/>
+            </w:pPr>
+            <w:r>
+              <w:t>Generar Informe de Cuentas de Clientes</w:t>
+            </w:r>
+          </w:p>
+        </w:tc>
+        <w:tc>
+          <w:tcPr>
+            <w:tcW w:w="3934" w:type="dxa"/>
+          </w:tcPr>
+          <w:p>
+            <w:pPr>
+              <w:jc w:val="both"/>
+              <w:cnfStyle w:val="000000000000" w:firstRow="0" w:lastRow="0" w:firstColumn="0" w:lastColumn="0" w:oddVBand="0" w:evenVBand="0" w:oddHBand="0" w:evenHBand="0" w:firstRowFirstColumn="0" w:firstRowLastColumn="0" w:lastRowFirstColumn="0" w:lastRowLastColumn="0"/>
+            </w:pPr>
+            <w:r>
+              <w:t>Generar informe sobre el estado de las cuentas corrientes de los clientes.</w:t>
             </w:r>
           </w:p>
         </w:tc>
@@ -2024,55 +2012,6 @@
               <w:rPr>
                 <w:b w:val="0"/>
               </w:rPr>
-              <w:t>207</w:t>
-            </w:r>
-          </w:p>
-        </w:tc>
-        <w:tc>
-          <w:tcPr>
-            <w:tcW w:w="3597" w:type="dxa"/>
-          </w:tcPr>
-          <w:p>
-            <w:pPr>
-              <w:cnfStyle w:val="000000100000" w:firstRow="0" w:lastRow="0" w:firstColumn="0" w:lastColumn="0" w:oddVBand="0" w:evenVBand="0" w:oddHBand="1" w:evenHBand="0" w:firstRowFirstColumn="0" w:firstRowLastColumn="0" w:lastRowFirstColumn="0" w:lastRowLastColumn="0"/>
-            </w:pPr>
-            <w:r>
-              <w:t>Generar Informe de Cuentas de Clientes</w:t>
-            </w:r>
-          </w:p>
-        </w:tc>
-        <w:tc>
-          <w:tcPr>
-            <w:tcW w:w="3934" w:type="dxa"/>
-          </w:tcPr>
-          <w:p>
-            <w:pPr>
-              <w:jc w:val="both"/>
-              <w:cnfStyle w:val="000000100000" w:firstRow="0" w:lastRow="0" w:firstColumn="0" w:lastColumn="0" w:oddVBand="0" w:evenVBand="0" w:oddHBand="1" w:evenHBand="0" w:firstRowFirstColumn="0" w:firstRowLastColumn="0" w:lastRowFirstColumn="0" w:lastRowLastColumn="0"/>
-            </w:pPr>
-            <w:r>
-              <w:t>Generar informe sobre el estado de las cuentas corrientes de los clientes.</w:t>
-            </w:r>
-          </w:p>
-        </w:tc>
-      </w:tr>
-      <w:tr>
-        <w:tc>
-          <w:tcPr>
-            <w:cnfStyle w:val="001000000000" w:firstRow="0" w:lastRow="0" w:firstColumn="1" w:lastColumn="0" w:oddVBand="0" w:evenVBand="0" w:oddHBand="0" w:evenHBand="0" w:firstRowFirstColumn="0" w:firstRowLastColumn="0" w:lastRowFirstColumn="0" w:lastRowLastColumn="0"/>
-            <w:tcW w:w="1189" w:type="dxa"/>
-          </w:tcPr>
-          <w:p>
-            <w:pPr>
-              <w:jc w:val="center"/>
-              <w:rPr>
-                <w:b w:val="0"/>
-              </w:rPr>
-            </w:pPr>
-            <w:r>
-              <w:rPr>
-                <w:b w:val="0"/>
-              </w:rPr>
               <w:t>208</w:t>
             </w:r>
           </w:p>
@@ -2083,7 +2022,7 @@
           </w:tcPr>
           <w:p>
             <w:pPr>
-              <w:cnfStyle w:val="000000000000" w:firstRow="0" w:lastRow="0" w:firstColumn="0" w:lastColumn="0" w:oddVBand="0" w:evenVBand="0" w:oddHBand="0" w:evenHBand="0" w:firstRowFirstColumn="0" w:firstRowLastColumn="0" w:lastRowFirstColumn="0" w:lastRowLastColumn="0"/>
+              <w:cnfStyle w:val="000000100000" w:firstRow="0" w:lastRow="0" w:firstColumn="0" w:lastColumn="0" w:oddVBand="0" w:evenVBand="0" w:oddHBand="1" w:evenHBand="0" w:firstRowFirstColumn="0" w:firstRowLastColumn="0" w:lastRowFirstColumn="0" w:lastRowLastColumn="0"/>
             </w:pPr>
             <w:r>
               <w:t>Generar Informe de Ventas</w:t>
@@ -2097,10 +2036,71 @@
           <w:p>
             <w:pPr>
               <w:jc w:val="both"/>
-              <w:cnfStyle w:val="000000000000" w:firstRow="0" w:lastRow="0" w:firstColumn="0" w:lastColumn="0" w:oddVBand="0" w:evenVBand="0" w:oddHBand="0" w:evenHBand="0" w:firstRowFirstColumn="0" w:firstRowLastColumn="0" w:lastRowFirstColumn="0" w:lastRowLastColumn="0"/>
+              <w:cnfStyle w:val="000000100000" w:firstRow="0" w:lastRow="0" w:firstColumn="0" w:lastColumn="0" w:oddVBand="0" w:evenVBand="0" w:oddHBand="1" w:evenHBand="0" w:firstRowFirstColumn="0" w:firstRowLastColumn="0" w:lastRowFirstColumn="0" w:lastRowLastColumn="0"/>
             </w:pPr>
             <w:r>
               <w:t xml:space="preserve">Generar un informe especificando las ventas realizadas en un periodo determinado, especificando producto vendido,  su cantidad, su precio, su cliente y su viajante. </w:t>
+            </w:r>
+          </w:p>
+        </w:tc>
+      </w:tr>
+      <w:tr>
+        <w:tc>
+          <w:tcPr>
+            <w:cnfStyle w:val="001000000000" w:firstRow="0" w:lastRow="0" w:firstColumn="1" w:lastColumn="0" w:oddVBand="0" w:evenVBand="0" w:oddHBand="0" w:evenHBand="0" w:firstRowFirstColumn="0" w:firstRowLastColumn="0" w:lastRowFirstColumn="0" w:lastRowLastColumn="0"/>
+            <w:tcW w:w="1189" w:type="dxa"/>
+          </w:tcPr>
+          <w:p>
+            <w:pPr>
+              <w:jc w:val="center"/>
+              <w:rPr>
+                <w:b w:val="0"/>
+              </w:rPr>
+            </w:pPr>
+            <w:r>
+              <w:rPr>
+                <w:b w:val="0"/>
+              </w:rPr>
+              <w:t>209</w:t>
+            </w:r>
+          </w:p>
+        </w:tc>
+        <w:tc>
+          <w:tcPr>
+            <w:tcW w:w="3597" w:type="dxa"/>
+          </w:tcPr>
+          <w:p>
+            <w:pPr>
+              <w:cnfStyle w:val="000000000000" w:firstRow="0" w:lastRow="0" w:firstColumn="0" w:lastColumn="0" w:oddVBand="0" w:evenVBand="0" w:oddHBand="0" w:evenHBand="0" w:firstRowFirstColumn="0" w:firstRowLastColumn="0" w:lastRowFirstColumn="0" w:lastRowLastColumn="0"/>
+            </w:pPr>
+            <w:r>
+              <w:t>Registrar Venta</w:t>
+            </w:r>
+          </w:p>
+        </w:tc>
+        <w:tc>
+          <w:tcPr>
+            <w:tcW w:w="3934" w:type="dxa"/>
+          </w:tcPr>
+          <w:p>
+            <w:pPr>
+              <w:jc w:val="both"/>
+              <w:cnfStyle w:val="000000000000" w:firstRow="0" w:lastRow="0" w:firstColumn="0" w:lastColumn="0" w:oddVBand="0" w:evenVBand="0" w:oddHBand="0" w:evenHBand="0" w:firstRowFirstColumn="0" w:firstRowLastColumn="0" w:lastRowFirstColumn="0" w:lastRowLastColumn="0"/>
+            </w:pPr>
+            <w:r>
+              <w:t>Registrar la entrega</w:t>
+            </w:r>
+            <w:r>
+              <w:t xml:space="preserve"> de un pedido</w:t>
+            </w:r>
+            <w:r>
+              <w:t xml:space="preserve"> y el cobro de </w:t>
+            </w:r>
+            <w:r>
+              <w:t>la</w:t>
+            </w:r>
+            <w:r>
+              <w:t xml:space="preserve"> venta.</w:t>
             </w:r>
           </w:p>
         </w:tc>
@@ -2125,55 +2125,6 @@
               <w:rPr>
                 <w:b w:val="0"/>
               </w:rPr>
-              <w:t>209</w:t>
-            </w:r>
-          </w:p>
-        </w:tc>
-        <w:tc>
-          <w:tcPr>
-            <w:tcW w:w="3597" w:type="dxa"/>
-          </w:tcPr>
-          <w:p>
-            <w:pPr>
-              <w:cnfStyle w:val="000000100000" w:firstRow="0" w:lastRow="0" w:firstColumn="0" w:lastColumn="0" w:oddVBand="0" w:evenVBand="0" w:oddHBand="1" w:evenHBand="0" w:firstRowFirstColumn="0" w:firstRowLastColumn="0" w:lastRowFirstColumn="0" w:lastRowLastColumn="0"/>
-            </w:pPr>
-            <w:r>
-              <w:t>Registrar Venta</w:t>
-            </w:r>
-          </w:p>
-        </w:tc>
-        <w:tc>
-          <w:tcPr>
-            <w:tcW w:w="3934" w:type="dxa"/>
-          </w:tcPr>
-          <w:p>
-            <w:pPr>
-              <w:jc w:val="both"/>
-              <w:cnfStyle w:val="000000100000" w:firstRow="0" w:lastRow="0" w:firstColumn="0" w:lastColumn="0" w:oddVBand="0" w:evenVBand="0" w:oddHBand="1" w:evenHBand="0" w:firstRowFirstColumn="0" w:firstRowLastColumn="0" w:lastRowFirstColumn="0" w:lastRowLastColumn="0"/>
-            </w:pPr>
-            <w:r>
-              <w:t>Registrar la entrega y el cobro de una venta.</w:t>
-            </w:r>
-          </w:p>
-        </w:tc>
-      </w:tr>
-      <w:tr>
-        <w:tc>
-          <w:tcPr>
-            <w:cnfStyle w:val="001000000000" w:firstRow="0" w:lastRow="0" w:firstColumn="1" w:lastColumn="0" w:oddVBand="0" w:evenVBand="0" w:oddHBand="0" w:evenHBand="0" w:firstRowFirstColumn="0" w:firstRowLastColumn="0" w:lastRowFirstColumn="0" w:lastRowLastColumn="0"/>
-            <w:tcW w:w="1189" w:type="dxa"/>
-          </w:tcPr>
-          <w:p>
-            <w:pPr>
-              <w:jc w:val="center"/>
-              <w:rPr>
-                <w:b w:val="0"/>
-              </w:rPr>
-            </w:pPr>
-            <w:r>
-              <w:rPr>
-                <w:b w:val="0"/>
-              </w:rPr>
               <w:t>210</w:t>
             </w:r>
           </w:p>
@@ -2184,7 +2135,7 @@
           </w:tcPr>
           <w:p>
             <w:pPr>
-              <w:cnfStyle w:val="000000000000" w:firstRow="0" w:lastRow="0" w:firstColumn="0" w:lastColumn="0" w:oddVBand="0" w:evenVBand="0" w:oddHBand="0" w:evenHBand="0" w:firstRowFirstColumn="0" w:firstRowLastColumn="0" w:lastRowFirstColumn="0" w:lastRowLastColumn="0"/>
+              <w:cnfStyle w:val="000000100000" w:firstRow="0" w:lastRow="0" w:firstColumn="0" w:lastColumn="0" w:oddVBand="0" w:evenVBand="0" w:oddHBand="1" w:evenHBand="0" w:firstRowFirstColumn="0" w:firstRowLastColumn="0" w:lastRowFirstColumn="0" w:lastRowLastColumn="0"/>
             </w:pPr>
             <w:r>
               <w:t>Consultar Viajante</w:t>
@@ -2198,10 +2149,59 @@
           <w:p>
             <w:pPr>
               <w:jc w:val="both"/>
-              <w:cnfStyle w:val="000000000000" w:firstRow="0" w:lastRow="0" w:firstColumn="0" w:lastColumn="0" w:oddVBand="0" w:evenVBand="0" w:oddHBand="0" w:evenHBand="0" w:firstRowFirstColumn="0" w:firstRowLastColumn="0" w:lastRowFirstColumn="0" w:lastRowLastColumn="0"/>
+              <w:cnfStyle w:val="000000100000" w:firstRow="0" w:lastRow="0" w:firstColumn="0" w:lastColumn="0" w:oddVBand="0" w:evenVBand="0" w:oddHBand="1" w:evenHBand="0" w:firstRowFirstColumn="0" w:firstRowLastColumn="0" w:lastRowFirstColumn="0" w:lastRowLastColumn="0"/>
             </w:pPr>
             <w:r>
               <w:t>Informar sobre los datos de un viajante.</w:t>
+            </w:r>
+          </w:p>
+        </w:tc>
+      </w:tr>
+      <w:tr>
+        <w:tc>
+          <w:tcPr>
+            <w:cnfStyle w:val="001000000000" w:firstRow="0" w:lastRow="0" w:firstColumn="1" w:lastColumn="0" w:oddVBand="0" w:evenVBand="0" w:oddHBand="0" w:evenHBand="0" w:firstRowFirstColumn="0" w:firstRowLastColumn="0" w:lastRowFirstColumn="0" w:lastRowLastColumn="0"/>
+            <w:tcW w:w="1189" w:type="dxa"/>
+          </w:tcPr>
+          <w:p>
+            <w:pPr>
+              <w:jc w:val="center"/>
+              <w:rPr>
+                <w:b w:val="0"/>
+              </w:rPr>
+            </w:pPr>
+            <w:r>
+              <w:rPr>
+                <w:b w:val="0"/>
+              </w:rPr>
+              <w:t>211</w:t>
+            </w:r>
+          </w:p>
+        </w:tc>
+        <w:tc>
+          <w:tcPr>
+            <w:tcW w:w="3597" w:type="dxa"/>
+          </w:tcPr>
+          <w:p>
+            <w:pPr>
+              <w:cnfStyle w:val="000000000000" w:firstRow="0" w:lastRow="0" w:firstColumn="0" w:lastColumn="0" w:oddVBand="0" w:evenVBand="0" w:oddHBand="0" w:evenHBand="0" w:firstRowFirstColumn="0" w:firstRowLastColumn="0" w:lastRowFirstColumn="0" w:lastRowLastColumn="0"/>
+            </w:pPr>
+            <w:r>
+              <w:t>Registrar Responsable Empresa Cliente</w:t>
+            </w:r>
+          </w:p>
+        </w:tc>
+        <w:tc>
+          <w:tcPr>
+            <w:tcW w:w="3934" w:type="dxa"/>
+          </w:tcPr>
+          <w:p>
+            <w:pPr>
+              <w:jc w:val="both"/>
+              <w:cnfStyle w:val="000000000000" w:firstRow="0" w:lastRow="0" w:firstColumn="0" w:lastColumn="0" w:oddVBand="0" w:evenVBand="0" w:oddHBand="0" w:evenHBand="0" w:firstRowFirstColumn="0" w:firstRowLastColumn="0" w:lastRowFirstColumn="0" w:lastRowLastColumn="0"/>
+            </w:pPr>
+            <w:r>
+              <w:t>Registrar los datos referidos a un responsable de una empresa cliente.</w:t>
             </w:r>
           </w:p>
         </w:tc>
@@ -2226,55 +2226,6 @@
               <w:rPr>
                 <w:b w:val="0"/>
               </w:rPr>
-              <w:t>211</w:t>
-            </w:r>
-          </w:p>
-        </w:tc>
-        <w:tc>
-          <w:tcPr>
-            <w:tcW w:w="3597" w:type="dxa"/>
-          </w:tcPr>
-          <w:p>
-            <w:pPr>
-              <w:cnfStyle w:val="000000100000" w:firstRow="0" w:lastRow="0" w:firstColumn="0" w:lastColumn="0" w:oddVBand="0" w:evenVBand="0" w:oddHBand="1" w:evenHBand="0" w:firstRowFirstColumn="0" w:firstRowLastColumn="0" w:lastRowFirstColumn="0" w:lastRowLastColumn="0"/>
-            </w:pPr>
-            <w:r>
-              <w:t>Registrar Responsable Empresa Cliente</w:t>
-            </w:r>
-          </w:p>
-        </w:tc>
-        <w:tc>
-          <w:tcPr>
-            <w:tcW w:w="3934" w:type="dxa"/>
-          </w:tcPr>
-          <w:p>
-            <w:pPr>
-              <w:jc w:val="both"/>
-              <w:cnfStyle w:val="000000100000" w:firstRow="0" w:lastRow="0" w:firstColumn="0" w:lastColumn="0" w:oddVBand="0" w:evenVBand="0" w:oddHBand="1" w:evenHBand="0" w:firstRowFirstColumn="0" w:firstRowLastColumn="0" w:lastRowFirstColumn="0" w:lastRowLastColumn="0"/>
-            </w:pPr>
-            <w:r>
-              <w:t>Registrar los datos referidos a un responsable de una empresa cliente.</w:t>
-            </w:r>
-          </w:p>
-        </w:tc>
-      </w:tr>
-      <w:tr>
-        <w:tc>
-          <w:tcPr>
-            <w:cnfStyle w:val="001000000000" w:firstRow="0" w:lastRow="0" w:firstColumn="1" w:lastColumn="0" w:oddVBand="0" w:evenVBand="0" w:oddHBand="0" w:evenHBand="0" w:firstRowFirstColumn="0" w:firstRowLastColumn="0" w:lastRowFirstColumn="0" w:lastRowLastColumn="0"/>
-            <w:tcW w:w="1189" w:type="dxa"/>
-          </w:tcPr>
-          <w:p>
-            <w:pPr>
-              <w:jc w:val="center"/>
-              <w:rPr>
-                <w:b w:val="0"/>
-              </w:rPr>
-            </w:pPr>
-            <w:r>
-              <w:rPr>
-                <w:b w:val="0"/>
-              </w:rPr>
               <w:t>212</w:t>
             </w:r>
           </w:p>
@@ -2285,7 +2236,7 @@
           </w:tcPr>
           <w:p>
             <w:pPr>
-              <w:cnfStyle w:val="000000000000" w:firstRow="0" w:lastRow="0" w:firstColumn="0" w:lastColumn="0" w:oddVBand="0" w:evenVBand="0" w:oddHBand="0" w:evenHBand="0" w:firstRowFirstColumn="0" w:firstRowLastColumn="0" w:lastRowFirstColumn="0" w:lastRowLastColumn="0"/>
+              <w:cnfStyle w:val="000000100000" w:firstRow="0" w:lastRow="0" w:firstColumn="0" w:lastColumn="0" w:oddVBand="0" w:evenVBand="0" w:oddHBand="1" w:evenHBand="0" w:firstRowFirstColumn="0" w:firstRowLastColumn="0" w:lastRowFirstColumn="0" w:lastRowLastColumn="0"/>
               <w:rPr>
                 <w:lang w:val="es-AR"/>
               </w:rPr>
@@ -2313,11 +2264,48 @@
           <w:p>
             <w:pPr>
               <w:jc w:val="both"/>
-              <w:cnfStyle w:val="000000000000" w:firstRow="0" w:lastRow="0" w:firstColumn="0" w:lastColumn="0" w:oddVBand="0" w:evenVBand="0" w:oddHBand="0" w:evenHBand="0" w:firstRowFirstColumn="0" w:firstRowLastColumn="0" w:lastRowFirstColumn="0" w:lastRowLastColumn="0"/>
+              <w:cnfStyle w:val="000000100000" w:firstRow="0" w:lastRow="0" w:firstColumn="0" w:lastColumn="0" w:oddVBand="0" w:evenVBand="0" w:oddHBand="1" w:evenHBand="0" w:firstRowFirstColumn="0" w:firstRowLastColumn="0" w:lastRowFirstColumn="0" w:lastRowLastColumn="0"/>
             </w:pPr>
             <w:r>
               <w:t>Crear un catálogo con productos terminados y una fecha de vigencia</w:t>
             </w:r>
+          </w:p>
+        </w:tc>
+      </w:tr>
+      <w:tr>
+        <w:tc>
+          <w:tcPr>
+            <w:cnfStyle w:val="001000000000" w:firstRow="0" w:lastRow="0" w:firstColumn="1" w:lastColumn="0" w:oddVBand="0" w:evenVBand="0" w:oddHBand="0" w:evenHBand="0" w:firstRowFirstColumn="0" w:firstRowLastColumn="0" w:lastRowFirstColumn="0" w:lastRowLastColumn="0"/>
+            <w:tcW w:w="1189" w:type="dxa"/>
+          </w:tcPr>
+          <w:p>
+            <w:pPr>
+              <w:jc w:val="center"/>
+            </w:pPr>
+            <w:r>
+              <w:t>Logística</w:t>
+            </w:r>
+          </w:p>
+        </w:tc>
+        <w:tc>
+          <w:tcPr>
+            <w:tcW w:w="3597" w:type="dxa"/>
+          </w:tcPr>
+          <w:p>
+            <w:pPr>
+              <w:cnfStyle w:val="000000000000" w:firstRow="0" w:lastRow="0" w:firstColumn="0" w:lastColumn="0" w:oddVBand="0" w:evenVBand="0" w:oddHBand="0" w:evenHBand="0" w:firstRowFirstColumn="0" w:firstRowLastColumn="0" w:lastRowFirstColumn="0" w:lastRowLastColumn="0"/>
+            </w:pPr>
+          </w:p>
+        </w:tc>
+        <w:tc>
+          <w:tcPr>
+            <w:tcW w:w="3934" w:type="dxa"/>
+          </w:tcPr>
+          <w:p>
+            <w:pPr>
+              <w:jc w:val="both"/>
+              <w:cnfStyle w:val="000000000000" w:firstRow="0" w:lastRow="0" w:firstColumn="0" w:lastColumn="0" w:oddVBand="0" w:evenVBand="0" w:oddHBand="0" w:evenHBand="0" w:firstRowFirstColumn="0" w:firstRowLastColumn="0" w:lastRowFirstColumn="0" w:lastRowLastColumn="0"/>
+            </w:pPr>
           </w:p>
         </w:tc>
       </w:tr>
@@ -2333,43 +2321,6 @@
           <w:p>
             <w:pPr>
               <w:jc w:val="center"/>
-            </w:pPr>
-            <w:r>
-              <w:t>Logística</w:t>
-            </w:r>
-          </w:p>
-        </w:tc>
-        <w:tc>
-          <w:tcPr>
-            <w:tcW w:w="3597" w:type="dxa"/>
-          </w:tcPr>
-          <w:p>
-            <w:pPr>
-              <w:cnfStyle w:val="000000100000" w:firstRow="0" w:lastRow="0" w:firstColumn="0" w:lastColumn="0" w:oddVBand="0" w:evenVBand="0" w:oddHBand="1" w:evenHBand="0" w:firstRowFirstColumn="0" w:firstRowLastColumn="0" w:lastRowFirstColumn="0" w:lastRowLastColumn="0"/>
-            </w:pPr>
-          </w:p>
-        </w:tc>
-        <w:tc>
-          <w:tcPr>
-            <w:tcW w:w="3934" w:type="dxa"/>
-          </w:tcPr>
-          <w:p>
-            <w:pPr>
-              <w:jc w:val="both"/>
-              <w:cnfStyle w:val="000000100000" w:firstRow="0" w:lastRow="0" w:firstColumn="0" w:lastColumn="0" w:oddVBand="0" w:evenVBand="0" w:oddHBand="1" w:evenHBand="0" w:firstRowFirstColumn="0" w:firstRowLastColumn="0" w:lastRowFirstColumn="0" w:lastRowLastColumn="0"/>
-            </w:pPr>
-          </w:p>
-        </w:tc>
-      </w:tr>
-      <w:tr>
-        <w:tc>
-          <w:tcPr>
-            <w:cnfStyle w:val="001000000000" w:firstRow="0" w:lastRow="0" w:firstColumn="1" w:lastColumn="0" w:oddVBand="0" w:evenVBand="0" w:oddHBand="0" w:evenHBand="0" w:firstRowFirstColumn="0" w:firstRowLastColumn="0" w:lastRowFirstColumn="0" w:lastRowLastColumn="0"/>
-            <w:tcW w:w="1189" w:type="dxa"/>
-          </w:tcPr>
-          <w:p>
-            <w:pPr>
-              <w:jc w:val="center"/>
               <w:rPr>
                 <w:b w:val="0"/>
               </w:rPr>
@@ -2388,7 +2339,7 @@
           </w:tcPr>
           <w:p>
             <w:pPr>
-              <w:cnfStyle w:val="000000000000" w:firstRow="0" w:lastRow="0" w:firstColumn="0" w:lastColumn="0" w:oddVBand="0" w:evenVBand="0" w:oddHBand="0" w:evenHBand="0" w:firstRowFirstColumn="0" w:firstRowLastColumn="0" w:lastRowFirstColumn="0" w:lastRowLastColumn="0"/>
+              <w:cnfStyle w:val="000000100000" w:firstRow="0" w:lastRow="0" w:firstColumn="0" w:lastColumn="0" w:oddVBand="0" w:evenVBand="0" w:oddHBand="1" w:evenHBand="0" w:firstRowFirstColumn="0" w:firstRowLastColumn="0" w:lastRowFirstColumn="0" w:lastRowLastColumn="0"/>
             </w:pPr>
             <w:r>
               <w:t>Crear Hoja de Ruta</w:t>
@@ -2402,10 +2353,59 @@
           <w:p>
             <w:pPr>
               <w:jc w:val="both"/>
-              <w:cnfStyle w:val="000000000000" w:firstRow="0" w:lastRow="0" w:firstColumn="0" w:lastColumn="0" w:oddVBand="0" w:evenVBand="0" w:oddHBand="0" w:evenHBand="0" w:firstRowFirstColumn="0" w:firstRowLastColumn="0" w:lastRowFirstColumn="0" w:lastRowLastColumn="0"/>
+              <w:cnfStyle w:val="000000100000" w:firstRow="0" w:lastRow="0" w:firstColumn="0" w:lastColumn="0" w:oddVBand="0" w:evenVBand="0" w:oddHBand="1" w:evenHBand="0" w:firstRowFirstColumn="0" w:firstRowLastColumn="0" w:lastRowFirstColumn="0" w:lastRowLastColumn="0"/>
             </w:pPr>
             <w:r>
               <w:t xml:space="preserve">Registrar una nueva hoja de ruta, especificando la ubicación del cliente y la ruta más óptima. </w:t>
+            </w:r>
+          </w:p>
+        </w:tc>
+      </w:tr>
+      <w:tr>
+        <w:tc>
+          <w:tcPr>
+            <w:cnfStyle w:val="001000000000" w:firstRow="0" w:lastRow="0" w:firstColumn="1" w:lastColumn="0" w:oddVBand="0" w:evenVBand="0" w:oddHBand="0" w:evenHBand="0" w:firstRowFirstColumn="0" w:firstRowLastColumn="0" w:lastRowFirstColumn="0" w:lastRowLastColumn="0"/>
+            <w:tcW w:w="1189" w:type="dxa"/>
+          </w:tcPr>
+          <w:p>
+            <w:pPr>
+              <w:jc w:val="center"/>
+              <w:rPr>
+                <w:b w:val="0"/>
+              </w:rPr>
+            </w:pPr>
+            <w:r>
+              <w:rPr>
+                <w:b w:val="0"/>
+              </w:rPr>
+              <w:t>263</w:t>
+            </w:r>
+          </w:p>
+        </w:tc>
+        <w:tc>
+          <w:tcPr>
+            <w:tcW w:w="3597" w:type="dxa"/>
+          </w:tcPr>
+          <w:p>
+            <w:pPr>
+              <w:cnfStyle w:val="000000000000" w:firstRow="0" w:lastRow="0" w:firstColumn="0" w:lastColumn="0" w:oddVBand="0" w:evenVBand="0" w:oddHBand="0" w:evenHBand="0" w:firstRowFirstColumn="0" w:firstRowLastColumn="0" w:lastRowFirstColumn="0" w:lastRowLastColumn="0"/>
+            </w:pPr>
+            <w:r>
+              <w:t>Consultar Hoja de Ruta</w:t>
+            </w:r>
+          </w:p>
+        </w:tc>
+        <w:tc>
+          <w:tcPr>
+            <w:tcW w:w="3934" w:type="dxa"/>
+          </w:tcPr>
+          <w:p>
+            <w:pPr>
+              <w:jc w:val="both"/>
+              <w:cnfStyle w:val="000000000000" w:firstRow="0" w:lastRow="0" w:firstColumn="0" w:lastColumn="0" w:oddVBand="0" w:evenVBand="0" w:oddHBand="0" w:evenHBand="0" w:firstRowFirstColumn="0" w:firstRowLastColumn="0" w:lastRowFirstColumn="0" w:lastRowLastColumn="0"/>
+            </w:pPr>
+            <w:r>
+              <w:t>Informar sobre los datos referidos a una hoja de ruta.</w:t>
             </w:r>
           </w:p>
         </w:tc>
@@ -2422,91 +2422,79 @@
           <w:p>
             <w:pPr>
               <w:jc w:val="center"/>
-              <w:rPr>
-                <w:b w:val="0"/>
-              </w:rPr>
-            </w:pPr>
-            <w:r>
-              <w:rPr>
-                <w:b w:val="0"/>
-              </w:rPr>
-              <w:t>263</w:t>
-            </w:r>
-          </w:p>
-        </w:tc>
-        <w:tc>
-          <w:tcPr>
-            <w:tcW w:w="3597" w:type="dxa"/>
-          </w:tcPr>
-          <w:p>
-            <w:pPr>
-              <w:cnfStyle w:val="000000100000" w:firstRow="0" w:lastRow="0" w:firstColumn="0" w:lastColumn="0" w:oddVBand="0" w:evenVBand="0" w:oddHBand="1" w:evenHBand="0" w:firstRowFirstColumn="0" w:firstRowLastColumn="0" w:lastRowFirstColumn="0" w:lastRowLastColumn="0"/>
-            </w:pPr>
-            <w:r>
-              <w:t>Consultar Hoja de Ruta</w:t>
-            </w:r>
-          </w:p>
-        </w:tc>
-        <w:tc>
-          <w:tcPr>
-            <w:tcW w:w="3934" w:type="dxa"/>
-          </w:tcPr>
-          <w:p>
-            <w:pPr>
-              <w:jc w:val="both"/>
-              <w:cnfStyle w:val="000000100000" w:firstRow="0" w:lastRow="0" w:firstColumn="0" w:lastColumn="0" w:oddVBand="0" w:evenVBand="0" w:oddHBand="1" w:evenHBand="0" w:firstRowFirstColumn="0" w:firstRowLastColumn="0" w:lastRowFirstColumn="0" w:lastRowLastColumn="0"/>
-            </w:pPr>
-            <w:r>
-              <w:t>Informar sobre los datos referidos a una hoja de ruta.</w:t>
-            </w:r>
-          </w:p>
-        </w:tc>
-      </w:tr>
-      <w:tr>
-        <w:tc>
-          <w:tcPr>
-            <w:cnfStyle w:val="001000000000" w:firstRow="0" w:lastRow="0" w:firstColumn="1" w:lastColumn="0" w:oddVBand="0" w:evenVBand="0" w:oddHBand="0" w:evenHBand="0" w:firstRowFirstColumn="0" w:firstRowLastColumn="0" w:lastRowFirstColumn="0" w:lastRowLastColumn="0"/>
-            <w:tcW w:w="1189" w:type="dxa"/>
-          </w:tcPr>
-          <w:p>
-            <w:pPr>
-              <w:jc w:val="center"/>
-              <w:rPr>
-                <w:b w:val="0"/>
-              </w:rPr>
-            </w:pPr>
-            <w:r>
-              <w:rPr>
-                <w:b w:val="0"/>
-              </w:rPr>
-              <w:t>264</w:t>
-            </w:r>
-          </w:p>
-        </w:tc>
-        <w:tc>
-          <w:tcPr>
-            <w:tcW w:w="3597" w:type="dxa"/>
-          </w:tcPr>
-          <w:p>
-            <w:pPr>
-              <w:cnfStyle w:val="000000000000" w:firstRow="0" w:lastRow="0" w:firstColumn="0" w:lastColumn="0" w:oddVBand="0" w:evenVBand="0" w:oddHBand="0" w:evenHBand="0" w:firstRowFirstColumn="0" w:firstRowLastColumn="0" w:lastRowFirstColumn="0" w:lastRowLastColumn="0"/>
-            </w:pPr>
-            <w:r>
-              <w:t>Eliminar Hoja de Ruta</w:t>
-            </w:r>
-          </w:p>
-        </w:tc>
-        <w:tc>
-          <w:tcPr>
-            <w:tcW w:w="3934" w:type="dxa"/>
-          </w:tcPr>
-          <w:p>
-            <w:pPr>
-              <w:jc w:val="both"/>
-              <w:cnfStyle w:val="000000000000" w:firstRow="0" w:lastRow="0" w:firstColumn="0" w:lastColumn="0" w:oddVBand="0" w:evenVBand="0" w:oddHBand="0" w:evenHBand="0" w:firstRowFirstColumn="0" w:firstRowLastColumn="0" w:lastRowFirstColumn="0" w:lastRowLastColumn="0"/>
-            </w:pPr>
-            <w:r>
-              <w:t>Dar de baja a una hoja de ruta.</w:t>
+            </w:pPr>
+            <w:r>
+              <w:t>Pedido</w:t>
+            </w:r>
+          </w:p>
+        </w:tc>
+        <w:tc>
+          <w:tcPr>
+            <w:tcW w:w="3597" w:type="dxa"/>
+          </w:tcPr>
+          <w:p>
+            <w:pPr>
+              <w:cnfStyle w:val="000000100000" w:firstRow="0" w:lastRow="0" w:firstColumn="0" w:lastColumn="0" w:oddVBand="0" w:evenVBand="0" w:oddHBand="1" w:evenHBand="0" w:firstRowFirstColumn="0" w:firstRowLastColumn="0" w:lastRowFirstColumn="0" w:lastRowLastColumn="0"/>
+            </w:pPr>
+          </w:p>
+        </w:tc>
+        <w:tc>
+          <w:tcPr>
+            <w:tcW w:w="3934" w:type="dxa"/>
+          </w:tcPr>
+          <w:p>
+            <w:pPr>
+              <w:jc w:val="both"/>
+              <w:cnfStyle w:val="000000100000" w:firstRow="0" w:lastRow="0" w:firstColumn="0" w:lastColumn="0" w:oddVBand="0" w:evenVBand="0" w:oddHBand="1" w:evenHBand="0" w:firstRowFirstColumn="0" w:firstRowLastColumn="0" w:lastRowFirstColumn="0" w:lastRowLastColumn="0"/>
+            </w:pPr>
+          </w:p>
+        </w:tc>
+      </w:tr>
+      <w:tr>
+        <w:tc>
+          <w:tcPr>
+            <w:cnfStyle w:val="001000000000" w:firstRow="0" w:lastRow="0" w:firstColumn="1" w:lastColumn="0" w:oddVBand="0" w:evenVBand="0" w:oddHBand="0" w:evenHBand="0" w:firstRowFirstColumn="0" w:firstRowLastColumn="0" w:lastRowFirstColumn="0" w:lastRowLastColumn="0"/>
+            <w:tcW w:w="1189" w:type="dxa"/>
+          </w:tcPr>
+          <w:p>
+            <w:pPr>
+              <w:jc w:val="center"/>
+              <w:rPr>
+                <w:b w:val="0"/>
+              </w:rPr>
+            </w:pPr>
+            <w:r>
+              <w:rPr>
+                <w:b w:val="0"/>
+              </w:rPr>
+              <w:t>281</w:t>
+            </w:r>
+          </w:p>
+        </w:tc>
+        <w:tc>
+          <w:tcPr>
+            <w:tcW w:w="3597" w:type="dxa"/>
+          </w:tcPr>
+          <w:p>
+            <w:pPr>
+              <w:cnfStyle w:val="000000000000" w:firstRow="0" w:lastRow="0" w:firstColumn="0" w:lastColumn="0" w:oddVBand="0" w:evenVBand="0" w:oddHBand="0" w:evenHBand="0" w:firstRowFirstColumn="0" w:firstRowLastColumn="0" w:lastRowFirstColumn="0" w:lastRowLastColumn="0"/>
+            </w:pPr>
+            <w:r>
+              <w:t>Registrar Pedido</w:t>
+            </w:r>
+          </w:p>
+        </w:tc>
+        <w:tc>
+          <w:tcPr>
+            <w:tcW w:w="3934" w:type="dxa"/>
+          </w:tcPr>
+          <w:p>
+            <w:pPr>
+              <w:jc w:val="both"/>
+              <w:cnfStyle w:val="000000000000" w:firstRow="0" w:lastRow="0" w:firstColumn="0" w:lastColumn="0" w:oddVBand="0" w:evenVBand="0" w:oddHBand="0" w:evenHBand="0" w:firstRowFirstColumn="0" w:firstRowLastColumn="0" w:lastRowFirstColumn="0" w:lastRowLastColumn="0"/>
+            </w:pPr>
+            <w:r>
+              <w:t>Dar de alta un nuevo pedido asentando tipos y cantidades de productos, así como Viajante y Cliente en el caso que corresponda.</w:t>
             </w:r>
           </w:p>
         </w:tc>
@@ -2523,79 +2511,91 @@
           <w:p>
             <w:pPr>
               <w:jc w:val="center"/>
-            </w:pPr>
-            <w:r>
-              <w:t>Pedido</w:t>
-            </w:r>
-          </w:p>
-        </w:tc>
-        <w:tc>
-          <w:tcPr>
-            <w:tcW w:w="3597" w:type="dxa"/>
-          </w:tcPr>
-          <w:p>
-            <w:pPr>
-              <w:cnfStyle w:val="000000100000" w:firstRow="0" w:lastRow="0" w:firstColumn="0" w:lastColumn="0" w:oddVBand="0" w:evenVBand="0" w:oddHBand="1" w:evenHBand="0" w:firstRowFirstColumn="0" w:firstRowLastColumn="0" w:lastRowFirstColumn="0" w:lastRowLastColumn="0"/>
-            </w:pPr>
-          </w:p>
-        </w:tc>
-        <w:tc>
-          <w:tcPr>
-            <w:tcW w:w="3934" w:type="dxa"/>
-          </w:tcPr>
-          <w:p>
-            <w:pPr>
-              <w:jc w:val="both"/>
-              <w:cnfStyle w:val="000000100000" w:firstRow="0" w:lastRow="0" w:firstColumn="0" w:lastColumn="0" w:oddVBand="0" w:evenVBand="0" w:oddHBand="1" w:evenHBand="0" w:firstRowFirstColumn="0" w:firstRowLastColumn="0" w:lastRowFirstColumn="0" w:lastRowLastColumn="0"/>
-            </w:pPr>
-          </w:p>
-        </w:tc>
-      </w:tr>
-      <w:tr>
-        <w:tc>
-          <w:tcPr>
-            <w:cnfStyle w:val="001000000000" w:firstRow="0" w:lastRow="0" w:firstColumn="1" w:lastColumn="0" w:oddVBand="0" w:evenVBand="0" w:oddHBand="0" w:evenHBand="0" w:firstRowFirstColumn="0" w:firstRowLastColumn="0" w:lastRowFirstColumn="0" w:lastRowLastColumn="0"/>
-            <w:tcW w:w="1189" w:type="dxa"/>
-          </w:tcPr>
-          <w:p>
-            <w:pPr>
-              <w:jc w:val="center"/>
-              <w:rPr>
-                <w:b w:val="0"/>
-              </w:rPr>
-            </w:pPr>
-            <w:r>
-              <w:rPr>
-                <w:b w:val="0"/>
-              </w:rPr>
-              <w:t>281</w:t>
-            </w:r>
-          </w:p>
-        </w:tc>
-        <w:tc>
-          <w:tcPr>
-            <w:tcW w:w="3597" w:type="dxa"/>
-          </w:tcPr>
-          <w:p>
-            <w:pPr>
-              <w:cnfStyle w:val="000000000000" w:firstRow="0" w:lastRow="0" w:firstColumn="0" w:lastColumn="0" w:oddVBand="0" w:evenVBand="0" w:oddHBand="0" w:evenHBand="0" w:firstRowFirstColumn="0" w:firstRowLastColumn="0" w:lastRowFirstColumn="0" w:lastRowLastColumn="0"/>
-            </w:pPr>
-            <w:r>
-              <w:t>Registrar Pedido</w:t>
-            </w:r>
-          </w:p>
-        </w:tc>
-        <w:tc>
-          <w:tcPr>
-            <w:tcW w:w="3934" w:type="dxa"/>
-          </w:tcPr>
-          <w:p>
-            <w:pPr>
-              <w:jc w:val="both"/>
-              <w:cnfStyle w:val="000000000000" w:firstRow="0" w:lastRow="0" w:firstColumn="0" w:lastColumn="0" w:oddVBand="0" w:evenVBand="0" w:oddHBand="0" w:evenHBand="0" w:firstRowFirstColumn="0" w:firstRowLastColumn="0" w:lastRowFirstColumn="0" w:lastRowLastColumn="0"/>
-            </w:pPr>
-            <w:r>
-              <w:t>Dar de alta un nuevo pedido asentando tipos y cantidades de productos, así como Viajante y Cliente en el caso que corresponda.</w:t>
+              <w:rPr>
+                <w:b w:val="0"/>
+              </w:rPr>
+            </w:pPr>
+            <w:r>
+              <w:rPr>
+                <w:b w:val="0"/>
+              </w:rPr>
+              <w:t>282</w:t>
+            </w:r>
+          </w:p>
+        </w:tc>
+        <w:tc>
+          <w:tcPr>
+            <w:tcW w:w="3597" w:type="dxa"/>
+          </w:tcPr>
+          <w:p>
+            <w:pPr>
+              <w:cnfStyle w:val="000000100000" w:firstRow="0" w:lastRow="0" w:firstColumn="0" w:lastColumn="0" w:oddVBand="0" w:evenVBand="0" w:oddHBand="1" w:evenHBand="0" w:firstRowFirstColumn="0" w:firstRowLastColumn="0" w:lastRowFirstColumn="0" w:lastRowLastColumn="0"/>
+            </w:pPr>
+            <w:r>
+              <w:t>Consultar Pedido</w:t>
+            </w:r>
+          </w:p>
+        </w:tc>
+        <w:tc>
+          <w:tcPr>
+            <w:tcW w:w="3934" w:type="dxa"/>
+          </w:tcPr>
+          <w:p>
+            <w:pPr>
+              <w:jc w:val="both"/>
+              <w:cnfStyle w:val="000000100000" w:firstRow="0" w:lastRow="0" w:firstColumn="0" w:lastColumn="0" w:oddVBand="0" w:evenVBand="0" w:oddHBand="1" w:evenHBand="0" w:firstRowFirstColumn="0" w:firstRowLastColumn="0" w:lastRowFirstColumn="0" w:lastRowLastColumn="0"/>
+            </w:pPr>
+            <w:r>
+              <w:t>Informar sobre los datos referidos a un pedido en particular</w:t>
+            </w:r>
+          </w:p>
+        </w:tc>
+      </w:tr>
+      <w:tr>
+        <w:tc>
+          <w:tcPr>
+            <w:cnfStyle w:val="001000000000" w:firstRow="0" w:lastRow="0" w:firstColumn="1" w:lastColumn="0" w:oddVBand="0" w:evenVBand="0" w:oddHBand="0" w:evenHBand="0" w:firstRowFirstColumn="0" w:firstRowLastColumn="0" w:lastRowFirstColumn="0" w:lastRowLastColumn="0"/>
+            <w:tcW w:w="1189" w:type="dxa"/>
+          </w:tcPr>
+          <w:p>
+            <w:pPr>
+              <w:jc w:val="center"/>
+              <w:rPr>
+                <w:b w:val="0"/>
+              </w:rPr>
+            </w:pPr>
+            <w:r>
+              <w:rPr>
+                <w:b w:val="0"/>
+              </w:rPr>
+              <w:t>283</w:t>
+            </w:r>
+          </w:p>
+        </w:tc>
+        <w:tc>
+          <w:tcPr>
+            <w:tcW w:w="3597" w:type="dxa"/>
+          </w:tcPr>
+          <w:p>
+            <w:pPr>
+              <w:cnfStyle w:val="000000000000" w:firstRow="0" w:lastRow="0" w:firstColumn="0" w:lastColumn="0" w:oddVBand="0" w:evenVBand="0" w:oddHBand="0" w:evenHBand="0" w:firstRowFirstColumn="0" w:firstRowLastColumn="0" w:lastRowFirstColumn="0" w:lastRowLastColumn="0"/>
+            </w:pPr>
+            <w:r>
+              <w:t>Modificar Pedido</w:t>
+            </w:r>
+          </w:p>
+        </w:tc>
+        <w:tc>
+          <w:tcPr>
+            <w:tcW w:w="3934" w:type="dxa"/>
+          </w:tcPr>
+          <w:p>
+            <w:pPr>
+              <w:jc w:val="both"/>
+              <w:cnfStyle w:val="000000000000" w:firstRow="0" w:lastRow="0" w:firstColumn="0" w:lastColumn="0" w:oddVBand="0" w:evenVBand="0" w:oddHBand="0" w:evenHBand="0" w:firstRowFirstColumn="0" w:firstRowLastColumn="0" w:lastRowFirstColumn="0" w:lastRowLastColumn="0"/>
+            </w:pPr>
+            <w:r>
+              <w:t>Actualizar un pedido, registrando los cambios pertinentes.</w:t>
             </w:r>
           </w:p>
         </w:tc>
@@ -2620,84 +2620,72 @@
               <w:rPr>
                 <w:b w:val="0"/>
               </w:rPr>
-              <w:t>282</w:t>
-            </w:r>
-          </w:p>
-        </w:tc>
-        <w:tc>
-          <w:tcPr>
-            <w:tcW w:w="3597" w:type="dxa"/>
-          </w:tcPr>
-          <w:p>
-            <w:pPr>
-              <w:cnfStyle w:val="000000100000" w:firstRow="0" w:lastRow="0" w:firstColumn="0" w:lastColumn="0" w:oddVBand="0" w:evenVBand="0" w:oddHBand="1" w:evenHBand="0" w:firstRowFirstColumn="0" w:firstRowLastColumn="0" w:lastRowFirstColumn="0" w:lastRowLastColumn="0"/>
-            </w:pPr>
-            <w:r>
-              <w:t>Consultar Pedido</w:t>
-            </w:r>
-          </w:p>
-        </w:tc>
-        <w:tc>
-          <w:tcPr>
-            <w:tcW w:w="3934" w:type="dxa"/>
-          </w:tcPr>
-          <w:p>
-            <w:pPr>
-              <w:jc w:val="both"/>
-              <w:cnfStyle w:val="000000100000" w:firstRow="0" w:lastRow="0" w:firstColumn="0" w:lastColumn="0" w:oddVBand="0" w:evenVBand="0" w:oddHBand="1" w:evenHBand="0" w:firstRowFirstColumn="0" w:firstRowLastColumn="0" w:lastRowFirstColumn="0" w:lastRowLastColumn="0"/>
-            </w:pPr>
-            <w:r>
-              <w:t>Informar sobre los datos referidos a un pedido en particular</w:t>
-            </w:r>
-          </w:p>
-        </w:tc>
-      </w:tr>
-      <w:tr>
-        <w:tc>
-          <w:tcPr>
-            <w:cnfStyle w:val="001000000000" w:firstRow="0" w:lastRow="0" w:firstColumn="1" w:lastColumn="0" w:oddVBand="0" w:evenVBand="0" w:oddHBand="0" w:evenHBand="0" w:firstRowFirstColumn="0" w:firstRowLastColumn="0" w:lastRowFirstColumn="0" w:lastRowLastColumn="0"/>
-            <w:tcW w:w="1189" w:type="dxa"/>
-          </w:tcPr>
-          <w:p>
-            <w:pPr>
-              <w:jc w:val="center"/>
-              <w:rPr>
-                <w:b w:val="0"/>
-              </w:rPr>
-            </w:pPr>
-            <w:r>
-              <w:rPr>
-                <w:b w:val="0"/>
-              </w:rPr>
-              <w:t>283</w:t>
-            </w:r>
-          </w:p>
-        </w:tc>
-        <w:tc>
-          <w:tcPr>
-            <w:tcW w:w="3597" w:type="dxa"/>
-          </w:tcPr>
-          <w:p>
-            <w:pPr>
-              <w:cnfStyle w:val="000000000000" w:firstRow="0" w:lastRow="0" w:firstColumn="0" w:lastColumn="0" w:oddVBand="0" w:evenVBand="0" w:oddHBand="0" w:evenHBand="0" w:firstRowFirstColumn="0" w:firstRowLastColumn="0" w:lastRowFirstColumn="0" w:lastRowLastColumn="0"/>
-            </w:pPr>
-            <w:r>
-              <w:t>Modificar Pedido</w:t>
-            </w:r>
-          </w:p>
-        </w:tc>
-        <w:tc>
-          <w:tcPr>
-            <w:tcW w:w="3934" w:type="dxa"/>
-          </w:tcPr>
-          <w:p>
-            <w:pPr>
-              <w:jc w:val="both"/>
-              <w:cnfStyle w:val="000000000000" w:firstRow="0" w:lastRow="0" w:firstColumn="0" w:lastColumn="0" w:oddVBand="0" w:evenVBand="0" w:oddHBand="0" w:evenHBand="0" w:firstRowFirstColumn="0" w:firstRowLastColumn="0" w:lastRowFirstColumn="0" w:lastRowLastColumn="0"/>
-            </w:pPr>
-            <w:r>
-              <w:t>Actualizar un pedido, registrando los cambios pertinentes.</w:t>
-            </w:r>
+              <w:t>284</w:t>
+            </w:r>
+          </w:p>
+        </w:tc>
+        <w:tc>
+          <w:tcPr>
+            <w:tcW w:w="3597" w:type="dxa"/>
+          </w:tcPr>
+          <w:p>
+            <w:pPr>
+              <w:cnfStyle w:val="000000100000" w:firstRow="0" w:lastRow="0" w:firstColumn="0" w:lastColumn="0" w:oddVBand="0" w:evenVBand="0" w:oddHBand="1" w:evenHBand="0" w:firstRowFirstColumn="0" w:firstRowLastColumn="0" w:lastRowFirstColumn="0" w:lastRowLastColumn="0"/>
+            </w:pPr>
+            <w:r>
+              <w:t>Anular Pedido</w:t>
+            </w:r>
+          </w:p>
+        </w:tc>
+        <w:tc>
+          <w:tcPr>
+            <w:tcW w:w="3934" w:type="dxa"/>
+          </w:tcPr>
+          <w:p>
+            <w:pPr>
+              <w:jc w:val="both"/>
+              <w:cnfStyle w:val="000000100000" w:firstRow="0" w:lastRow="0" w:firstColumn="0" w:lastColumn="0" w:oddVBand="0" w:evenVBand="0" w:oddHBand="1" w:evenHBand="0" w:firstRowFirstColumn="0" w:firstRowLastColumn="0" w:lastRowFirstColumn="0" w:lastRowLastColumn="0"/>
+            </w:pPr>
+            <w:r>
+              <w:t>Registrar la anulación de un pedido, por parte del cliente.</w:t>
+            </w:r>
+          </w:p>
+        </w:tc>
+      </w:tr>
+      <w:tr>
+        <w:tc>
+          <w:tcPr>
+            <w:cnfStyle w:val="001000000000" w:firstRow="0" w:lastRow="0" w:firstColumn="1" w:lastColumn="0" w:oddVBand="0" w:evenVBand="0" w:oddHBand="0" w:evenHBand="0" w:firstRowFirstColumn="0" w:firstRowLastColumn="0" w:lastRowFirstColumn="0" w:lastRowLastColumn="0"/>
+            <w:tcW w:w="1189" w:type="dxa"/>
+          </w:tcPr>
+          <w:p>
+            <w:pPr>
+              <w:jc w:val="center"/>
+            </w:pPr>
+            <w:r>
+              <w:t>Finanzas</w:t>
+            </w:r>
+          </w:p>
+        </w:tc>
+        <w:tc>
+          <w:tcPr>
+            <w:tcW w:w="3597" w:type="dxa"/>
+          </w:tcPr>
+          <w:p>
+            <w:pPr>
+              <w:cnfStyle w:val="000000000000" w:firstRow="0" w:lastRow="0" w:firstColumn="0" w:lastColumn="0" w:oddVBand="0" w:evenVBand="0" w:oddHBand="0" w:evenHBand="0" w:firstRowFirstColumn="0" w:firstRowLastColumn="0" w:lastRowFirstColumn="0" w:lastRowLastColumn="0"/>
+            </w:pPr>
+          </w:p>
+        </w:tc>
+        <w:tc>
+          <w:tcPr>
+            <w:tcW w:w="3934" w:type="dxa"/>
+          </w:tcPr>
+          <w:p>
+            <w:pPr>
+              <w:jc w:val="both"/>
+              <w:cnfStyle w:val="000000000000" w:firstRow="0" w:lastRow="0" w:firstColumn="0" w:lastColumn="0" w:oddVBand="0" w:evenVBand="0" w:oddHBand="0" w:evenHBand="0" w:firstRowFirstColumn="0" w:firstRowLastColumn="0" w:lastRowFirstColumn="0" w:lastRowLastColumn="0"/>
+            </w:pPr>
           </w:p>
         </w:tc>
       </w:tr>
@@ -2721,72 +2709,87 @@
               <w:rPr>
                 <w:b w:val="0"/>
               </w:rPr>
-              <w:t>284</w:t>
-            </w:r>
-          </w:p>
-        </w:tc>
-        <w:tc>
-          <w:tcPr>
-            <w:tcW w:w="3597" w:type="dxa"/>
-          </w:tcPr>
-          <w:p>
-            <w:pPr>
-              <w:cnfStyle w:val="000000100000" w:firstRow="0" w:lastRow="0" w:firstColumn="0" w:lastColumn="0" w:oddVBand="0" w:evenVBand="0" w:oddHBand="1" w:evenHBand="0" w:firstRowFirstColumn="0" w:firstRowLastColumn="0" w:lastRowFirstColumn="0" w:lastRowLastColumn="0"/>
-            </w:pPr>
-            <w:r>
-              <w:t>Anular Pedido</w:t>
-            </w:r>
-          </w:p>
-        </w:tc>
-        <w:tc>
-          <w:tcPr>
-            <w:tcW w:w="3934" w:type="dxa"/>
-          </w:tcPr>
-          <w:p>
-            <w:pPr>
-              <w:jc w:val="both"/>
-              <w:cnfStyle w:val="000000100000" w:firstRow="0" w:lastRow="0" w:firstColumn="0" w:lastColumn="0" w:oddVBand="0" w:evenVBand="0" w:oddHBand="1" w:evenHBand="0" w:firstRowFirstColumn="0" w:firstRowLastColumn="0" w:lastRowFirstColumn="0" w:lastRowLastColumn="0"/>
-            </w:pPr>
-            <w:r>
-              <w:t>Registrar la anulación de un pedido, por parte del cliente.</w:t>
-            </w:r>
-          </w:p>
-        </w:tc>
-      </w:tr>
-      <w:tr>
-        <w:tc>
-          <w:tcPr>
-            <w:cnfStyle w:val="001000000000" w:firstRow="0" w:lastRow="0" w:firstColumn="1" w:lastColumn="0" w:oddVBand="0" w:evenVBand="0" w:oddHBand="0" w:evenHBand="0" w:firstRowFirstColumn="0" w:firstRowLastColumn="0" w:lastRowFirstColumn="0" w:lastRowLastColumn="0"/>
-            <w:tcW w:w="1189" w:type="dxa"/>
-          </w:tcPr>
-          <w:p>
-            <w:pPr>
-              <w:jc w:val="center"/>
-            </w:pPr>
-            <w:r>
-              <w:t>Finanzas</w:t>
-            </w:r>
-          </w:p>
-        </w:tc>
-        <w:tc>
-          <w:tcPr>
-            <w:tcW w:w="3597" w:type="dxa"/>
-          </w:tcPr>
-          <w:p>
-            <w:pPr>
-              <w:cnfStyle w:val="000000000000" w:firstRow="0" w:lastRow="0" w:firstColumn="0" w:lastColumn="0" w:oddVBand="0" w:evenVBand="0" w:oddHBand="0" w:evenHBand="0" w:firstRowFirstColumn="0" w:firstRowLastColumn="0" w:lastRowFirstColumn="0" w:lastRowLastColumn="0"/>
-            </w:pPr>
-          </w:p>
-        </w:tc>
-        <w:tc>
-          <w:tcPr>
-            <w:tcW w:w="3934" w:type="dxa"/>
-          </w:tcPr>
-          <w:p>
-            <w:pPr>
-              <w:jc w:val="both"/>
-              <w:cnfStyle w:val="000000000000" w:firstRow="0" w:lastRow="0" w:firstColumn="0" w:lastColumn="0" w:oddVBand="0" w:evenVBand="0" w:oddHBand="0" w:evenHBand="0" w:firstRowFirstColumn="0" w:firstRowLastColumn="0" w:lastRowFirstColumn="0" w:lastRowLastColumn="0"/>
-            </w:pPr>
+              <w:t>301</w:t>
+            </w:r>
+          </w:p>
+        </w:tc>
+        <w:tc>
+          <w:tcPr>
+            <w:tcW w:w="3597" w:type="dxa"/>
+          </w:tcPr>
+          <w:p>
+            <w:pPr>
+              <w:cnfStyle w:val="000000100000" w:firstRow="0" w:lastRow="0" w:firstColumn="0" w:lastColumn="0" w:oddVBand="0" w:evenVBand="0" w:oddHBand="1" w:evenHBand="0" w:firstRowFirstColumn="0" w:firstRowLastColumn="0" w:lastRowFirstColumn="0" w:lastRowLastColumn="0"/>
+            </w:pPr>
+            <w:r>
+              <w:t>Realizar seguimiento de</w:t>
+            </w:r>
+            <w:r>
+              <w:t xml:space="preserve"> Cheques</w:t>
+            </w:r>
+          </w:p>
+        </w:tc>
+        <w:tc>
+          <w:tcPr>
+            <w:tcW w:w="3934" w:type="dxa"/>
+          </w:tcPr>
+          <w:p>
+            <w:pPr>
+              <w:jc w:val="both"/>
+              <w:cnfStyle w:val="000000100000" w:firstRow="0" w:lastRow="0" w:firstColumn="0" w:lastColumn="0" w:oddVBand="0" w:evenVBand="0" w:oddHBand="1" w:evenHBand="0" w:firstRowFirstColumn="0" w:firstRowLastColumn="0" w:lastRowFirstColumn="0" w:lastRowLastColumn="0"/>
+            </w:pPr>
+            <w:r>
+              <w:t>Informar sobre los cheques emitidos a la empresa, y mostrar el seguimiento de los mismos.</w:t>
+            </w:r>
+          </w:p>
+        </w:tc>
+      </w:tr>
+      <w:tr>
+        <w:tc>
+          <w:tcPr>
+            <w:cnfStyle w:val="001000000000" w:firstRow="0" w:lastRow="0" w:firstColumn="1" w:lastColumn="0" w:oddVBand="0" w:evenVBand="0" w:oddHBand="0" w:evenHBand="0" w:firstRowFirstColumn="0" w:firstRowLastColumn="0" w:lastRowFirstColumn="0" w:lastRowLastColumn="0"/>
+            <w:tcW w:w="1189" w:type="dxa"/>
+          </w:tcPr>
+          <w:p>
+            <w:pPr>
+              <w:jc w:val="center"/>
+              <w:rPr>
+                <w:b w:val="0"/>
+              </w:rPr>
+            </w:pPr>
+            <w:r>
+              <w:rPr>
+                <w:b w:val="0"/>
+              </w:rPr>
+              <w:t>302</w:t>
+            </w:r>
+          </w:p>
+        </w:tc>
+        <w:tc>
+          <w:tcPr>
+            <w:tcW w:w="3597" w:type="dxa"/>
+          </w:tcPr>
+          <w:p>
+            <w:pPr>
+              <w:cnfStyle w:val="000000000000" w:firstRow="0" w:lastRow="0" w:firstColumn="0" w:lastColumn="0" w:oddVBand="0" w:evenVBand="0" w:oddHBand="0" w:evenHBand="0" w:firstRowFirstColumn="0" w:firstRowLastColumn="0" w:lastRowFirstColumn="0" w:lastRowLastColumn="0"/>
+            </w:pPr>
+            <w:r>
+              <w:t>Generar Informe de Estado Financiero</w:t>
+            </w:r>
+          </w:p>
+        </w:tc>
+        <w:tc>
+          <w:tcPr>
+            <w:tcW w:w="3934" w:type="dxa"/>
+          </w:tcPr>
+          <w:p>
+            <w:pPr>
+              <w:jc w:val="both"/>
+              <w:cnfStyle w:val="000000000000" w:firstRow="0" w:lastRow="0" w:firstColumn="0" w:lastColumn="0" w:oddVBand="0" w:evenVBand="0" w:oddHBand="0" w:evenHBand="0" w:firstRowFirstColumn="0" w:firstRowLastColumn="0" w:lastRowFirstColumn="0" w:lastRowLastColumn="0"/>
+            </w:pPr>
+            <w:r>
+              <w:t>Generar un informe sobre el estado financiero de la empresa dando a conocer el estado actual de la cuenta de la empresa.</w:t>
+            </w:r>
           </w:p>
         </w:tc>
       </w:tr>
@@ -2810,84 +2813,72 @@
               <w:rPr>
                 <w:b w:val="0"/>
               </w:rPr>
-              <w:t>301</w:t>
-            </w:r>
-          </w:p>
-        </w:tc>
-        <w:tc>
-          <w:tcPr>
-            <w:tcW w:w="3597" w:type="dxa"/>
-          </w:tcPr>
-          <w:p>
-            <w:pPr>
-              <w:cnfStyle w:val="000000100000" w:firstRow="0" w:lastRow="0" w:firstColumn="0" w:lastColumn="0" w:oddVBand="0" w:evenVBand="0" w:oddHBand="1" w:evenHBand="0" w:firstRowFirstColumn="0" w:firstRowLastColumn="0" w:lastRowFirstColumn="0" w:lastRowLastColumn="0"/>
-            </w:pPr>
-            <w:r>
-              <w:t>Consultar Cheques</w:t>
-            </w:r>
-          </w:p>
-        </w:tc>
-        <w:tc>
-          <w:tcPr>
-            <w:tcW w:w="3934" w:type="dxa"/>
-          </w:tcPr>
-          <w:p>
-            <w:pPr>
-              <w:jc w:val="both"/>
-              <w:cnfStyle w:val="000000100000" w:firstRow="0" w:lastRow="0" w:firstColumn="0" w:lastColumn="0" w:oddVBand="0" w:evenVBand="0" w:oddHBand="1" w:evenHBand="0" w:firstRowFirstColumn="0" w:firstRowLastColumn="0" w:lastRowFirstColumn="0" w:lastRowLastColumn="0"/>
-            </w:pPr>
-            <w:r>
-              <w:t>Informar sobre los cheques emitidos a la empresa, y mostrar el seguimiento de los mismos.</w:t>
-            </w:r>
-          </w:p>
-        </w:tc>
-      </w:tr>
-      <w:tr>
-        <w:tc>
-          <w:tcPr>
-            <w:cnfStyle w:val="001000000000" w:firstRow="0" w:lastRow="0" w:firstColumn="1" w:lastColumn="0" w:oddVBand="0" w:evenVBand="0" w:oddHBand="0" w:evenHBand="0" w:firstRowFirstColumn="0" w:firstRowLastColumn="0" w:lastRowFirstColumn="0" w:lastRowLastColumn="0"/>
-            <w:tcW w:w="1189" w:type="dxa"/>
-          </w:tcPr>
-          <w:p>
-            <w:pPr>
-              <w:jc w:val="center"/>
-              <w:rPr>
-                <w:b w:val="0"/>
-              </w:rPr>
-            </w:pPr>
-            <w:r>
-              <w:rPr>
-                <w:b w:val="0"/>
-              </w:rPr>
-              <w:t>302</w:t>
-            </w:r>
-          </w:p>
-        </w:tc>
-        <w:tc>
-          <w:tcPr>
-            <w:tcW w:w="3597" w:type="dxa"/>
-          </w:tcPr>
-          <w:p>
-            <w:pPr>
-              <w:cnfStyle w:val="000000000000" w:firstRow="0" w:lastRow="0" w:firstColumn="0" w:lastColumn="0" w:oddVBand="0" w:evenVBand="0" w:oddHBand="0" w:evenHBand="0" w:firstRowFirstColumn="0" w:firstRowLastColumn="0" w:lastRowFirstColumn="0" w:lastRowLastColumn="0"/>
-            </w:pPr>
-            <w:r>
-              <w:t>Generar Informe de Estado Financiero</w:t>
-            </w:r>
-          </w:p>
-        </w:tc>
-        <w:tc>
-          <w:tcPr>
-            <w:tcW w:w="3934" w:type="dxa"/>
-          </w:tcPr>
-          <w:p>
-            <w:pPr>
-              <w:jc w:val="both"/>
-              <w:cnfStyle w:val="000000000000" w:firstRow="0" w:lastRow="0" w:firstColumn="0" w:lastColumn="0" w:oddVBand="0" w:evenVBand="0" w:oddHBand="0" w:evenHBand="0" w:firstRowFirstColumn="0" w:firstRowLastColumn="0" w:lastRowFirstColumn="0" w:lastRowLastColumn="0"/>
-            </w:pPr>
-            <w:r>
-              <w:t>Generar un informe sobre el estado financiero de la empresa dando a conocer el estado actual de la cuenta de la empresa.</w:t>
-            </w:r>
+              <w:t>303</w:t>
+            </w:r>
+          </w:p>
+        </w:tc>
+        <w:tc>
+          <w:tcPr>
+            <w:tcW w:w="3597" w:type="dxa"/>
+          </w:tcPr>
+          <w:p>
+            <w:pPr>
+              <w:cnfStyle w:val="000000100000" w:firstRow="0" w:lastRow="0" w:firstColumn="0" w:lastColumn="0" w:oddVBand="0" w:evenVBand="0" w:oddHBand="1" w:evenHBand="0" w:firstRowFirstColumn="0" w:firstRowLastColumn="0" w:lastRowFirstColumn="0" w:lastRowLastColumn="0"/>
+            </w:pPr>
+            <w:r>
+              <w:t>Generar Informe de Proyecciones Financieras</w:t>
+            </w:r>
+          </w:p>
+        </w:tc>
+        <w:tc>
+          <w:tcPr>
+            <w:tcW w:w="3934" w:type="dxa"/>
+          </w:tcPr>
+          <w:p>
+            <w:pPr>
+              <w:jc w:val="both"/>
+              <w:cnfStyle w:val="000000100000" w:firstRow="0" w:lastRow="0" w:firstColumn="0" w:lastColumn="0" w:oddVBand="0" w:evenVBand="0" w:oddHBand="1" w:evenHBand="0" w:firstRowFirstColumn="0" w:firstRowLastColumn="0" w:lastRowFirstColumn="0" w:lastRowLastColumn="0"/>
+            </w:pPr>
+            <w:r>
+              <w:t>Generar un informe sobre proyecciones de los balances de pérdidas y ganancias.</w:t>
+            </w:r>
+          </w:p>
+        </w:tc>
+      </w:tr>
+      <w:tr>
+        <w:tc>
+          <w:tcPr>
+            <w:cnfStyle w:val="001000000000" w:firstRow="0" w:lastRow="0" w:firstColumn="1" w:lastColumn="0" w:oddVBand="0" w:evenVBand="0" w:oddHBand="0" w:evenHBand="0" w:firstRowFirstColumn="0" w:firstRowLastColumn="0" w:lastRowFirstColumn="0" w:lastRowLastColumn="0"/>
+            <w:tcW w:w="1189" w:type="dxa"/>
+          </w:tcPr>
+          <w:p>
+            <w:pPr>
+              <w:jc w:val="center"/>
+            </w:pPr>
+            <w:r>
+              <w:t>RRHH</w:t>
+            </w:r>
+          </w:p>
+        </w:tc>
+        <w:tc>
+          <w:tcPr>
+            <w:tcW w:w="3597" w:type="dxa"/>
+          </w:tcPr>
+          <w:p>
+            <w:pPr>
+              <w:cnfStyle w:val="000000000000" w:firstRow="0" w:lastRow="0" w:firstColumn="0" w:lastColumn="0" w:oddVBand="0" w:evenVBand="0" w:oddHBand="0" w:evenHBand="0" w:firstRowFirstColumn="0" w:firstRowLastColumn="0" w:lastRowFirstColumn="0" w:lastRowLastColumn="0"/>
+            </w:pPr>
+          </w:p>
+        </w:tc>
+        <w:tc>
+          <w:tcPr>
+            <w:tcW w:w="3934" w:type="dxa"/>
+          </w:tcPr>
+          <w:p>
+            <w:pPr>
+              <w:jc w:val="both"/>
+              <w:cnfStyle w:val="000000000000" w:firstRow="0" w:lastRow="0" w:firstColumn="0" w:lastColumn="0" w:oddVBand="0" w:evenVBand="0" w:oddHBand="0" w:evenHBand="0" w:firstRowFirstColumn="0" w:firstRowLastColumn="0" w:lastRowFirstColumn="0" w:lastRowLastColumn="0"/>
+            </w:pPr>
           </w:p>
         </w:tc>
       </w:tr>
@@ -2911,72 +2902,84 @@
               <w:rPr>
                 <w:b w:val="0"/>
               </w:rPr>
-              <w:t>303</w:t>
-            </w:r>
-          </w:p>
-        </w:tc>
-        <w:tc>
-          <w:tcPr>
-            <w:tcW w:w="3597" w:type="dxa"/>
-          </w:tcPr>
-          <w:p>
-            <w:pPr>
-              <w:cnfStyle w:val="000000100000" w:firstRow="0" w:lastRow="0" w:firstColumn="0" w:lastColumn="0" w:oddVBand="0" w:evenVBand="0" w:oddHBand="1" w:evenHBand="0" w:firstRowFirstColumn="0" w:firstRowLastColumn="0" w:lastRowFirstColumn="0" w:lastRowLastColumn="0"/>
-            </w:pPr>
-            <w:r>
-              <w:t>Generar Informe de Proyecciones Financieras</w:t>
-            </w:r>
-          </w:p>
-        </w:tc>
-        <w:tc>
-          <w:tcPr>
-            <w:tcW w:w="3934" w:type="dxa"/>
-          </w:tcPr>
-          <w:p>
-            <w:pPr>
-              <w:jc w:val="both"/>
-              <w:cnfStyle w:val="000000100000" w:firstRow="0" w:lastRow="0" w:firstColumn="0" w:lastColumn="0" w:oddVBand="0" w:evenVBand="0" w:oddHBand="1" w:evenHBand="0" w:firstRowFirstColumn="0" w:firstRowLastColumn="0" w:lastRowFirstColumn="0" w:lastRowLastColumn="0"/>
-            </w:pPr>
-            <w:r>
-              <w:t>Generar un informe sobre proyecciones de los balances de pérdidas y ganancias.</w:t>
-            </w:r>
-          </w:p>
-        </w:tc>
-      </w:tr>
-      <w:tr>
-        <w:tc>
-          <w:tcPr>
-            <w:cnfStyle w:val="001000000000" w:firstRow="0" w:lastRow="0" w:firstColumn="1" w:lastColumn="0" w:oddVBand="0" w:evenVBand="0" w:oddHBand="0" w:evenHBand="0" w:firstRowFirstColumn="0" w:firstRowLastColumn="0" w:lastRowFirstColumn="0" w:lastRowLastColumn="0"/>
-            <w:tcW w:w="1189" w:type="dxa"/>
-          </w:tcPr>
-          <w:p>
-            <w:pPr>
-              <w:jc w:val="center"/>
-            </w:pPr>
-            <w:r>
-              <w:t>RRHH</w:t>
-            </w:r>
-          </w:p>
-        </w:tc>
-        <w:tc>
-          <w:tcPr>
-            <w:tcW w:w="3597" w:type="dxa"/>
-          </w:tcPr>
-          <w:p>
-            <w:pPr>
-              <w:cnfStyle w:val="000000000000" w:firstRow="0" w:lastRow="0" w:firstColumn="0" w:lastColumn="0" w:oddVBand="0" w:evenVBand="0" w:oddHBand="0" w:evenHBand="0" w:firstRowFirstColumn="0" w:firstRowLastColumn="0" w:lastRowFirstColumn="0" w:lastRowLastColumn="0"/>
-            </w:pPr>
-          </w:p>
-        </w:tc>
-        <w:tc>
-          <w:tcPr>
-            <w:tcW w:w="3934" w:type="dxa"/>
-          </w:tcPr>
-          <w:p>
-            <w:pPr>
-              <w:jc w:val="both"/>
-              <w:cnfStyle w:val="000000000000" w:firstRow="0" w:lastRow="0" w:firstColumn="0" w:lastColumn="0" w:oddVBand="0" w:evenVBand="0" w:oddHBand="0" w:evenHBand="0" w:firstRowFirstColumn="0" w:firstRowLastColumn="0" w:lastRowFirstColumn="0" w:lastRowLastColumn="0"/>
-            </w:pPr>
+              <w:t>401</w:t>
+            </w:r>
+          </w:p>
+        </w:tc>
+        <w:tc>
+          <w:tcPr>
+            <w:tcW w:w="3597" w:type="dxa"/>
+          </w:tcPr>
+          <w:p>
+            <w:pPr>
+              <w:cnfStyle w:val="000000100000" w:firstRow="0" w:lastRow="0" w:firstColumn="0" w:lastColumn="0" w:oddVBand="0" w:evenVBand="0" w:oddHBand="1" w:evenHBand="0" w:firstRowFirstColumn="0" w:firstRowLastColumn="0" w:lastRowFirstColumn="0" w:lastRowLastColumn="0"/>
+            </w:pPr>
+            <w:r>
+              <w:t>Registrar Viajante</w:t>
+            </w:r>
+          </w:p>
+        </w:tc>
+        <w:tc>
+          <w:tcPr>
+            <w:tcW w:w="3934" w:type="dxa"/>
+          </w:tcPr>
+          <w:p>
+            <w:pPr>
+              <w:jc w:val="both"/>
+              <w:cnfStyle w:val="000000100000" w:firstRow="0" w:lastRow="0" w:firstColumn="0" w:lastColumn="0" w:oddVBand="0" w:evenVBand="0" w:oddHBand="1" w:evenHBand="0" w:firstRowFirstColumn="0" w:firstRowLastColumn="0" w:lastRowFirstColumn="0" w:lastRowLastColumn="0"/>
+            </w:pPr>
+            <w:r>
+              <w:t>Registrar los datos de un nuevo viajante.</w:t>
+            </w:r>
+          </w:p>
+        </w:tc>
+      </w:tr>
+      <w:tr>
+        <w:tc>
+          <w:tcPr>
+            <w:cnfStyle w:val="001000000000" w:firstRow="0" w:lastRow="0" w:firstColumn="1" w:lastColumn="0" w:oddVBand="0" w:evenVBand="0" w:oddHBand="0" w:evenHBand="0" w:firstRowFirstColumn="0" w:firstRowLastColumn="0" w:lastRowFirstColumn="0" w:lastRowLastColumn="0"/>
+            <w:tcW w:w="1189" w:type="dxa"/>
+          </w:tcPr>
+          <w:p>
+            <w:pPr>
+              <w:jc w:val="center"/>
+              <w:rPr>
+                <w:b w:val="0"/>
+              </w:rPr>
+            </w:pPr>
+            <w:r>
+              <w:rPr>
+                <w:b w:val="0"/>
+              </w:rPr>
+              <w:t>402</w:t>
+            </w:r>
+          </w:p>
+        </w:tc>
+        <w:tc>
+          <w:tcPr>
+            <w:tcW w:w="3597" w:type="dxa"/>
+          </w:tcPr>
+          <w:p>
+            <w:pPr>
+              <w:cnfStyle w:val="000000000000" w:firstRow="0" w:lastRow="0" w:firstColumn="0" w:lastColumn="0" w:oddVBand="0" w:evenVBand="0" w:oddHBand="0" w:evenHBand="0" w:firstRowFirstColumn="0" w:firstRowLastColumn="0" w:lastRowFirstColumn="0" w:lastRowLastColumn="0"/>
+            </w:pPr>
+            <w:r>
+              <w:t>Modificar Viajante</w:t>
+            </w:r>
+          </w:p>
+        </w:tc>
+        <w:tc>
+          <w:tcPr>
+            <w:tcW w:w="3934" w:type="dxa"/>
+          </w:tcPr>
+          <w:p>
+            <w:pPr>
+              <w:jc w:val="both"/>
+              <w:cnfStyle w:val="000000000000" w:firstRow="0" w:lastRow="0" w:firstColumn="0" w:lastColumn="0" w:oddVBand="0" w:evenVBand="0" w:oddHBand="0" w:evenHBand="0" w:firstRowFirstColumn="0" w:firstRowLastColumn="0" w:lastRowFirstColumn="0" w:lastRowLastColumn="0"/>
+            </w:pPr>
+            <w:r>
+              <w:t>Registrar los cambios referidos a los datos de un viajante</w:t>
+            </w:r>
           </w:p>
         </w:tc>
       </w:tr>
@@ -3000,83 +3003,88 @@
               <w:rPr>
                 <w:b w:val="0"/>
               </w:rPr>
-              <w:t>401</w:t>
-            </w:r>
-          </w:p>
-        </w:tc>
-        <w:tc>
-          <w:tcPr>
-            <w:tcW w:w="3597" w:type="dxa"/>
-          </w:tcPr>
-          <w:p>
-            <w:pPr>
-              <w:cnfStyle w:val="000000100000" w:firstRow="0" w:lastRow="0" w:firstColumn="0" w:lastColumn="0" w:oddVBand="0" w:evenVBand="0" w:oddHBand="1" w:evenHBand="0" w:firstRowFirstColumn="0" w:firstRowLastColumn="0" w:lastRowFirstColumn="0" w:lastRowLastColumn="0"/>
-            </w:pPr>
-            <w:r>
-              <w:t>Registrar Viajante</w:t>
-            </w:r>
-          </w:p>
-        </w:tc>
-        <w:tc>
-          <w:tcPr>
-            <w:tcW w:w="3934" w:type="dxa"/>
-          </w:tcPr>
-          <w:p>
-            <w:pPr>
-              <w:jc w:val="both"/>
-              <w:cnfStyle w:val="000000100000" w:firstRow="0" w:lastRow="0" w:firstColumn="0" w:lastColumn="0" w:oddVBand="0" w:evenVBand="0" w:oddHBand="1" w:evenHBand="0" w:firstRowFirstColumn="0" w:firstRowLastColumn="0" w:lastRowFirstColumn="0" w:lastRowLastColumn="0"/>
-            </w:pPr>
-            <w:r>
-              <w:t>Registrar los datos de un nuevo viajante.</w:t>
-            </w:r>
-          </w:p>
-        </w:tc>
-      </w:tr>
-      <w:tr>
-        <w:tc>
-          <w:tcPr>
-            <w:cnfStyle w:val="001000000000" w:firstRow="0" w:lastRow="0" w:firstColumn="1" w:lastColumn="0" w:oddVBand="0" w:evenVBand="0" w:oddHBand="0" w:evenHBand="0" w:firstRowFirstColumn="0" w:firstRowLastColumn="0" w:lastRowFirstColumn="0" w:lastRowLastColumn="0"/>
-            <w:tcW w:w="1189" w:type="dxa"/>
-          </w:tcPr>
-          <w:p>
-            <w:pPr>
-              <w:jc w:val="center"/>
-              <w:rPr>
-                <w:b w:val="0"/>
-              </w:rPr>
-            </w:pPr>
-            <w:r>
-              <w:rPr>
-                <w:b w:val="0"/>
-              </w:rPr>
-              <w:t>402</w:t>
-            </w:r>
-          </w:p>
-        </w:tc>
-        <w:tc>
-          <w:tcPr>
-            <w:tcW w:w="3597" w:type="dxa"/>
-          </w:tcPr>
-          <w:p>
-            <w:pPr>
-              <w:cnfStyle w:val="000000000000" w:firstRow="0" w:lastRow="0" w:firstColumn="0" w:lastColumn="0" w:oddVBand="0" w:evenVBand="0" w:oddHBand="0" w:evenHBand="0" w:firstRowFirstColumn="0" w:firstRowLastColumn="0" w:lastRowFirstColumn="0" w:lastRowLastColumn="0"/>
-            </w:pPr>
-            <w:r>
-              <w:t>Modificar Viajante</w:t>
-            </w:r>
-          </w:p>
-        </w:tc>
-        <w:tc>
-          <w:tcPr>
-            <w:tcW w:w="3934" w:type="dxa"/>
-          </w:tcPr>
-          <w:p>
-            <w:pPr>
-              <w:jc w:val="both"/>
-              <w:cnfStyle w:val="000000000000" w:firstRow="0" w:lastRow="0" w:firstColumn="0" w:lastColumn="0" w:oddVBand="0" w:evenVBand="0" w:oddHBand="0" w:evenHBand="0" w:firstRowFirstColumn="0" w:firstRowLastColumn="0" w:lastRowFirstColumn="0" w:lastRowLastColumn="0"/>
-            </w:pPr>
-            <w:r>
-              <w:t>Registrar los cambios referidos a los datos de un viajante</w:t>
+              <w:t>403</w:t>
+            </w:r>
+          </w:p>
+        </w:tc>
+        <w:tc>
+          <w:tcPr>
+            <w:tcW w:w="3597" w:type="dxa"/>
+          </w:tcPr>
+          <w:p>
+            <w:pPr>
+              <w:cnfStyle w:val="000000100000" w:firstRow="0" w:lastRow="0" w:firstColumn="0" w:lastColumn="0" w:oddVBand="0" w:evenVBand="0" w:oddHBand="1" w:evenHBand="0" w:firstRowFirstColumn="0" w:firstRowLastColumn="0" w:lastRowFirstColumn="0" w:lastRowLastColumn="0"/>
+            </w:pPr>
+            <w:r>
+              <w:t>Registrar Empleado</w:t>
+            </w:r>
+          </w:p>
+        </w:tc>
+        <w:tc>
+          <w:tcPr>
+            <w:tcW w:w="3934" w:type="dxa"/>
+          </w:tcPr>
+          <w:p>
+            <w:pPr>
+              <w:jc w:val="both"/>
+              <w:cnfStyle w:val="000000100000" w:firstRow="0" w:lastRow="0" w:firstColumn="0" w:lastColumn="0" w:oddVBand="0" w:evenVBand="0" w:oddHBand="1" w:evenHBand="0" w:firstRowFirstColumn="0" w:firstRowLastColumn="0" w:lastRowFirstColumn="0" w:lastRowLastColumn="0"/>
+            </w:pPr>
+            <w:r>
+              <w:t xml:space="preserve">Registrar los datos de un nuevo </w:t>
+            </w:r>
+            <w:r>
+              <w:lastRenderedPageBreak/>
+              <w:t>empleado.</w:t>
+            </w:r>
+          </w:p>
+        </w:tc>
+      </w:tr>
+      <w:tr>
+        <w:tc>
+          <w:tcPr>
+            <w:cnfStyle w:val="001000000000" w:firstRow="0" w:lastRow="0" w:firstColumn="1" w:lastColumn="0" w:oddVBand="0" w:evenVBand="0" w:oddHBand="0" w:evenHBand="0" w:firstRowFirstColumn="0" w:firstRowLastColumn="0" w:lastRowFirstColumn="0" w:lastRowLastColumn="0"/>
+            <w:tcW w:w="1189" w:type="dxa"/>
+          </w:tcPr>
+          <w:p>
+            <w:pPr>
+              <w:jc w:val="center"/>
+              <w:rPr>
+                <w:b w:val="0"/>
+              </w:rPr>
+            </w:pPr>
+            <w:r>
+              <w:rPr>
+                <w:b w:val="0"/>
+              </w:rPr>
+              <w:lastRenderedPageBreak/>
+              <w:t>404</w:t>
+            </w:r>
+          </w:p>
+        </w:tc>
+        <w:tc>
+          <w:tcPr>
+            <w:tcW w:w="3597" w:type="dxa"/>
+          </w:tcPr>
+          <w:p>
+            <w:pPr>
+              <w:cnfStyle w:val="000000000000" w:firstRow="0" w:lastRow="0" w:firstColumn="0" w:lastColumn="0" w:oddVBand="0" w:evenVBand="0" w:oddHBand="0" w:evenHBand="0" w:firstRowFirstColumn="0" w:firstRowLastColumn="0" w:lastRowFirstColumn="0" w:lastRowLastColumn="0"/>
+            </w:pPr>
+            <w:r>
+              <w:t>Consultar Empleado</w:t>
+            </w:r>
+          </w:p>
+        </w:tc>
+        <w:tc>
+          <w:tcPr>
+            <w:tcW w:w="3934" w:type="dxa"/>
+          </w:tcPr>
+          <w:p>
+            <w:pPr>
+              <w:jc w:val="both"/>
+              <w:cnfStyle w:val="000000000000" w:firstRow="0" w:lastRow="0" w:firstColumn="0" w:lastColumn="0" w:oddVBand="0" w:evenVBand="0" w:oddHBand="0" w:evenHBand="0" w:firstRowFirstColumn="0" w:firstRowLastColumn="0" w:lastRowFirstColumn="0" w:lastRowLastColumn="0"/>
+            </w:pPr>
+            <w:r>
+              <w:t>Informar sobre los datos de un empleado</w:t>
             </w:r>
           </w:p>
         </w:tc>
@@ -3101,89 +3109,72 @@
               <w:rPr>
                 <w:b w:val="0"/>
               </w:rPr>
-              <w:t>403</w:t>
-            </w:r>
-          </w:p>
-        </w:tc>
-        <w:tc>
-          <w:tcPr>
-            <w:tcW w:w="3597" w:type="dxa"/>
-          </w:tcPr>
-          <w:p>
-            <w:pPr>
-              <w:cnfStyle w:val="000000100000" w:firstRow="0" w:lastRow="0" w:firstColumn="0" w:lastColumn="0" w:oddVBand="0" w:evenVBand="0" w:oddHBand="1" w:evenHBand="0" w:firstRowFirstColumn="0" w:firstRowLastColumn="0" w:lastRowFirstColumn="0" w:lastRowLastColumn="0"/>
-            </w:pPr>
-            <w:r>
-              <w:t>Registrar Empleado</w:t>
-            </w:r>
-          </w:p>
-        </w:tc>
-        <w:tc>
-          <w:tcPr>
-            <w:tcW w:w="3934" w:type="dxa"/>
-          </w:tcPr>
-          <w:p>
-            <w:pPr>
-              <w:jc w:val="both"/>
-              <w:cnfStyle w:val="000000100000" w:firstRow="0" w:lastRow="0" w:firstColumn="0" w:lastColumn="0" w:oddVBand="0" w:evenVBand="0" w:oddHBand="1" w:evenHBand="0" w:firstRowFirstColumn="0" w:firstRowLastColumn="0" w:lastRowFirstColumn="0" w:lastRowLastColumn="0"/>
-            </w:pPr>
-            <w:r>
-              <w:t xml:space="preserve">Registrar los datos de un nuevo </w:t>
-            </w:r>
-            <w:r>
-              <w:lastRenderedPageBreak/>
-              <w:t>empleado.</w:t>
-            </w:r>
-          </w:p>
-        </w:tc>
-      </w:tr>
-      <w:tr>
-        <w:tc>
-          <w:tcPr>
-            <w:cnfStyle w:val="001000000000" w:firstRow="0" w:lastRow="0" w:firstColumn="1" w:lastColumn="0" w:oddVBand="0" w:evenVBand="0" w:oddHBand="0" w:evenHBand="0" w:firstRowFirstColumn="0" w:firstRowLastColumn="0" w:lastRowFirstColumn="0" w:lastRowLastColumn="0"/>
-            <w:tcW w:w="1189" w:type="dxa"/>
-          </w:tcPr>
-          <w:p>
-            <w:pPr>
-              <w:jc w:val="center"/>
-              <w:rPr>
-                <w:b w:val="0"/>
-              </w:rPr>
-            </w:pPr>
-            <w:r>
-              <w:rPr>
-                <w:b w:val="0"/>
-              </w:rPr>
-              <w:lastRenderedPageBreak/>
-              <w:t>404</w:t>
-            </w:r>
-          </w:p>
-        </w:tc>
-        <w:tc>
-          <w:tcPr>
-            <w:tcW w:w="3597" w:type="dxa"/>
-          </w:tcPr>
-          <w:p>
-            <w:pPr>
-              <w:cnfStyle w:val="000000000000" w:firstRow="0" w:lastRow="0" w:firstColumn="0" w:lastColumn="0" w:oddVBand="0" w:evenVBand="0" w:oddHBand="0" w:evenHBand="0" w:firstRowFirstColumn="0" w:firstRowLastColumn="0" w:lastRowFirstColumn="0" w:lastRowLastColumn="0"/>
-            </w:pPr>
-            <w:r>
-              <w:t>Consultar Empleado</w:t>
-            </w:r>
-          </w:p>
-        </w:tc>
-        <w:tc>
-          <w:tcPr>
-            <w:tcW w:w="3934" w:type="dxa"/>
-          </w:tcPr>
-          <w:p>
-            <w:pPr>
-              <w:jc w:val="both"/>
-              <w:cnfStyle w:val="000000000000" w:firstRow="0" w:lastRow="0" w:firstColumn="0" w:lastColumn="0" w:oddVBand="0" w:evenVBand="0" w:oddHBand="0" w:evenHBand="0" w:firstRowFirstColumn="0" w:firstRowLastColumn="0" w:lastRowFirstColumn="0" w:lastRowLastColumn="0"/>
-            </w:pPr>
-            <w:r>
-              <w:t>Informar sobre los datos de un empleado</w:t>
-            </w:r>
+              <w:t>405</w:t>
+            </w:r>
+          </w:p>
+        </w:tc>
+        <w:tc>
+          <w:tcPr>
+            <w:tcW w:w="3597" w:type="dxa"/>
+          </w:tcPr>
+          <w:p>
+            <w:pPr>
+              <w:cnfStyle w:val="000000100000" w:firstRow="0" w:lastRow="0" w:firstColumn="0" w:lastColumn="0" w:oddVBand="0" w:evenVBand="0" w:oddHBand="1" w:evenHBand="0" w:firstRowFirstColumn="0" w:firstRowLastColumn="0" w:lastRowFirstColumn="0" w:lastRowLastColumn="0"/>
+            </w:pPr>
+            <w:r>
+              <w:t>Modificar Empleado</w:t>
+            </w:r>
+          </w:p>
+        </w:tc>
+        <w:tc>
+          <w:tcPr>
+            <w:tcW w:w="3934" w:type="dxa"/>
+          </w:tcPr>
+          <w:p>
+            <w:pPr>
+              <w:jc w:val="both"/>
+              <w:cnfStyle w:val="000000100000" w:firstRow="0" w:lastRow="0" w:firstColumn="0" w:lastColumn="0" w:oddVBand="0" w:evenVBand="0" w:oddHBand="1" w:evenHBand="0" w:firstRowFirstColumn="0" w:firstRowLastColumn="0" w:lastRowFirstColumn="0" w:lastRowLastColumn="0"/>
+            </w:pPr>
+            <w:r>
+              <w:t>Registrar los cambios referidos a los datos de un empleado.</w:t>
+            </w:r>
+          </w:p>
+        </w:tc>
+      </w:tr>
+      <w:tr>
+        <w:tc>
+          <w:tcPr>
+            <w:cnfStyle w:val="001000000000" w:firstRow="0" w:lastRow="0" w:firstColumn="1" w:lastColumn="0" w:oddVBand="0" w:evenVBand="0" w:oddHBand="0" w:evenHBand="0" w:firstRowFirstColumn="0" w:firstRowLastColumn="0" w:lastRowFirstColumn="0" w:lastRowLastColumn="0"/>
+            <w:tcW w:w="1189" w:type="dxa"/>
+          </w:tcPr>
+          <w:p>
+            <w:pPr>
+              <w:jc w:val="center"/>
+            </w:pPr>
+            <w:r>
+              <w:t>Toma de Decisiones</w:t>
+            </w:r>
+          </w:p>
+        </w:tc>
+        <w:tc>
+          <w:tcPr>
+            <w:tcW w:w="3597" w:type="dxa"/>
+          </w:tcPr>
+          <w:p>
+            <w:pPr>
+              <w:cnfStyle w:val="000000000000" w:firstRow="0" w:lastRow="0" w:firstColumn="0" w:lastColumn="0" w:oddVBand="0" w:evenVBand="0" w:oddHBand="0" w:evenHBand="0" w:firstRowFirstColumn="0" w:firstRowLastColumn="0" w:lastRowFirstColumn="0" w:lastRowLastColumn="0"/>
+            </w:pPr>
+          </w:p>
+        </w:tc>
+        <w:tc>
+          <w:tcPr>
+            <w:tcW w:w="3934" w:type="dxa"/>
+          </w:tcPr>
+          <w:p>
+            <w:pPr>
+              <w:jc w:val="both"/>
+              <w:cnfStyle w:val="000000000000" w:firstRow="0" w:lastRow="0" w:firstColumn="0" w:lastColumn="0" w:oddVBand="0" w:evenVBand="0" w:oddHBand="0" w:evenHBand="0" w:firstRowFirstColumn="0" w:firstRowLastColumn="0" w:lastRowFirstColumn="0" w:lastRowLastColumn="0"/>
+            </w:pPr>
           </w:p>
         </w:tc>
       </w:tr>
@@ -3207,72 +3198,87 @@
               <w:rPr>
                 <w:b w:val="0"/>
               </w:rPr>
-              <w:t>405</w:t>
-            </w:r>
-          </w:p>
-        </w:tc>
-        <w:tc>
-          <w:tcPr>
-            <w:tcW w:w="3597" w:type="dxa"/>
-          </w:tcPr>
-          <w:p>
-            <w:pPr>
-              <w:cnfStyle w:val="000000100000" w:firstRow="0" w:lastRow="0" w:firstColumn="0" w:lastColumn="0" w:oddVBand="0" w:evenVBand="0" w:oddHBand="1" w:evenHBand="0" w:firstRowFirstColumn="0" w:firstRowLastColumn="0" w:lastRowFirstColumn="0" w:lastRowLastColumn="0"/>
-            </w:pPr>
-            <w:r>
-              <w:t>Modificar Empleado</w:t>
-            </w:r>
-          </w:p>
-        </w:tc>
-        <w:tc>
-          <w:tcPr>
-            <w:tcW w:w="3934" w:type="dxa"/>
-          </w:tcPr>
-          <w:p>
-            <w:pPr>
-              <w:jc w:val="both"/>
-              <w:cnfStyle w:val="000000100000" w:firstRow="0" w:lastRow="0" w:firstColumn="0" w:lastColumn="0" w:oddVBand="0" w:evenVBand="0" w:oddHBand="1" w:evenHBand="0" w:firstRowFirstColumn="0" w:firstRowLastColumn="0" w:lastRowFirstColumn="0" w:lastRowLastColumn="0"/>
-            </w:pPr>
-            <w:r>
-              <w:t>Registrar los cambios referidos a los datos de un empleado.</w:t>
-            </w:r>
-          </w:p>
-        </w:tc>
-      </w:tr>
-      <w:tr>
-        <w:tc>
-          <w:tcPr>
-            <w:cnfStyle w:val="001000000000" w:firstRow="0" w:lastRow="0" w:firstColumn="1" w:lastColumn="0" w:oddVBand="0" w:evenVBand="0" w:oddHBand="0" w:evenHBand="0" w:firstRowFirstColumn="0" w:firstRowLastColumn="0" w:lastRowFirstColumn="0" w:lastRowLastColumn="0"/>
-            <w:tcW w:w="1189" w:type="dxa"/>
-          </w:tcPr>
-          <w:p>
-            <w:pPr>
-              <w:jc w:val="center"/>
-            </w:pPr>
-            <w:r>
-              <w:t>Toma de Decisiones</w:t>
-            </w:r>
-          </w:p>
-        </w:tc>
-        <w:tc>
-          <w:tcPr>
-            <w:tcW w:w="3597" w:type="dxa"/>
-          </w:tcPr>
-          <w:p>
-            <w:pPr>
-              <w:cnfStyle w:val="000000000000" w:firstRow="0" w:lastRow="0" w:firstColumn="0" w:lastColumn="0" w:oddVBand="0" w:evenVBand="0" w:oddHBand="0" w:evenHBand="0" w:firstRowFirstColumn="0" w:firstRowLastColumn="0" w:lastRowFirstColumn="0" w:lastRowLastColumn="0"/>
-            </w:pPr>
-          </w:p>
-        </w:tc>
-        <w:tc>
-          <w:tcPr>
-            <w:tcW w:w="3934" w:type="dxa"/>
-          </w:tcPr>
-          <w:p>
-            <w:pPr>
-              <w:jc w:val="both"/>
-              <w:cnfStyle w:val="000000000000" w:firstRow="0" w:lastRow="0" w:firstColumn="0" w:lastColumn="0" w:oddVBand="0" w:evenVBand="0" w:oddHBand="0" w:evenHBand="0" w:firstRowFirstColumn="0" w:firstRowLastColumn="0" w:lastRowFirstColumn="0" w:lastRowLastColumn="0"/>
-            </w:pPr>
+              <w:t>501</w:t>
+            </w:r>
+          </w:p>
+        </w:tc>
+        <w:tc>
+          <w:tcPr>
+            <w:tcW w:w="3597" w:type="dxa"/>
+          </w:tcPr>
+          <w:p>
+            <w:pPr>
+              <w:cnfStyle w:val="000000100000" w:firstRow="0" w:lastRow="0" w:firstColumn="0" w:lastColumn="0" w:oddVBand="0" w:evenVBand="0" w:oddHBand="1" w:evenHBand="0" w:firstRowFirstColumn="0" w:firstRowLastColumn="0" w:lastRowFirstColumn="0" w:lastRowLastColumn="0"/>
+              <w:rPr>
+                <w:u w:val="single"/>
+              </w:rPr>
+            </w:pPr>
+            <w:r>
+              <w:t>Generar Informe de Rentabilidad de Producto</w:t>
+            </w:r>
+          </w:p>
+        </w:tc>
+        <w:tc>
+          <w:tcPr>
+            <w:tcW w:w="3934" w:type="dxa"/>
+          </w:tcPr>
+          <w:p>
+            <w:pPr>
+              <w:jc w:val="both"/>
+              <w:cnfStyle w:val="000000100000" w:firstRow="0" w:lastRow="0" w:firstColumn="0" w:lastColumn="0" w:oddVBand="0" w:evenVBand="0" w:oddHBand="1" w:evenHBand="0" w:firstRowFirstColumn="0" w:firstRowLastColumn="0" w:lastRowFirstColumn="0" w:lastRowLastColumn="0"/>
+            </w:pPr>
+            <w:r>
+              <w:t>Generar un informe sobre la rentabilidad económica de los productos terminados.</w:t>
+            </w:r>
+          </w:p>
+        </w:tc>
+      </w:tr>
+      <w:tr>
+        <w:tc>
+          <w:tcPr>
+            <w:cnfStyle w:val="001000000000" w:firstRow="0" w:lastRow="0" w:firstColumn="1" w:lastColumn="0" w:oddVBand="0" w:evenVBand="0" w:oddHBand="0" w:evenHBand="0" w:firstRowFirstColumn="0" w:firstRowLastColumn="0" w:lastRowFirstColumn="0" w:lastRowLastColumn="0"/>
+            <w:tcW w:w="1189" w:type="dxa"/>
+          </w:tcPr>
+          <w:p>
+            <w:pPr>
+              <w:jc w:val="center"/>
+              <w:rPr>
+                <w:b w:val="0"/>
+              </w:rPr>
+            </w:pPr>
+            <w:r>
+              <w:rPr>
+                <w:b w:val="0"/>
+              </w:rPr>
+              <w:t>502</w:t>
+            </w:r>
+          </w:p>
+        </w:tc>
+        <w:tc>
+          <w:tcPr>
+            <w:tcW w:w="3597" w:type="dxa"/>
+          </w:tcPr>
+          <w:p>
+            <w:pPr>
+              <w:cnfStyle w:val="000000000000" w:firstRow="0" w:lastRow="0" w:firstColumn="0" w:lastColumn="0" w:oddVBand="0" w:evenVBand="0" w:oddHBand="0" w:evenHBand="0" w:firstRowFirstColumn="0" w:firstRowLastColumn="0" w:lastRowFirstColumn="0" w:lastRowLastColumn="0"/>
+            </w:pPr>
+            <w:r>
+              <w:t>Generar Informe de Proyección de Rentabilidad de Producto</w:t>
+            </w:r>
+          </w:p>
+        </w:tc>
+        <w:tc>
+          <w:tcPr>
+            <w:tcW w:w="3934" w:type="dxa"/>
+          </w:tcPr>
+          <w:p>
+            <w:pPr>
+              <w:jc w:val="both"/>
+              <w:cnfStyle w:val="000000000000" w:firstRow="0" w:lastRow="0" w:firstColumn="0" w:lastColumn="0" w:oddVBand="0" w:evenVBand="0" w:oddHBand="0" w:evenHBand="0" w:firstRowFirstColumn="0" w:firstRowLastColumn="0" w:lastRowFirstColumn="0" w:lastRowLastColumn="0"/>
+            </w:pPr>
+            <w:r>
+              <w:t>Generar un informe de la proyección generada sobre la rentabilidad económica futuras de los productos terminados.</w:t>
+            </w:r>
           </w:p>
         </w:tc>
       </w:tr>
@@ -3296,86 +3302,83 @@
               <w:rPr>
                 <w:b w:val="0"/>
               </w:rPr>
-              <w:t>501</w:t>
-            </w:r>
-          </w:p>
-        </w:tc>
-        <w:tc>
-          <w:tcPr>
-            <w:tcW w:w="3597" w:type="dxa"/>
-          </w:tcPr>
-          <w:p>
-            <w:pPr>
-              <w:cnfStyle w:val="000000100000" w:firstRow="0" w:lastRow="0" w:firstColumn="0" w:lastColumn="0" w:oddVBand="0" w:evenVBand="0" w:oddHBand="1" w:evenHBand="0" w:firstRowFirstColumn="0" w:firstRowLastColumn="0" w:lastRowFirstColumn="0" w:lastRowLastColumn="0"/>
-              <w:rPr>
-                <w:u w:val="single"/>
-              </w:rPr>
-            </w:pPr>
-            <w:r>
-              <w:t>Generar Informe de Rentabilidad de Producto</w:t>
-            </w:r>
-          </w:p>
-        </w:tc>
-        <w:tc>
-          <w:tcPr>
-            <w:tcW w:w="3934" w:type="dxa"/>
-          </w:tcPr>
-          <w:p>
-            <w:pPr>
-              <w:jc w:val="both"/>
-              <w:cnfStyle w:val="000000100000" w:firstRow="0" w:lastRow="0" w:firstColumn="0" w:lastColumn="0" w:oddVBand="0" w:evenVBand="0" w:oddHBand="1" w:evenHBand="0" w:firstRowFirstColumn="0" w:firstRowLastColumn="0" w:lastRowFirstColumn="0" w:lastRowLastColumn="0"/>
-            </w:pPr>
-            <w:r>
-              <w:t>Generar un informe sobre la rentabilidad económica de los productos terminados.</w:t>
-            </w:r>
-          </w:p>
-        </w:tc>
-      </w:tr>
-      <w:tr>
-        <w:tc>
-          <w:tcPr>
-            <w:cnfStyle w:val="001000000000" w:firstRow="0" w:lastRow="0" w:firstColumn="1" w:lastColumn="0" w:oddVBand="0" w:evenVBand="0" w:oddHBand="0" w:evenHBand="0" w:firstRowFirstColumn="0" w:firstRowLastColumn="0" w:lastRowFirstColumn="0" w:lastRowLastColumn="0"/>
-            <w:tcW w:w="1189" w:type="dxa"/>
-          </w:tcPr>
-          <w:p>
-            <w:pPr>
-              <w:jc w:val="center"/>
-              <w:rPr>
-                <w:b w:val="0"/>
-              </w:rPr>
-            </w:pPr>
-            <w:r>
-              <w:rPr>
-                <w:b w:val="0"/>
-              </w:rPr>
-              <w:t>502</w:t>
-            </w:r>
-          </w:p>
-        </w:tc>
-        <w:tc>
-          <w:tcPr>
-            <w:tcW w:w="3597" w:type="dxa"/>
-          </w:tcPr>
-          <w:p>
-            <w:pPr>
-              <w:cnfStyle w:val="000000000000" w:firstRow="0" w:lastRow="0" w:firstColumn="0" w:lastColumn="0" w:oddVBand="0" w:evenVBand="0" w:oddHBand="0" w:evenHBand="0" w:firstRowFirstColumn="0" w:firstRowLastColumn="0" w:lastRowFirstColumn="0" w:lastRowLastColumn="0"/>
-            </w:pPr>
-            <w:r>
-              <w:t>Generar Informe de Proyección de Rentabilidad de Producto</w:t>
-            </w:r>
-          </w:p>
-        </w:tc>
-        <w:tc>
-          <w:tcPr>
-            <w:tcW w:w="3934" w:type="dxa"/>
-          </w:tcPr>
-          <w:p>
-            <w:pPr>
-              <w:jc w:val="both"/>
-              <w:cnfStyle w:val="000000000000" w:firstRow="0" w:lastRow="0" w:firstColumn="0" w:lastColumn="0" w:oddVBand="0" w:evenVBand="0" w:oddHBand="0" w:evenHBand="0" w:firstRowFirstColumn="0" w:firstRowLastColumn="0" w:lastRowFirstColumn="0" w:lastRowLastColumn="0"/>
-            </w:pPr>
-            <w:r>
-              <w:t>Generar un informe de la proyección generada sobre la rentabilidad económica futuras de los productos terminados.</w:t>
+              <w:t>503</w:t>
+            </w:r>
+          </w:p>
+        </w:tc>
+        <w:tc>
+          <w:tcPr>
+            <w:tcW w:w="3597" w:type="dxa"/>
+          </w:tcPr>
+          <w:p>
+            <w:pPr>
+              <w:cnfStyle w:val="000000100000" w:firstRow="0" w:lastRow="0" w:firstColumn="0" w:lastColumn="0" w:oddVBand="0" w:evenVBand="0" w:oddHBand="1" w:evenHBand="0" w:firstRowFirstColumn="0" w:firstRowLastColumn="0" w:lastRowFirstColumn="0" w:lastRowLastColumn="0"/>
+            </w:pPr>
+            <w:r>
+              <w:t>Generar Informe de Proyección de Ventas</w:t>
+            </w:r>
+          </w:p>
+        </w:tc>
+        <w:tc>
+          <w:tcPr>
+            <w:tcW w:w="3934" w:type="dxa"/>
+          </w:tcPr>
+          <w:p>
+            <w:pPr>
+              <w:jc w:val="both"/>
+              <w:cnfStyle w:val="000000100000" w:firstRow="0" w:lastRow="0" w:firstColumn="0" w:lastColumn="0" w:oddVBand="0" w:evenVBand="0" w:oddHBand="1" w:evenHBand="0" w:firstRowFirstColumn="0" w:firstRowLastColumn="0" w:lastRowFirstColumn="0" w:lastRowLastColumn="0"/>
+            </w:pPr>
+            <w:r>
+              <w:t>Generar un informe de la proyección generada sobre las ventas futuras de los productos terminados.</w:t>
+            </w:r>
+          </w:p>
+        </w:tc>
+      </w:tr>
+      <w:tr>
+        <w:tc>
+          <w:tcPr>
+            <w:cnfStyle w:val="001000000000" w:firstRow="0" w:lastRow="0" w:firstColumn="1" w:lastColumn="0" w:oddVBand="0" w:evenVBand="0" w:oddHBand="0" w:evenHBand="0" w:firstRowFirstColumn="0" w:firstRowLastColumn="0" w:lastRowFirstColumn="0" w:lastRowLastColumn="0"/>
+            <w:tcW w:w="1189" w:type="dxa"/>
+          </w:tcPr>
+          <w:p>
+            <w:pPr>
+              <w:jc w:val="center"/>
+              <w:rPr>
+                <w:b w:val="0"/>
+              </w:rPr>
+            </w:pPr>
+            <w:r>
+              <w:rPr>
+                <w:b w:val="0"/>
+              </w:rPr>
+              <w:t>504</w:t>
+            </w:r>
+          </w:p>
+        </w:tc>
+        <w:tc>
+          <w:tcPr>
+            <w:tcW w:w="3597" w:type="dxa"/>
+          </w:tcPr>
+          <w:p>
+            <w:pPr>
+              <w:cnfStyle w:val="000000000000" w:firstRow="0" w:lastRow="0" w:firstColumn="0" w:lastColumn="0" w:oddVBand="0" w:evenVBand="0" w:oddHBand="0" w:evenHBand="0" w:firstRowFirstColumn="0" w:firstRowLastColumn="0" w:lastRowFirstColumn="0" w:lastRowLastColumn="0"/>
+            </w:pPr>
+            <w:r>
+              <w:t>Calcular la Proyección de Rentabilidad de Producto</w:t>
+            </w:r>
+          </w:p>
+        </w:tc>
+        <w:tc>
+          <w:tcPr>
+            <w:tcW w:w="3934" w:type="dxa"/>
+          </w:tcPr>
+          <w:p>
+            <w:pPr>
+              <w:jc w:val="both"/>
+              <w:cnfStyle w:val="000000000000" w:firstRow="0" w:lastRow="0" w:firstColumn="0" w:lastColumn="0" w:oddVBand="0" w:evenVBand="0" w:oddHBand="0" w:evenHBand="0" w:firstRowFirstColumn="0" w:firstRowLastColumn="0" w:lastRowFirstColumn="0" w:lastRowLastColumn="0"/>
+            </w:pPr>
+            <w:r>
+              <w:t xml:space="preserve">Realizar los cálculos necesarios para generar las proyecciones de rentabilidad económica futuras de los productos terminados. </w:t>
             </w:r>
           </w:p>
         </w:tc>
@@ -3400,83 +3403,80 @@
               <w:rPr>
                 <w:b w:val="0"/>
               </w:rPr>
-              <w:t>503</w:t>
-            </w:r>
-          </w:p>
-        </w:tc>
-        <w:tc>
-          <w:tcPr>
-            <w:tcW w:w="3597" w:type="dxa"/>
-          </w:tcPr>
-          <w:p>
-            <w:pPr>
-              <w:cnfStyle w:val="000000100000" w:firstRow="0" w:lastRow="0" w:firstColumn="0" w:lastColumn="0" w:oddVBand="0" w:evenVBand="0" w:oddHBand="1" w:evenHBand="0" w:firstRowFirstColumn="0" w:firstRowLastColumn="0" w:lastRowFirstColumn="0" w:lastRowLastColumn="0"/>
-            </w:pPr>
-            <w:r>
-              <w:t>Generar Informe de Proyección de Ventas</w:t>
-            </w:r>
-          </w:p>
-        </w:tc>
-        <w:tc>
-          <w:tcPr>
-            <w:tcW w:w="3934" w:type="dxa"/>
-          </w:tcPr>
-          <w:p>
-            <w:pPr>
-              <w:jc w:val="both"/>
-              <w:cnfStyle w:val="000000100000" w:firstRow="0" w:lastRow="0" w:firstColumn="0" w:lastColumn="0" w:oddVBand="0" w:evenVBand="0" w:oddHBand="1" w:evenHBand="0" w:firstRowFirstColumn="0" w:firstRowLastColumn="0" w:lastRowFirstColumn="0" w:lastRowLastColumn="0"/>
-            </w:pPr>
-            <w:r>
-              <w:t>Generar un informe de la proyección generada sobre las ventas futuras de los productos terminados.</w:t>
-            </w:r>
-          </w:p>
-        </w:tc>
-      </w:tr>
-      <w:tr>
-        <w:tc>
-          <w:tcPr>
-            <w:cnfStyle w:val="001000000000" w:firstRow="0" w:lastRow="0" w:firstColumn="1" w:lastColumn="0" w:oddVBand="0" w:evenVBand="0" w:oddHBand="0" w:evenHBand="0" w:firstRowFirstColumn="0" w:firstRowLastColumn="0" w:lastRowFirstColumn="0" w:lastRowLastColumn="0"/>
-            <w:tcW w:w="1189" w:type="dxa"/>
-          </w:tcPr>
-          <w:p>
-            <w:pPr>
-              <w:jc w:val="center"/>
-              <w:rPr>
-                <w:b w:val="0"/>
-              </w:rPr>
-            </w:pPr>
-            <w:r>
-              <w:rPr>
-                <w:b w:val="0"/>
-              </w:rPr>
-              <w:t>504</w:t>
-            </w:r>
-          </w:p>
-        </w:tc>
-        <w:tc>
-          <w:tcPr>
-            <w:tcW w:w="3597" w:type="dxa"/>
-          </w:tcPr>
-          <w:p>
-            <w:pPr>
-              <w:cnfStyle w:val="000000000000" w:firstRow="0" w:lastRow="0" w:firstColumn="0" w:lastColumn="0" w:oddVBand="0" w:evenVBand="0" w:oddHBand="0" w:evenHBand="0" w:firstRowFirstColumn="0" w:firstRowLastColumn="0" w:lastRowFirstColumn="0" w:lastRowLastColumn="0"/>
-            </w:pPr>
-            <w:r>
-              <w:t>Calcular la Proyección de Rentabilidad de Producto</w:t>
-            </w:r>
-          </w:p>
-        </w:tc>
-        <w:tc>
-          <w:tcPr>
-            <w:tcW w:w="3934" w:type="dxa"/>
-          </w:tcPr>
-          <w:p>
-            <w:pPr>
-              <w:jc w:val="both"/>
-              <w:cnfStyle w:val="000000000000" w:firstRow="0" w:lastRow="0" w:firstColumn="0" w:lastColumn="0" w:oddVBand="0" w:evenVBand="0" w:oddHBand="0" w:evenHBand="0" w:firstRowFirstColumn="0" w:firstRowLastColumn="0" w:lastRowFirstColumn="0" w:lastRowLastColumn="0"/>
-            </w:pPr>
-            <w:r>
-              <w:t xml:space="preserve">Realizar los cálculos necesarios para generar las proyecciones de rentabilidad económica futuras de los productos terminados. </w:t>
+              <w:t>505</w:t>
+            </w:r>
+          </w:p>
+        </w:tc>
+        <w:tc>
+          <w:tcPr>
+            <w:tcW w:w="3597" w:type="dxa"/>
+          </w:tcPr>
+          <w:p>
+            <w:pPr>
+              <w:cnfStyle w:val="000000100000" w:firstRow="0" w:lastRow="0" w:firstColumn="0" w:lastColumn="0" w:oddVBand="0" w:evenVBand="0" w:oddHBand="1" w:evenHBand="0" w:firstRowFirstColumn="0" w:firstRowLastColumn="0" w:lastRowFirstColumn="0" w:lastRowLastColumn="0"/>
+            </w:pPr>
+            <w:r>
+              <w:t>Calcular la Proyección de Ventas</w:t>
+            </w:r>
+          </w:p>
+        </w:tc>
+        <w:tc>
+          <w:tcPr>
+            <w:tcW w:w="3934" w:type="dxa"/>
+          </w:tcPr>
+          <w:p>
+            <w:pPr>
+              <w:jc w:val="both"/>
+              <w:cnfStyle w:val="000000100000" w:firstRow="0" w:lastRow="0" w:firstColumn="0" w:lastColumn="0" w:oddVBand="0" w:evenVBand="0" w:oddHBand="1" w:evenHBand="0" w:firstRowFirstColumn="0" w:firstRowLastColumn="0" w:lastRowFirstColumn="0" w:lastRowLastColumn="0"/>
+            </w:pPr>
+            <w:r>
+              <w:t>Realizar los cálculos necesarios para generar las proyecciones de ventas futuras de los productos terminados.</w:t>
+            </w:r>
+          </w:p>
+        </w:tc>
+      </w:tr>
+      <w:tr>
+        <w:tc>
+          <w:tcPr>
+            <w:cnfStyle w:val="001000000000" w:firstRow="0" w:lastRow="0" w:firstColumn="1" w:lastColumn="0" w:oddVBand="0" w:evenVBand="0" w:oddHBand="0" w:evenHBand="0" w:firstRowFirstColumn="0" w:firstRowLastColumn="0" w:lastRowFirstColumn="0" w:lastRowLastColumn="0"/>
+            <w:tcW w:w="1189" w:type="dxa"/>
+          </w:tcPr>
+          <w:p>
+            <w:pPr>
+              <w:jc w:val="center"/>
+            </w:pPr>
+            <w:r>
+              <w:rPr>
+                <w:b w:val="0"/>
+              </w:rPr>
+              <w:t>506</w:t>
+            </w:r>
+          </w:p>
+        </w:tc>
+        <w:tc>
+          <w:tcPr>
+            <w:tcW w:w="3597" w:type="dxa"/>
+          </w:tcPr>
+          <w:p>
+            <w:pPr>
+              <w:cnfStyle w:val="000000000000" w:firstRow="0" w:lastRow="0" w:firstColumn="0" w:lastColumn="0" w:oddVBand="0" w:evenVBand="0" w:oddHBand="0" w:evenHBand="0" w:firstRowFirstColumn="0" w:firstRowLastColumn="0" w:lastRowFirstColumn="0" w:lastRowLastColumn="0"/>
+            </w:pPr>
+            <w:r>
+              <w:t>Calcular la Proyección de Costos</w:t>
+            </w:r>
+          </w:p>
+        </w:tc>
+        <w:tc>
+          <w:tcPr>
+            <w:tcW w:w="3934" w:type="dxa"/>
+          </w:tcPr>
+          <w:p>
+            <w:pPr>
+              <w:jc w:val="both"/>
+              <w:cnfStyle w:val="000000000000" w:firstRow="0" w:lastRow="0" w:firstColumn="0" w:lastColumn="0" w:oddVBand="0" w:evenVBand="0" w:oddHBand="0" w:evenHBand="0" w:firstRowFirstColumn="0" w:firstRowLastColumn="0" w:lastRowFirstColumn="0" w:lastRowLastColumn="0"/>
+            </w:pPr>
+            <w:r>
+              <w:t>Realizar los cálculos necesarios para generar los costos de fabricación e importación futura.</w:t>
             </w:r>
           </w:p>
         </w:tc>
@@ -3493,104 +3493,6 @@
           <w:p>
             <w:pPr>
               <w:jc w:val="center"/>
-              <w:rPr>
-                <w:b w:val="0"/>
-              </w:rPr>
-            </w:pPr>
-            <w:r>
-              <w:rPr>
-                <w:b w:val="0"/>
-              </w:rPr>
-              <w:t>505</w:t>
-            </w:r>
-          </w:p>
-        </w:tc>
-        <w:tc>
-          <w:tcPr>
-            <w:tcW w:w="3597" w:type="dxa"/>
-          </w:tcPr>
-          <w:p>
-            <w:pPr>
-              <w:cnfStyle w:val="000000100000" w:firstRow="0" w:lastRow="0" w:firstColumn="0" w:lastColumn="0" w:oddVBand="0" w:evenVBand="0" w:oddHBand="1" w:evenHBand="0" w:firstRowFirstColumn="0" w:firstRowLastColumn="0" w:lastRowFirstColumn="0" w:lastRowLastColumn="0"/>
-            </w:pPr>
-            <w:r>
-              <w:t>Calcular la Proyección de Ventas</w:t>
-            </w:r>
-          </w:p>
-        </w:tc>
-        <w:tc>
-          <w:tcPr>
-            <w:tcW w:w="3934" w:type="dxa"/>
-          </w:tcPr>
-          <w:p>
-            <w:pPr>
-              <w:jc w:val="both"/>
-              <w:cnfStyle w:val="000000100000" w:firstRow="0" w:lastRow="0" w:firstColumn="0" w:lastColumn="0" w:oddVBand="0" w:evenVBand="0" w:oddHBand="1" w:evenHBand="0" w:firstRowFirstColumn="0" w:firstRowLastColumn="0" w:lastRowFirstColumn="0" w:lastRowLastColumn="0"/>
-            </w:pPr>
-            <w:r>
-              <w:t>Realizar los cálculos necesarios para generar las proyecciones de ventas futuras de los productos terminados.</w:t>
-            </w:r>
-          </w:p>
-        </w:tc>
-      </w:tr>
-      <w:tr>
-        <w:tc>
-          <w:tcPr>
-            <w:cnfStyle w:val="001000000000" w:firstRow="0" w:lastRow="0" w:firstColumn="1" w:lastColumn="0" w:oddVBand="0" w:evenVBand="0" w:oddHBand="0" w:evenHBand="0" w:firstRowFirstColumn="0" w:firstRowLastColumn="0" w:lastRowFirstColumn="0" w:lastRowLastColumn="0"/>
-            <w:tcW w:w="1189" w:type="dxa"/>
-          </w:tcPr>
-          <w:p>
-            <w:pPr>
-              <w:jc w:val="center"/>
-            </w:pPr>
-            <w:r>
-              <w:rPr>
-                <w:b w:val="0"/>
-              </w:rPr>
-              <w:t>506</w:t>
-            </w:r>
-          </w:p>
-        </w:tc>
-        <w:tc>
-          <w:tcPr>
-            <w:tcW w:w="3597" w:type="dxa"/>
-          </w:tcPr>
-          <w:p>
-            <w:pPr>
-              <w:cnfStyle w:val="000000000000" w:firstRow="0" w:lastRow="0" w:firstColumn="0" w:lastColumn="0" w:oddVBand="0" w:evenVBand="0" w:oddHBand="0" w:evenHBand="0" w:firstRowFirstColumn="0" w:firstRowLastColumn="0" w:lastRowFirstColumn="0" w:lastRowLastColumn="0"/>
-            </w:pPr>
-            <w:r>
-              <w:t>Calcular la Proyección de Costos</w:t>
-            </w:r>
-          </w:p>
-        </w:tc>
-        <w:tc>
-          <w:tcPr>
-            <w:tcW w:w="3934" w:type="dxa"/>
-          </w:tcPr>
-          <w:p>
-            <w:pPr>
-              <w:jc w:val="both"/>
-              <w:cnfStyle w:val="000000000000" w:firstRow="0" w:lastRow="0" w:firstColumn="0" w:lastColumn="0" w:oddVBand="0" w:evenVBand="0" w:oddHBand="0" w:evenHBand="0" w:firstRowFirstColumn="0" w:firstRowLastColumn="0" w:lastRowFirstColumn="0" w:lastRowLastColumn="0"/>
-            </w:pPr>
-            <w:r>
-              <w:t>Realizar los cálculos necesarios para generar los costos de fabricación e importación futura.</w:t>
-            </w:r>
-          </w:p>
-        </w:tc>
-      </w:tr>
-      <w:tr>
-        <w:trPr>
-          <w:cnfStyle w:val="000000100000" w:firstRow="0" w:lastRow="0" w:firstColumn="0" w:lastColumn="0" w:oddVBand="0" w:evenVBand="0" w:oddHBand="1" w:evenHBand="0" w:firstRowFirstColumn="0" w:firstRowLastColumn="0" w:lastRowFirstColumn="0" w:lastRowLastColumn="0"/>
-        </w:trPr>
-        <w:tc>
-          <w:tcPr>
-            <w:cnfStyle w:val="001000000000" w:firstRow="0" w:lastRow="0" w:firstColumn="1" w:lastColumn="0" w:oddVBand="0" w:evenVBand="0" w:oddHBand="0" w:evenHBand="0" w:firstRowFirstColumn="0" w:firstRowLastColumn="0" w:lastRowFirstColumn="0" w:lastRowLastColumn="0"/>
-            <w:tcW w:w="1189" w:type="dxa"/>
-          </w:tcPr>
-          <w:p>
-            <w:pPr>
-              <w:jc w:val="center"/>
             </w:pPr>
             <w:r>
               <w:t>Usuario</w:t>
@@ -3649,10 +3551,7 @@
               <w:cnfStyle w:val="000000000000" w:firstRow="0" w:lastRow="0" w:firstColumn="0" w:lastColumn="0" w:oddVBand="0" w:evenVBand="0" w:oddHBand="0" w:evenHBand="0" w:firstRowFirstColumn="0" w:firstRowLastColumn="0" w:lastRowFirstColumn="0" w:lastRowLastColumn="0"/>
             </w:pPr>
             <w:r>
-              <w:t>Abrir</w:t>
-            </w:r>
-            <w:r>
-              <w:t xml:space="preserve"> Sesión</w:t>
+              <w:t>Abrir Sesión</w:t>
             </w:r>
           </w:p>
         </w:tc>
@@ -4503,10 +4402,7 @@
     <w:p/>
     <w:p/>
     <w:p/>
-    <w:p>
-      <w:bookmarkStart w:id="0" w:name="_GoBack"/>
-      <w:bookmarkEnd w:id="0"/>
-    </w:p>
+    <w:p/>
     <w:p/>
     <w:p/>
     <w:p/>
@@ -5522,7 +5418,7 @@
 </file>
 
 <file path=customXml/itemProps1.xml><?xml version="1.0" encoding="utf-8"?>
-<ds:datastoreItem xmlns:ds="http://schemas.openxmlformats.org/officeDocument/2006/customXml" ds:itemID="{81F35845-85AD-4379-8FAC-10112B28018F}">
+<ds:datastoreItem xmlns:ds="http://schemas.openxmlformats.org/officeDocument/2006/customXml" ds:itemID="{8212FE9E-BC92-4500-8801-A29C50EE8E73}">
   <ds:schemaRefs>
     <ds:schemaRef ds:uri="http://schemas.openxmlformats.org/officeDocument/2006/bibliography"/>
   </ds:schemaRefs>
@@ -5530,7 +5426,7 @@
 </file>
 
 <file path=customXml/itemProps2.xml><?xml version="1.0" encoding="utf-8"?>
-<ds:datastoreItem xmlns:ds="http://schemas.openxmlformats.org/officeDocument/2006/customXml" ds:itemID="{34FA9F44-281D-40F1-87F5-702C1C9BAA06}">
+<ds:datastoreItem xmlns:ds="http://schemas.openxmlformats.org/officeDocument/2006/customXml" ds:itemID="{38699F63-20AF-4D29-9122-7EB4A613B5C5}">
   <ds:schemaRefs>
     <ds:schemaRef ds:uri="http://schemas.openxmlformats.org/officeDocument/2006/bibliography"/>
   </ds:schemaRefs>
@@ -5538,7 +5434,7 @@
 </file>
 
 <file path=customXml/itemProps3.xml><?xml version="1.0" encoding="utf-8"?>
-<ds:datastoreItem xmlns:ds="http://schemas.openxmlformats.org/officeDocument/2006/customXml" ds:itemID="{869C5AB1-E394-45BB-8264-F6AD449F74A3}">
+<ds:datastoreItem xmlns:ds="http://schemas.openxmlformats.org/officeDocument/2006/customXml" ds:itemID="{AE30E7AC-AE08-4DC7-A13C-A8DE94ECBC0B}">
   <ds:schemaRefs>
     <ds:schemaRef ds:uri="http://schemas.openxmlformats.org/officeDocument/2006/bibliography"/>
   </ds:schemaRefs>
@@ -5546,7 +5442,7 @@
 </file>
 
 <file path=customXml/itemProps4.xml><?xml version="1.0" encoding="utf-8"?>
-<ds:datastoreItem xmlns:ds="http://schemas.openxmlformats.org/officeDocument/2006/customXml" ds:itemID="{0729C16C-575E-41CA-AF34-DD9C06683D47}">
+<ds:datastoreItem xmlns:ds="http://schemas.openxmlformats.org/officeDocument/2006/customXml" ds:itemID="{12A10A95-7B23-4904-99B5-39E1F5171569}">
   <ds:schemaRefs>
     <ds:schemaRef ds:uri="http://schemas.openxmlformats.org/officeDocument/2006/bibliography"/>
   </ds:schemaRefs>

</xml_diff>

<commit_message>
update de los objetivos segun la revision
</commit_message>
<xml_diff>
--- a/02. Modelado de Requerimientos/Modelo de Casos De Uso/Objetivos CU Sistema.docx
+++ b/02. Modelado de Requerimientos/Modelo de Casos De Uso/Objetivos CU Sistema.docx
@@ -566,7 +566,10 @@
               <w:cnfStyle w:val="000000000000" w:firstRow="0" w:lastRow="0" w:firstColumn="0" w:lastColumn="0" w:oddVBand="0" w:evenVBand="0" w:oddHBand="0" w:evenHBand="0" w:firstRowFirstColumn="0" w:firstRowLastColumn="0" w:lastRowFirstColumn="0" w:lastRowLastColumn="0"/>
             </w:pPr>
             <w:r>
-              <w:t>Registrar Reclamo Orden de Compra</w:t>
+              <w:t xml:space="preserve">Registrar Reclamo </w:t>
+            </w:r>
+            <w:r>
+              <w:t>a Proveedor</w:t>
             </w:r>
           </w:p>
         </w:tc>
@@ -857,7 +860,10 @@
               <w:cnfStyle w:val="000000000000" w:firstRow="0" w:lastRow="0" w:firstColumn="0" w:lastColumn="0" w:oddVBand="0" w:evenVBand="0" w:oddHBand="0" w:evenHBand="0" w:firstRowFirstColumn="0" w:firstRowLastColumn="0" w:lastRowFirstColumn="0" w:lastRowLastColumn="0"/>
             </w:pPr>
             <w:r>
-              <w:t>Registrar Salida de Materia Prima a producción</w:t>
+              <w:t>Re</w:t>
+            </w:r>
+            <w:r>
+              <w:t>gistrar Salida de Materia Prima</w:t>
             </w:r>
           </w:p>
         </w:tc>
@@ -1041,8 +1047,6 @@
               <w:lastRenderedPageBreak/>
               <w:t>importados al depósito de productos terminados que fueron pedidos en el pedido de necesidad de reabastecimiento.</w:t>
             </w:r>
-            <w:bookmarkStart w:id="0" w:name="_GoBack"/>
-            <w:bookmarkEnd w:id="0"/>
           </w:p>
         </w:tc>
       </w:tr>
@@ -2711,6 +2715,8 @@
               </w:rPr>
               <w:t>301</w:t>
             </w:r>
+            <w:bookmarkStart w:id="0" w:name="_GoBack"/>
+            <w:bookmarkEnd w:id="0"/>
           </w:p>
         </w:tc>
         <w:tc>
@@ -5418,7 +5424,7 @@
 </file>
 
 <file path=customXml/itemProps1.xml><?xml version="1.0" encoding="utf-8"?>
-<ds:datastoreItem xmlns:ds="http://schemas.openxmlformats.org/officeDocument/2006/customXml" ds:itemID="{8212FE9E-BC92-4500-8801-A29C50EE8E73}">
+<ds:datastoreItem xmlns:ds="http://schemas.openxmlformats.org/officeDocument/2006/customXml" ds:itemID="{12A10A95-7B23-4904-99B5-39E1F5171569}">
   <ds:schemaRefs>
     <ds:schemaRef ds:uri="http://schemas.openxmlformats.org/officeDocument/2006/bibliography"/>
   </ds:schemaRefs>
@@ -5426,7 +5432,7 @@
 </file>
 
 <file path=customXml/itemProps2.xml><?xml version="1.0" encoding="utf-8"?>
-<ds:datastoreItem xmlns:ds="http://schemas.openxmlformats.org/officeDocument/2006/customXml" ds:itemID="{38699F63-20AF-4D29-9122-7EB4A613B5C5}">
+<ds:datastoreItem xmlns:ds="http://schemas.openxmlformats.org/officeDocument/2006/customXml" ds:itemID="{F6FC9B76-B029-4E37-8B68-90DCC0D3B98B}">
   <ds:schemaRefs>
     <ds:schemaRef ds:uri="http://schemas.openxmlformats.org/officeDocument/2006/bibliography"/>
   </ds:schemaRefs>
@@ -5434,7 +5440,7 @@
 </file>
 
 <file path=customXml/itemProps3.xml><?xml version="1.0" encoding="utf-8"?>
-<ds:datastoreItem xmlns:ds="http://schemas.openxmlformats.org/officeDocument/2006/customXml" ds:itemID="{AE30E7AC-AE08-4DC7-A13C-A8DE94ECBC0B}">
+<ds:datastoreItem xmlns:ds="http://schemas.openxmlformats.org/officeDocument/2006/customXml" ds:itemID="{57CEC922-E137-4399-AF2A-2950ECD19260}">
   <ds:schemaRefs>
     <ds:schemaRef ds:uri="http://schemas.openxmlformats.org/officeDocument/2006/bibliography"/>
   </ds:schemaRefs>
@@ -5442,7 +5448,7 @@
 </file>
 
 <file path=customXml/itemProps4.xml><?xml version="1.0" encoding="utf-8"?>
-<ds:datastoreItem xmlns:ds="http://schemas.openxmlformats.org/officeDocument/2006/customXml" ds:itemID="{12A10A95-7B23-4904-99B5-39E1F5171569}">
+<ds:datastoreItem xmlns:ds="http://schemas.openxmlformats.org/officeDocument/2006/customXml" ds:itemID="{ED89A2AA-9E96-4B4D-8791-74393C46CA22}">
   <ds:schemaRefs>
     <ds:schemaRef ds:uri="http://schemas.openxmlformats.org/officeDocument/2006/bibliography"/>
   </ds:schemaRefs>

</xml_diff>